<commit_message>
File /Users/jack/Dropbox/06MPP/Project/code/CFSLockFreeRBTree/src/queue/CFS_simulator_multi_thread.java changed at Mon Dec 05 23:00:02 EST 2016
</commit_message>
<xml_diff>
--- a/MPP_final_report_Jack.docx
+++ b/MPP_final_report_Jack.docx
@@ -39,23 +39,467 @@
         <w:t>Problem</w:t>
       </w:r>
     </w:p>
-    <w:p>
-      <w:bookmarkStart w:id="0" w:name="_GoBack"/>
-      <w:bookmarkEnd w:id="0"/>
+    <w:p/>
+    <w:p>
+      <w:pPr>
+        <w:jc w:val="center"/>
+        <w:rPr>
+          <w:b/>
+        </w:rPr>
+      </w:pPr>
+      <w:r>
+        <w:rPr>
+          <w:b/>
+        </w:rPr>
+        <w:t>Experimental results</w:t>
+      </w:r>
+    </w:p>
+    <w:p/>
+    <w:p>
+      <w:r>
+        <w:t>2. CFS</w:t>
+      </w:r>
+    </w:p>
+    <w:p>
+      <w:r>
+        <w:t>Input task</w:t>
+      </w:r>
+      <w:r>
+        <w:t>:</w:t>
+      </w:r>
+    </w:p>
+    <w:p>
+      <w:r>
+        <w:rPr>
+          <w:noProof/>
+          <w:lang w:eastAsia="en-US"/>
+        </w:rPr>
+        <w:drawing>
+          <wp:inline distT="0" distB="0" distL="0" distR="0" wp14:anchorId="6EE0A10B" wp14:editId="0A654ED8">
+            <wp:extent cx="5232400" cy="801911"/>
+            <wp:effectExtent l="0" t="0" r="0" b="11430"/>
+            <wp:docPr id="5" name="Picture 5" descr="Macintosh HD:Users:jack:Desktop:Screen Shot 2016-12-05 at 10.55.08 PM.png"/>
+            <wp:cNvGraphicFramePr>
+              <a:graphicFrameLocks xmlns:a="http://schemas.openxmlformats.org/drawingml/2006/main" noChangeAspect="1"/>
+            </wp:cNvGraphicFramePr>
+            <a:graphic xmlns:a="http://schemas.openxmlformats.org/drawingml/2006/main">
+              <a:graphicData uri="http://schemas.openxmlformats.org/drawingml/2006/picture">
+                <pic:pic xmlns:pic="http://schemas.openxmlformats.org/drawingml/2006/picture">
+                  <pic:nvPicPr>
+                    <pic:cNvPr id="0" name="Picture 1" descr="Macintosh HD:Users:jack:Desktop:Screen Shot 2016-12-05 at 10.55.08 PM.png"/>
+                    <pic:cNvPicPr>
+                      <a:picLocks noChangeAspect="1" noChangeArrowheads="1"/>
+                    </pic:cNvPicPr>
+                  </pic:nvPicPr>
+                  <pic:blipFill rotWithShape="1">
+                    <a:blip r:embed="rId7">
+                      <a:extLst>
+                        <a:ext uri="{28A0092B-C50C-407E-A947-70E740481C1C}">
+                          <a14:useLocalDpi xmlns:a14="http://schemas.microsoft.com/office/drawing/2010/main" val="0"/>
+                        </a:ext>
+                      </a:extLst>
+                    </a:blip>
+                    <a:srcRect l="6145" t="10245" r="6594" b="35609"/>
+                    <a:stretch/>
+                  </pic:blipFill>
+                  <pic:spPr bwMode="auto">
+                    <a:xfrm>
+                      <a:off x="0" y="0"/>
+                      <a:ext cx="5233011" cy="802005"/>
+                    </a:xfrm>
+                    <a:prstGeom prst="rect">
+                      <a:avLst/>
+                    </a:prstGeom>
+                    <a:noFill/>
+                    <a:ln>
+                      <a:noFill/>
+                    </a:ln>
+                    <a:extLst>
+                      <a:ext uri="{53640926-AAD7-44d8-BBD7-CCE9431645EC}">
+                        <a14:shadowObscured xmlns:a14="http://schemas.microsoft.com/office/drawing/2010/main"/>
+                      </a:ext>
+                    </a:extLst>
+                  </pic:spPr>
+                </pic:pic>
+              </a:graphicData>
+            </a:graphic>
+          </wp:inline>
+        </w:drawing>
+      </w:r>
+    </w:p>
+    <w:p>
+      <w:r>
+        <w:t>Single thread simulator result</w:t>
+      </w:r>
+      <w:r>
+        <w:t>:</w:t>
+      </w:r>
+    </w:p>
+    <w:p>
+      <w:r>
+        <w:drawing>
+          <wp:inline distT="0" distB="0" distL="0" distR="0" wp14:anchorId="52F6EC69" wp14:editId="65D85AF9">
+            <wp:extent cx="4224020" cy="732069"/>
+            <wp:effectExtent l="0" t="0" r="0" b="5080"/>
+            <wp:docPr id="6" name="Picture 6" descr="Macintosh HD:Users:jack:Desktop:Screen Shot 2016-12-05 at 10.53.14 PM.png"/>
+            <wp:cNvGraphicFramePr>
+              <a:graphicFrameLocks xmlns:a="http://schemas.openxmlformats.org/drawingml/2006/main" noChangeAspect="1"/>
+            </wp:cNvGraphicFramePr>
+            <a:graphic xmlns:a="http://schemas.openxmlformats.org/drawingml/2006/main">
+              <a:graphicData uri="http://schemas.openxmlformats.org/drawingml/2006/picture">
+                <pic:pic xmlns:pic="http://schemas.openxmlformats.org/drawingml/2006/picture">
+                  <pic:nvPicPr>
+                    <pic:cNvPr id="0" name="Picture 2" descr="Macintosh HD:Users:jack:Desktop:Screen Shot 2016-12-05 at 10.53.14 PM.png"/>
+                    <pic:cNvPicPr>
+                      <a:picLocks noChangeAspect="1" noChangeArrowheads="1"/>
+                    </pic:cNvPicPr>
+                  </pic:nvPicPr>
+                  <pic:blipFill rotWithShape="1">
+                    <a:blip r:embed="rId8">
+                      <a:extLst>
+                        <a:ext uri="{28A0092B-C50C-407E-A947-70E740481C1C}">
+                          <a14:useLocalDpi xmlns:a14="http://schemas.microsoft.com/office/drawing/2010/main" val="0"/>
+                        </a:ext>
+                      </a:extLst>
+                    </a:blip>
+                    <a:srcRect l="17229" t="75894" r="44338" b="13635"/>
+                    <a:stretch/>
+                  </pic:blipFill>
+                  <pic:spPr bwMode="auto">
+                    <a:xfrm>
+                      <a:off x="0" y="0"/>
+                      <a:ext cx="4224020" cy="732069"/>
+                    </a:xfrm>
+                    <a:prstGeom prst="rect">
+                      <a:avLst/>
+                    </a:prstGeom>
+                    <a:noFill/>
+                    <a:ln>
+                      <a:noFill/>
+                    </a:ln>
+                    <a:extLst>
+                      <a:ext uri="{53640926-AAD7-44d8-BBD7-CCE9431645EC}">
+                        <a14:shadowObscured xmlns:a14="http://schemas.microsoft.com/office/drawing/2010/main"/>
+                      </a:ext>
+                    </a:extLst>
+                  </pic:spPr>
+                </pic:pic>
+              </a:graphicData>
+            </a:graphic>
+          </wp:inline>
+        </w:drawing>
+      </w:r>
+      <w:r>
+        <w:br/>
+      </w:r>
+    </w:p>
+    <w:p/>
+    <w:p/>
+    <w:p>
+      <w:r>
+        <w:t>enqueue</w:t>
+      </w:r>
+      <w:r>
+        <w:t>()</w:t>
+      </w:r>
+      <w:r>
+        <w:t xml:space="preserve"> order can be different</w:t>
+      </w:r>
     </w:p>
     <w:p/>
     <w:p/>
     <w:p/>
     <w:p/>
     <w:p/>
-    <w:p>
-      <w:r>
-        <w:br/>
-      </w:r>
-    </w:p>
     <w:p/>
+    <w:p>
+      <w:pPr>
+        <w:jc w:val="center"/>
+        <w:rPr>
+          <w:b/>
+          <w:sz w:val="32"/>
+          <w:szCs w:val="32"/>
+        </w:rPr>
+      </w:pPr>
+      <w:r>
+        <w:rPr>
+          <w:b/>
+          <w:sz w:val="32"/>
+          <w:szCs w:val="32"/>
+        </w:rPr>
+        <w:t>Appendix</w:t>
+      </w:r>
+    </w:p>
+    <w:p>
+      <w:r>
+        <w:t>CFS simulator single-thread version</w:t>
+      </w:r>
+    </w:p>
+    <w:p>
+      <w:pPr>
+        <w:ind w:firstLine="420"/>
+      </w:pPr>
+      <w:r>
+        <w:t>CFS_simulator_single_thread</w:t>
+      </w:r>
+      <w:r>
+        <w:t>.java</w:t>
+      </w:r>
+    </w:p>
+    <w:p>
+      <w:r>
+        <w:t>CFS simulator multi-thread version</w:t>
+      </w:r>
+    </w:p>
+    <w:p>
+      <w:pPr>
+        <w:ind w:firstLine="420"/>
+      </w:pPr>
+      <w:r>
+        <w:t>CFS_simulator_multi_thread</w:t>
+      </w:r>
+      <w:r>
+        <w:t>.java</w:t>
+      </w:r>
+    </w:p>
     <w:p/>
-    <w:p/>
+    <w:p>
+      <w:pPr>
+        <w:suppressAutoHyphens w:val="0"/>
+        <w:autoSpaceDE w:val="0"/>
+        <w:autoSpaceDN w:val="0"/>
+        <w:adjustRightInd w:val="0"/>
+        <w:jc w:val="left"/>
+        <w:rPr>
+          <w:rFonts w:ascii="Monaco" w:hAnsi="Monaco" w:cs="Monaco"/>
+          <w:color w:val="auto"/>
+          <w:sz w:val="22"/>
+          <w:szCs w:val="22"/>
+        </w:rPr>
+      </w:pPr>
+      <w:r>
+        <w:rPr>
+          <w:rFonts w:ascii="Monaco" w:hAnsi="Monaco" w:cs="Monaco"/>
+          <w:b/>
+          <w:bCs/>
+          <w:color w:val="7F0055"/>
+          <w:sz w:val="22"/>
+          <w:szCs w:val="22"/>
+        </w:rPr>
+        <w:t>static</w:t>
+      </w:r>
+      <w:r>
+        <w:rPr>
+          <w:rFonts w:ascii="Monaco" w:hAnsi="Monaco" w:cs="Monaco"/>
+          <w:color w:val="000000"/>
+          <w:sz w:val="22"/>
+          <w:szCs w:val="22"/>
+        </w:rPr>
+        <w:t xml:space="preserve"> </w:t>
+      </w:r>
+      <w:r>
+        <w:rPr>
+          <w:rFonts w:ascii="Monaco" w:hAnsi="Monaco" w:cs="Monaco"/>
+          <w:b/>
+          <w:bCs/>
+          <w:color w:val="7F0055"/>
+          <w:sz w:val="22"/>
+          <w:szCs w:val="22"/>
+        </w:rPr>
+        <w:t>boolean</w:t>
+      </w:r>
+      <w:r>
+        <w:rPr>
+          <w:rFonts w:ascii="Monaco" w:hAnsi="Monaco" w:cs="Monaco"/>
+          <w:color w:val="000000"/>
+          <w:sz w:val="22"/>
+          <w:szCs w:val="22"/>
+        </w:rPr>
+        <w:t xml:space="preserve"> </w:t>
+      </w:r>
+      <w:r>
+        <w:rPr>
+          <w:rFonts w:ascii="Monaco" w:hAnsi="Monaco" w:cs="Monaco"/>
+          <w:i/>
+          <w:iCs/>
+          <w:color w:val="0000C0"/>
+          <w:sz w:val="22"/>
+          <w:szCs w:val="22"/>
+        </w:rPr>
+        <w:t>IS_RBTREE</w:t>
+      </w:r>
+      <w:r>
+        <w:rPr>
+          <w:rFonts w:ascii="Monaco" w:hAnsi="Monaco" w:cs="Monaco"/>
+          <w:color w:val="000000"/>
+          <w:sz w:val="22"/>
+          <w:szCs w:val="22"/>
+        </w:rPr>
+        <w:t xml:space="preserve"> = </w:t>
+      </w:r>
+      <w:r>
+        <w:rPr>
+          <w:rFonts w:ascii="Monaco" w:hAnsi="Monaco" w:cs="Monaco"/>
+          <w:b/>
+          <w:bCs/>
+          <w:color w:val="7F0055"/>
+          <w:sz w:val="22"/>
+          <w:szCs w:val="22"/>
+        </w:rPr>
+        <w:t>false</w:t>
+      </w:r>
+      <w:r>
+        <w:rPr>
+          <w:rFonts w:ascii="Monaco" w:hAnsi="Monaco" w:cs="Monaco"/>
+          <w:color w:val="000000"/>
+          <w:sz w:val="22"/>
+          <w:szCs w:val="22"/>
+        </w:rPr>
+        <w:t xml:space="preserve">; </w:t>
+      </w:r>
+      <w:r>
+        <w:rPr>
+          <w:rFonts w:ascii="Monaco" w:hAnsi="Monaco" w:cs="Monaco"/>
+          <w:color w:val="000000"/>
+          <w:sz w:val="22"/>
+          <w:szCs w:val="22"/>
+        </w:rPr>
+        <w:tab/>
+      </w:r>
+      <w:r>
+        <w:rPr>
+          <w:rFonts w:ascii="Monaco" w:hAnsi="Monaco" w:cs="Monaco"/>
+          <w:color w:val="3F7F5F"/>
+          <w:sz w:val="22"/>
+          <w:szCs w:val="22"/>
+        </w:rPr>
+        <w:t xml:space="preserve">// </w:t>
+      </w:r>
+      <w:bookmarkStart w:id="0" w:name="_GoBack"/>
+      <w:bookmarkEnd w:id="0"/>
+      <w:r>
+        <w:rPr>
+          <w:rFonts w:ascii="Monaco" w:hAnsi="Monaco" w:cs="Monaco"/>
+          <w:color w:val="3F7F5F"/>
+          <w:sz w:val="22"/>
+          <w:szCs w:val="22"/>
+        </w:rPr>
+        <w:t>AVLTree</w:t>
+      </w:r>
+    </w:p>
+    <w:p>
+      <w:pPr>
+        <w:suppressAutoHyphens w:val="0"/>
+        <w:autoSpaceDE w:val="0"/>
+        <w:autoSpaceDN w:val="0"/>
+        <w:adjustRightInd w:val="0"/>
+        <w:jc w:val="left"/>
+        <w:rPr>
+          <w:rFonts w:ascii="Monaco" w:hAnsi="Monaco" w:cs="Monaco"/>
+          <w:color w:val="auto"/>
+          <w:sz w:val="22"/>
+          <w:szCs w:val="22"/>
+        </w:rPr>
+      </w:pPr>
+      <w:r>
+        <w:rPr>
+          <w:rFonts w:ascii="Monaco" w:hAnsi="Monaco" w:cs="Monaco"/>
+          <w:b/>
+          <w:bCs/>
+          <w:color w:val="7F0055"/>
+          <w:sz w:val="22"/>
+          <w:szCs w:val="22"/>
+        </w:rPr>
+        <w:t>static</w:t>
+      </w:r>
+      <w:r>
+        <w:rPr>
+          <w:rFonts w:ascii="Monaco" w:hAnsi="Monaco" w:cs="Monaco"/>
+          <w:color w:val="000000"/>
+          <w:sz w:val="22"/>
+          <w:szCs w:val="22"/>
+        </w:rPr>
+        <w:t xml:space="preserve"> </w:t>
+      </w:r>
+      <w:r>
+        <w:rPr>
+          <w:rFonts w:ascii="Monaco" w:hAnsi="Monaco" w:cs="Monaco"/>
+          <w:b/>
+          <w:bCs/>
+          <w:color w:val="7F0055"/>
+          <w:sz w:val="22"/>
+          <w:szCs w:val="22"/>
+        </w:rPr>
+        <w:t>boolean</w:t>
+      </w:r>
+      <w:r>
+        <w:rPr>
+          <w:rFonts w:ascii="Monaco" w:hAnsi="Monaco" w:cs="Monaco"/>
+          <w:color w:val="000000"/>
+          <w:sz w:val="22"/>
+          <w:szCs w:val="22"/>
+        </w:rPr>
+        <w:t xml:space="preserve"> </w:t>
+      </w:r>
+      <w:r>
+        <w:rPr>
+          <w:rFonts w:ascii="Monaco" w:hAnsi="Monaco" w:cs="Monaco"/>
+          <w:i/>
+          <w:iCs/>
+          <w:color w:val="0000C0"/>
+          <w:sz w:val="22"/>
+          <w:szCs w:val="22"/>
+        </w:rPr>
+        <w:t xml:space="preserve">IS_RBTREE </w:t>
+      </w:r>
+      <w:r>
+        <w:rPr>
+          <w:rFonts w:ascii="Monaco" w:hAnsi="Monaco" w:cs="Monaco"/>
+          <w:color w:val="000000"/>
+          <w:sz w:val="22"/>
+          <w:szCs w:val="22"/>
+        </w:rPr>
+        <w:t xml:space="preserve">= </w:t>
+      </w:r>
+      <w:r>
+        <w:rPr>
+          <w:rFonts w:ascii="Monaco" w:hAnsi="Monaco" w:cs="Monaco"/>
+          <w:b/>
+          <w:bCs/>
+          <w:color w:val="7F0055"/>
+          <w:sz w:val="22"/>
+          <w:szCs w:val="22"/>
+        </w:rPr>
+        <w:t>true</w:t>
+      </w:r>
+      <w:r>
+        <w:rPr>
+          <w:rFonts w:ascii="Monaco" w:hAnsi="Monaco" w:cs="Monaco"/>
+          <w:color w:val="000000"/>
+          <w:sz w:val="22"/>
+          <w:szCs w:val="22"/>
+        </w:rPr>
+        <w:t xml:space="preserve">; </w:t>
+      </w:r>
+      <w:r>
+        <w:rPr>
+          <w:rFonts w:ascii="Monaco" w:hAnsi="Monaco" w:cs="Monaco"/>
+          <w:color w:val="000000"/>
+          <w:sz w:val="22"/>
+          <w:szCs w:val="22"/>
+        </w:rPr>
+        <w:tab/>
+      </w:r>
+      <w:r>
+        <w:rPr>
+          <w:rFonts w:ascii="Monaco" w:hAnsi="Monaco" w:cs="Monaco"/>
+          <w:color w:val="3F7F5F"/>
+          <w:sz w:val="22"/>
+          <w:szCs w:val="22"/>
+        </w:rPr>
+        <w:t>// RBTree</w:t>
+      </w:r>
+    </w:p>
     <w:p/>
     <w:sectPr>
       <w:pgSz w:w="11906" w:h="16838"/>

</xml_diff>

<commit_message>
File /Users/jack/Dropbox/06MPP/Project/code/CFSLockFreeRBTree/src/queue/CFS_simulator_multi_thread.java changed at Tue Dec 06 00:00:32 EST 2016
</commit_message>
<xml_diff>
--- a/MPP_final_report_Jack.docx
+++ b/MPP_final_report_Jack.docx
@@ -35,29 +35,144 @@
     <w:p/>
     <w:p/>
     <w:p>
-      <w:r>
+      <w:pPr>
+        <w:rPr>
+          <w:b/>
+          <w:sz w:val="24"/>
+        </w:rPr>
+      </w:pPr>
+      <w:r>
+        <w:rPr>
+          <w:b/>
+          <w:sz w:val="24"/>
+        </w:rPr>
+        <w:t xml:space="preserve">1. </w:t>
+      </w:r>
+      <w:r>
+        <w:rPr>
+          <w:b/>
+          <w:sz w:val="24"/>
+        </w:rPr>
         <w:t>Problem</w:t>
       </w:r>
     </w:p>
     <w:p/>
+    <w:p/>
     <w:p>
       <w:pPr>
-        <w:jc w:val="center"/>
-        <w:rPr>
-          <w:b/>
+        <w:rPr>
+          <w:b/>
+          <w:sz w:val="24"/>
         </w:rPr>
       </w:pPr>
       <w:r>
         <w:rPr>
           <w:b/>
-        </w:rPr>
-        <w:t>Experimental results</w:t>
-      </w:r>
-    </w:p>
-    <w:p/>
-    <w:p>
-      <w:r>
-        <w:t>2. CFS</w:t>
+          <w:sz w:val="24"/>
+        </w:rPr>
+        <w:t>2. Introduction</w:t>
+      </w:r>
+    </w:p>
+    <w:p/>
+    <w:p/>
+    <w:p>
+      <w:pPr>
+        <w:rPr>
+          <w:b/>
+          <w:sz w:val="24"/>
+        </w:rPr>
+      </w:pPr>
+      <w:r>
+        <w:rPr>
+          <w:b/>
+          <w:sz w:val="24"/>
+        </w:rPr>
+        <w:t>3. Experiments</w:t>
+      </w:r>
+    </w:p>
+    <w:p>
+      <w:r>
+        <w:t xml:space="preserve"> </w:t>
+      </w:r>
+    </w:p>
+    <w:p>
+      <w:r>
+        <w:t xml:space="preserve">We </w:t>
+      </w:r>
+    </w:p>
+    <w:p/>
+    <w:p/>
+    <w:p>
+      <w:pPr>
+        <w:rPr>
+          <w:b/>
+          <w:sz w:val="24"/>
+        </w:rPr>
+      </w:pPr>
+      <w:r>
+        <w:rPr>
+          <w:b/>
+          <w:sz w:val="24"/>
+        </w:rPr>
+        <w:t>4. Experimental results</w:t>
+      </w:r>
+    </w:p>
+    <w:p/>
+    <w:p>
+      <w:pPr>
+        <w:rPr>
+          <w:b/>
+        </w:rPr>
+      </w:pPr>
+      <w:r>
+        <w:rPr>
+          <w:b/>
+        </w:rPr>
+        <w:t xml:space="preserve">4.1. </w:t>
+      </w:r>
+      <w:r>
+        <w:rPr>
+          <w:b/>
+        </w:rPr>
+        <w:t>CFS</w:t>
+      </w:r>
+      <w:r>
+        <w:rPr>
+          <w:b/>
+        </w:rPr>
+        <w:t xml:space="preserve"> part</w:t>
+      </w:r>
+    </w:p>
+    <w:p/>
+    <w:p>
+      <w:pPr>
+        <w:rPr>
+          <w:b/>
+        </w:rPr>
+      </w:pPr>
+      <w:r>
+        <w:rPr>
+          <w:b/>
+        </w:rPr>
+        <w:t>Single-</w:t>
+      </w:r>
+      <w:r>
+        <w:rPr>
+          <w:b/>
+        </w:rPr>
+        <w:t>thread</w:t>
+      </w:r>
+      <w:r>
+        <w:rPr>
+          <w:b/>
+        </w:rPr>
+        <w:t>ed</w:t>
+      </w:r>
+      <w:r>
+        <w:rPr>
+          <w:b/>
+        </w:rPr>
+        <w:t xml:space="preserve"> simulator</w:t>
       </w:r>
     </w:p>
     <w:p>
@@ -192,29 +307,377 @@
       <w:r>
         <w:br/>
       </w:r>
-    </w:p>
-    <w:p/>
-    <w:p/>
-    <w:p>
-      <w:r>
-        <w:t>enqueue</w:t>
-      </w:r>
-      <w:r>
-        <w:t>()</w:t>
-      </w:r>
-      <w:r>
-        <w:t xml:space="preserve"> order can be different</w:t>
-      </w:r>
-    </w:p>
-    <w:p/>
-    <w:p/>
-    <w:p/>
-    <w:p/>
-    <w:p/>
+      <w:r>
+        <w:t xml:space="preserve">Since this is a single task program. As long as the in.txt the same, the output order will be also the same. In this experiment, we </w:t>
+      </w:r>
+      <w:r>
+        <w:t xml:space="preserve">want to demonstrate </w:t>
+      </w:r>
+      <w:r>
+        <w:t xml:space="preserve">out </w:t>
+      </w:r>
+      <w:r>
+        <w:t xml:space="preserve">CFS </w:t>
+      </w:r>
+      <w:r>
+        <w:t>implementation</w:t>
+      </w:r>
+      <w:r>
+        <w:t xml:space="preserve"> works</w:t>
+      </w:r>
+      <w:r>
+        <w:t xml:space="preserve"> correctly</w:t>
+      </w:r>
+      <w:r>
+        <w:t>.</w:t>
+      </w:r>
+      <w:r>
+        <w:t xml:space="preserve"> </w:t>
+      </w:r>
+      <w:r>
+        <w:t xml:space="preserve">As we can see in </w:t>
+      </w:r>
+      <w:bookmarkStart w:id="0" w:name="_GoBack"/>
+      <w:bookmarkEnd w:id="0"/>
+    </w:p>
+    <w:p/>
+    <w:p/>
+    <w:p>
+      <w:pPr>
+        <w:rPr>
+          <w:b/>
+        </w:rPr>
+      </w:pPr>
+      <w:r>
+        <w:rPr>
+          <w:b/>
+        </w:rPr>
+        <w:t>Multi-</w:t>
+      </w:r>
+      <w:r>
+        <w:rPr>
+          <w:b/>
+        </w:rPr>
+        <w:t>thread</w:t>
+      </w:r>
+      <w:r>
+        <w:rPr>
+          <w:b/>
+        </w:rPr>
+        <w:t>ed</w:t>
+      </w:r>
+      <w:r>
+        <w:rPr>
+          <w:b/>
+        </w:rPr>
+        <w:t xml:space="preserve"> simulator</w:t>
+      </w:r>
+    </w:p>
     <w:p/>
     <w:p>
       <w:pPr>
         <w:jc w:val="center"/>
+      </w:pPr>
+      <w:r>
+        <w:rPr>
+          <w:noProof/>
+          <w:lang w:eastAsia="en-US"/>
+        </w:rPr>
+        <w:lastRenderedPageBreak/>
+        <w:drawing>
+          <wp:inline distT="0" distB="0" distL="0" distR="0" wp14:anchorId="2358AE31" wp14:editId="3454D879">
+            <wp:extent cx="5073650" cy="3132910"/>
+            <wp:effectExtent l="0" t="0" r="6350" b="0"/>
+            <wp:docPr id="7" name="Picture 7" descr="Macintosh HD:Users:jack:Desktop:image.png"/>
+            <wp:cNvGraphicFramePr>
+              <a:graphicFrameLocks xmlns:a="http://schemas.openxmlformats.org/drawingml/2006/main" noChangeAspect="1"/>
+            </wp:cNvGraphicFramePr>
+            <a:graphic xmlns:a="http://schemas.openxmlformats.org/drawingml/2006/main">
+              <a:graphicData uri="http://schemas.openxmlformats.org/drawingml/2006/picture">
+                <pic:pic xmlns:pic="http://schemas.openxmlformats.org/drawingml/2006/picture">
+                  <pic:nvPicPr>
+                    <pic:cNvPr id="0" name="Picture 3" descr="Macintosh HD:Users:jack:Desktop:image.png"/>
+                    <pic:cNvPicPr>
+                      <a:picLocks noChangeAspect="1" noChangeArrowheads="1"/>
+                    </pic:cNvPicPr>
+                  </pic:nvPicPr>
+                  <pic:blipFill rotWithShape="1">
+                    <a:blip r:embed="rId9">
+                      <a:extLst>
+                        <a:ext uri="{28A0092B-C50C-407E-A947-70E740481C1C}">
+                          <a14:useLocalDpi xmlns:a14="http://schemas.microsoft.com/office/drawing/2010/main" val="0"/>
+                        </a:ext>
+                      </a:extLst>
+                    </a:blip>
+                    <a:srcRect l="3735" t="9746" r="8072" b="2144"/>
+                    <a:stretch/>
+                  </pic:blipFill>
+                  <pic:spPr bwMode="auto">
+                    <a:xfrm>
+                      <a:off x="0" y="0"/>
+                      <a:ext cx="5073650" cy="3132910"/>
+                    </a:xfrm>
+                    <a:prstGeom prst="rect">
+                      <a:avLst/>
+                    </a:prstGeom>
+                    <a:noFill/>
+                    <a:ln>
+                      <a:noFill/>
+                    </a:ln>
+                    <a:extLst>
+                      <a:ext uri="{53640926-AAD7-44d8-BBD7-CCE9431645EC}">
+                        <a14:shadowObscured xmlns:a14="http://schemas.microsoft.com/office/drawing/2010/main"/>
+                      </a:ext>
+                    </a:extLst>
+                  </pic:spPr>
+                </pic:pic>
+              </a:graphicData>
+            </a:graphic>
+          </wp:inline>
+        </w:drawing>
+      </w:r>
+    </w:p>
+    <w:p/>
+    <w:p>
+      <w:pPr>
+        <w:rPr>
+          <w:rFonts w:ascii="新細明體" w:hAnsi="新細明體" w:cs="新細明體"/>
+          <w:lang w:eastAsia="zh-TW"/>
+        </w:rPr>
+      </w:pPr>
+      <w:r>
+        <w:t>The resu</w:t>
+      </w:r>
+      <w:r>
+        <w:t>lt shows that as increase number of Critical Section</w:t>
+      </w:r>
+      <w:r>
+        <w:t>s</w:t>
+      </w:r>
+      <w:r>
+        <w:t xml:space="preserve"> (1 CS = 1 add + 1 del </w:t>
+      </w:r>
+      <w:r>
+        <w:t>operation</w:t>
+      </w:r>
+      <w:r>
+        <w:t>s</w:t>
+      </w:r>
+      <w:r>
+        <w:t>)</w:t>
+      </w:r>
+      <w:r>
+        <w:t xml:space="preserve">, RB-tree starts to take advantage of its RB property. </w:t>
+      </w:r>
+      <w:r>
+        <w:t>I</w:t>
+      </w:r>
+      <w:r>
+        <w:t xml:space="preserve"> think this is s</w:t>
+      </w:r>
+      <w:r>
+        <w:t>ince AVL tree does</w:t>
+      </w:r>
+      <w:r>
+        <w:t>n</w:t>
+      </w:r>
+      <w:r>
+        <w:t>’t use color or marker to make additional information, its</w:t>
+      </w:r>
+      <w:r>
+        <w:t xml:space="preserve"> rotation </w:t>
+      </w:r>
+      <w:r>
+        <w:t>operation can be very</w:t>
+      </w:r>
+      <w:r>
+        <w:t xml:space="preserve"> expensive when the tree is large (complex)</w:t>
+      </w:r>
+      <w:r>
+        <w:t xml:space="preserve">. </w:t>
+      </w:r>
+      <w:r>
+        <w:t>Wh</w:t>
+      </w:r>
+      <w:r>
+        <w:t>e</w:t>
+      </w:r>
+      <w:r>
+        <w:t>reas</w:t>
+      </w:r>
+      <w:r>
+        <w:t xml:space="preserve"> RB-tree can enjoy the benefit of keeping maintaining tree’s </w:t>
+      </w:r>
+      <w:r>
+        <w:t>color when the tree is large (complex).</w:t>
+      </w:r>
+      <w:r>
+        <w:t xml:space="preserve"> </w:t>
+      </w:r>
+      <w:r>
+        <w:t xml:space="preserve">The </w:t>
+      </w:r>
+      <w:r>
+        <w:t xml:space="preserve">RB-tree’s </w:t>
+      </w:r>
+      <w:r>
+        <w:t>worst</w:t>
+      </w:r>
+      <w:r>
+        <w:t xml:space="preserve"> case</w:t>
+      </w:r>
+      <w:r>
+        <w:t xml:space="preserve"> execution time for</w:t>
+      </w:r>
+      <w:r>
+        <w:t xml:space="preserve"> </w:t>
+      </w:r>
+      <w:r>
+        <w:t>a</w:t>
+      </w:r>
+      <w:r>
+        <w:t>n</w:t>
+      </w:r>
+      <w:r>
+        <w:t xml:space="preserve"> </w:t>
+      </w:r>
+      <w:r>
+        <w:t xml:space="preserve">insert operation is 2 times rotation and </w:t>
+      </w:r>
+      <w:r>
+        <w:t xml:space="preserve">for a </w:t>
+      </w:r>
+      <w:r>
+        <w:t>deletion</w:t>
+      </w:r>
+      <w:r>
+        <w:t xml:space="preserve"> operation</w:t>
+      </w:r>
+      <w:r>
+        <w:t>, 3 times rotation</w:t>
+      </w:r>
+      <w:r>
+        <w:t>.</w:t>
+      </w:r>
+      <w:r>
+        <w:t xml:space="preserve"> This </w:t>
+      </w:r>
+      <w:r>
+        <w:t xml:space="preserve">merit </w:t>
+      </w:r>
+      <w:r>
+        <w:t>can help RB-tree outperform AVL-tree while the tree is large (complex).</w:t>
+      </w:r>
+    </w:p>
+    <w:p/>
+    <w:p>
+      <w:r>
+        <w:t xml:space="preserve">And during the low workloads, </w:t>
+      </w:r>
+      <w:r>
+        <w:t xml:space="preserve">it’s hard to tell which data structure perform better. </w:t>
+      </w:r>
+      <w:r>
+        <w:t>More importantly, h</w:t>
+      </w:r>
+      <w:r>
+        <w:t xml:space="preserve">ardly do users feel </w:t>
+      </w:r>
+      <w:r>
+        <w:t xml:space="preserve">the </w:t>
+      </w:r>
+      <w:r>
+        <w:t>differences</w:t>
+      </w:r>
+      <w:r>
+        <w:t xml:space="preserve">. </w:t>
+      </w:r>
+      <w:r>
+        <w:t xml:space="preserve"> </w:t>
+      </w:r>
+      <w:r>
+        <w:t>W</w:t>
+      </w:r>
+      <w:r>
+        <w:t xml:space="preserve">e think the reason why </w:t>
+      </w:r>
+      <w:r>
+        <w:t xml:space="preserve">Linux </w:t>
+      </w:r>
+      <w:r>
+        <w:t>choose</w:t>
+      </w:r>
+      <w:r>
+        <w:t>s</w:t>
+      </w:r>
+      <w:r>
+        <w:t xml:space="preserve"> </w:t>
+      </w:r>
+      <w:r>
+        <w:t>RB-tree as queue data structure</w:t>
+      </w:r>
+      <w:r>
+        <w:t xml:space="preserve"> is that both data </w:t>
+      </w:r>
+      <w:r>
+        <w:t>structure</w:t>
+      </w:r>
+      <w:r>
+        <w:t xml:space="preserve"> </w:t>
+      </w:r>
+      <w:r>
+        <w:t>don’</w:t>
+      </w:r>
+      <w:r>
+        <w:t xml:space="preserve">t have </w:t>
+      </w:r>
+      <w:r>
+        <w:t>much</w:t>
+      </w:r>
+      <w:r>
+        <w:t xml:space="preserve"> </w:t>
+      </w:r>
+      <w:r>
+        <w:t>difference</w:t>
+      </w:r>
+      <w:r>
+        <w:t xml:space="preserve"> during low workload scenario</w:t>
+      </w:r>
+      <w:r>
+        <w:t>, b</w:t>
+      </w:r>
+      <w:r>
+        <w:t xml:space="preserve">ut RB-tree </w:t>
+      </w:r>
+      <w:r>
+        <w:t>can significantly outperform AVL-tree while high workload scenario.</w:t>
+      </w:r>
+    </w:p>
+    <w:p/>
+    <w:p/>
+    <w:p/>
+    <w:p>
+      <w:pPr>
+        <w:rPr>
+          <w:b/>
+        </w:rPr>
+      </w:pPr>
+      <w:r>
+        <w:rPr>
+          <w:b/>
+        </w:rPr>
+        <w:t>Conclusion</w:t>
+      </w:r>
+    </w:p>
+    <w:p/>
+    <w:p/>
+    <w:p/>
+    <w:p/>
+    <w:p/>
+    <w:p/>
+    <w:p>
+      <w:pPr>
+        <w:jc w:val="center"/>
         <w:rPr>
           <w:b/>
           <w:sz w:val="32"/>
@@ -232,7 +695,38 @@
     </w:p>
     <w:p>
       <w:r>
-        <w:t>CFS simulator single-thread version</w:t>
+        <w:t>1.</w:t>
+      </w:r>
+      <w:r>
+        <w:t xml:space="preserve"> </w:t>
+      </w:r>
+      <w:r>
+        <w:t>CFS simulator</w:t>
+      </w:r>
+      <w:r>
+        <w:t xml:space="preserve"> </w:t>
+      </w:r>
+    </w:p>
+    <w:p>
+      <w:r>
+        <w:rPr>
+          <w:b/>
+        </w:rPr>
+        <w:t>How to run CFS simulator</w:t>
+      </w:r>
+    </w:p>
+    <w:p>
+      <w:r>
+        <w:t>CFS simulator single-thread</w:t>
+      </w:r>
+      <w:r>
+        <w:t>ed</w:t>
+      </w:r>
+      <w:r>
+        <w:t xml:space="preserve"> version</w:t>
+      </w:r>
+      <w:r>
+        <w:t>:</w:t>
       </w:r>
     </w:p>
     <w:p>
@@ -248,7 +742,16 @@
     </w:p>
     <w:p>
       <w:r>
-        <w:t>CFS simulator multi-thread version</w:t>
+        <w:t>CFS simulator multi-thread</w:t>
+      </w:r>
+      <w:r>
+        <w:t>ed</w:t>
+      </w:r>
+      <w:r>
+        <w:t xml:space="preserve"> version</w:t>
+      </w:r>
+      <w:r>
+        <w:t>:</w:t>
       </w:r>
     </w:p>
     <w:p>
@@ -263,6 +766,25 @@
       </w:r>
     </w:p>
     <w:p/>
+    <w:p>
+      <w:pPr>
+        <w:rPr>
+          <w:b/>
+        </w:rPr>
+      </w:pPr>
+      <w:r>
+        <w:rPr>
+          <w:b/>
+        </w:rPr>
+        <w:t>Cho</w:t>
+      </w:r>
+      <w:r>
+        <w:rPr>
+          <w:b/>
+        </w:rPr>
+        <w:t>ose one run_queue data structure</w:t>
+      </w:r>
+    </w:p>
     <w:p>
       <w:pPr>
         <w:suppressAutoHyphens w:val="0"/>
@@ -272,9 +794,10 @@
         <w:jc w:val="left"/>
         <w:rPr>
           <w:rFonts w:ascii="Monaco" w:hAnsi="Monaco" w:cs="Monaco"/>
+          <w:b/>
           <w:color w:val="auto"/>
-          <w:sz w:val="22"/>
-          <w:szCs w:val="22"/>
+          <w:sz w:val="20"/>
+          <w:szCs w:val="20"/>
         </w:rPr>
       </w:pPr>
       <w:r>
@@ -283,17 +806,18 @@
           <w:b/>
           <w:bCs/>
           <w:color w:val="7F0055"/>
-          <w:sz w:val="22"/>
-          <w:szCs w:val="22"/>
+          <w:sz w:val="20"/>
+          <w:szCs w:val="20"/>
         </w:rPr>
         <w:t>static</w:t>
       </w:r>
       <w:r>
         <w:rPr>
           <w:rFonts w:ascii="Monaco" w:hAnsi="Monaco" w:cs="Monaco"/>
-          <w:color w:val="000000"/>
-          <w:sz w:val="22"/>
-          <w:szCs w:val="22"/>
+          <w:b/>
+          <w:color w:val="000000"/>
+          <w:sz w:val="20"/>
+          <w:szCs w:val="20"/>
         </w:rPr>
         <w:t xml:space="preserve"> </w:t>
       </w:r>
@@ -303,37 +827,40 @@
           <w:b/>
           <w:bCs/>
           <w:color w:val="7F0055"/>
-          <w:sz w:val="22"/>
-          <w:szCs w:val="22"/>
+          <w:sz w:val="20"/>
+          <w:szCs w:val="20"/>
         </w:rPr>
         <w:t>boolean</w:t>
       </w:r>
       <w:r>
         <w:rPr>
           <w:rFonts w:ascii="Monaco" w:hAnsi="Monaco" w:cs="Monaco"/>
-          <w:color w:val="000000"/>
-          <w:sz w:val="22"/>
-          <w:szCs w:val="22"/>
+          <w:b/>
+          <w:color w:val="000000"/>
+          <w:sz w:val="20"/>
+          <w:szCs w:val="20"/>
         </w:rPr>
         <w:t xml:space="preserve"> </w:t>
       </w:r>
       <w:r>
         <w:rPr>
           <w:rFonts w:ascii="Monaco" w:hAnsi="Monaco" w:cs="Monaco"/>
+          <w:b/>
           <w:i/>
           <w:iCs/>
           <w:color w:val="0000C0"/>
-          <w:sz w:val="22"/>
-          <w:szCs w:val="22"/>
+          <w:sz w:val="20"/>
+          <w:szCs w:val="20"/>
         </w:rPr>
         <w:t>IS_RBTREE</w:t>
       </w:r>
       <w:r>
         <w:rPr>
           <w:rFonts w:ascii="Monaco" w:hAnsi="Monaco" w:cs="Monaco"/>
-          <w:color w:val="000000"/>
-          <w:sz w:val="22"/>
-          <w:szCs w:val="22"/>
+          <w:b/>
+          <w:color w:val="000000"/>
+          <w:sz w:val="20"/>
+          <w:szCs w:val="20"/>
         </w:rPr>
         <w:t xml:space="preserve"> = </w:t>
       </w:r>
@@ -343,48 +870,50 @@
           <w:b/>
           <w:bCs/>
           <w:color w:val="7F0055"/>
-          <w:sz w:val="22"/>
-          <w:szCs w:val="22"/>
+          <w:sz w:val="20"/>
+          <w:szCs w:val="20"/>
         </w:rPr>
         <w:t>false</w:t>
       </w:r>
       <w:r>
         <w:rPr>
           <w:rFonts w:ascii="Monaco" w:hAnsi="Monaco" w:cs="Monaco"/>
-          <w:color w:val="000000"/>
-          <w:sz w:val="22"/>
-          <w:szCs w:val="22"/>
+          <w:b/>
+          <w:color w:val="000000"/>
+          <w:sz w:val="20"/>
+          <w:szCs w:val="20"/>
         </w:rPr>
         <w:t xml:space="preserve">; </w:t>
       </w:r>
       <w:r>
         <w:rPr>
           <w:rFonts w:ascii="Monaco" w:hAnsi="Monaco" w:cs="Monaco"/>
-          <w:color w:val="000000"/>
-          <w:sz w:val="22"/>
-          <w:szCs w:val="22"/>
+          <w:b/>
+          <w:color w:val="000000"/>
+          <w:sz w:val="20"/>
+          <w:szCs w:val="20"/>
         </w:rPr>
         <w:tab/>
       </w:r>
       <w:r>
         <w:rPr>
           <w:rFonts w:ascii="Monaco" w:hAnsi="Monaco" w:cs="Monaco"/>
+          <w:b/>
           <w:color w:val="3F7F5F"/>
-          <w:sz w:val="22"/>
-          <w:szCs w:val="22"/>
+          <w:sz w:val="20"/>
+          <w:szCs w:val="20"/>
         </w:rPr>
         <w:t xml:space="preserve">// </w:t>
       </w:r>
-      <w:bookmarkStart w:id="0" w:name="_GoBack"/>
-      <w:bookmarkEnd w:id="0"/>
-      <w:r>
-        <w:rPr>
-          <w:rFonts w:ascii="Monaco" w:hAnsi="Monaco" w:cs="Monaco"/>
+      <w:r>
+        <w:rPr>
+          <w:rFonts w:ascii="Monaco" w:hAnsi="Monaco" w:cs="Monaco"/>
+          <w:b/>
           <w:color w:val="3F7F5F"/>
-          <w:sz w:val="22"/>
-          <w:szCs w:val="22"/>
-        </w:rPr>
-        <w:t>AVLTree</w:t>
+          <w:sz w:val="20"/>
+          <w:szCs w:val="20"/>
+        </w:rPr>
+        <w:t>run with AVLTree</w:t>
       </w:r>
     </w:p>
     <w:p>
@@ -396,9 +925,10 @@
         <w:jc w:val="left"/>
         <w:rPr>
           <w:rFonts w:ascii="Monaco" w:hAnsi="Monaco" w:cs="Monaco"/>
-          <w:color w:val="auto"/>
-          <w:sz w:val="22"/>
-          <w:szCs w:val="22"/>
+          <w:b/>
+          <w:color w:val="3F7F5F"/>
+          <w:sz w:val="20"/>
+          <w:szCs w:val="20"/>
         </w:rPr>
       </w:pPr>
       <w:r>
@@ -407,17 +937,18 @@
           <w:b/>
           <w:bCs/>
           <w:color w:val="7F0055"/>
-          <w:sz w:val="22"/>
-          <w:szCs w:val="22"/>
+          <w:sz w:val="20"/>
+          <w:szCs w:val="20"/>
         </w:rPr>
         <w:t>static</w:t>
       </w:r>
       <w:r>
         <w:rPr>
           <w:rFonts w:ascii="Monaco" w:hAnsi="Monaco" w:cs="Monaco"/>
-          <w:color w:val="000000"/>
-          <w:sz w:val="22"/>
-          <w:szCs w:val="22"/>
+          <w:b/>
+          <w:color w:val="000000"/>
+          <w:sz w:val="20"/>
+          <w:szCs w:val="20"/>
         </w:rPr>
         <w:t xml:space="preserve"> </w:t>
       </w:r>
@@ -427,37 +958,40 @@
           <w:b/>
           <w:bCs/>
           <w:color w:val="7F0055"/>
-          <w:sz w:val="22"/>
-          <w:szCs w:val="22"/>
+          <w:sz w:val="20"/>
+          <w:szCs w:val="20"/>
         </w:rPr>
         <w:t>boolean</w:t>
       </w:r>
       <w:r>
         <w:rPr>
           <w:rFonts w:ascii="Monaco" w:hAnsi="Monaco" w:cs="Monaco"/>
-          <w:color w:val="000000"/>
-          <w:sz w:val="22"/>
-          <w:szCs w:val="22"/>
+          <w:b/>
+          <w:color w:val="000000"/>
+          <w:sz w:val="20"/>
+          <w:szCs w:val="20"/>
         </w:rPr>
         <w:t xml:space="preserve"> </w:t>
       </w:r>
       <w:r>
         <w:rPr>
           <w:rFonts w:ascii="Monaco" w:hAnsi="Monaco" w:cs="Monaco"/>
+          <w:b/>
           <w:i/>
           <w:iCs/>
           <w:color w:val="0000C0"/>
-          <w:sz w:val="22"/>
-          <w:szCs w:val="22"/>
+          <w:sz w:val="20"/>
+          <w:szCs w:val="20"/>
         </w:rPr>
         <w:t xml:space="preserve">IS_RBTREE </w:t>
       </w:r>
       <w:r>
         <w:rPr>
           <w:rFonts w:ascii="Monaco" w:hAnsi="Monaco" w:cs="Monaco"/>
-          <w:color w:val="000000"/>
-          <w:sz w:val="22"/>
-          <w:szCs w:val="22"/>
+          <w:b/>
+          <w:color w:val="000000"/>
+          <w:sz w:val="20"/>
+          <w:szCs w:val="20"/>
         </w:rPr>
         <w:t xml:space="preserve">= </w:t>
       </w:r>
@@ -467,39 +1001,683 @@
           <w:b/>
           <w:bCs/>
           <w:color w:val="7F0055"/>
-          <w:sz w:val="22"/>
-          <w:szCs w:val="22"/>
+          <w:sz w:val="20"/>
+          <w:szCs w:val="20"/>
         </w:rPr>
         <w:t>true</w:t>
       </w:r>
       <w:r>
         <w:rPr>
           <w:rFonts w:ascii="Monaco" w:hAnsi="Monaco" w:cs="Monaco"/>
-          <w:color w:val="000000"/>
-          <w:sz w:val="22"/>
-          <w:szCs w:val="22"/>
+          <w:b/>
+          <w:color w:val="000000"/>
+          <w:sz w:val="20"/>
+          <w:szCs w:val="20"/>
         </w:rPr>
         <w:t xml:space="preserve">; </w:t>
       </w:r>
       <w:r>
         <w:rPr>
           <w:rFonts w:ascii="Monaco" w:hAnsi="Monaco" w:cs="Monaco"/>
-          <w:color w:val="000000"/>
-          <w:sz w:val="22"/>
-          <w:szCs w:val="22"/>
+          <w:b/>
+          <w:color w:val="000000"/>
+          <w:sz w:val="20"/>
+          <w:szCs w:val="20"/>
         </w:rPr>
         <w:tab/>
       </w:r>
       <w:r>
         <w:rPr>
           <w:rFonts w:ascii="Monaco" w:hAnsi="Monaco" w:cs="Monaco"/>
+          <w:b/>
           <w:color w:val="3F7F5F"/>
-          <w:sz w:val="22"/>
-          <w:szCs w:val="22"/>
-        </w:rPr>
-        <w:t>// RBTree</w:t>
-      </w:r>
-    </w:p>
+          <w:sz w:val="20"/>
+          <w:szCs w:val="20"/>
+        </w:rPr>
+        <w:t>// run with RBTree</w:t>
+      </w:r>
+    </w:p>
+    <w:p/>
+    <w:p>
+      <w:pPr>
+        <w:rPr>
+          <w:b/>
+        </w:rPr>
+      </w:pPr>
+      <w:r>
+        <w:rPr>
+          <w:b/>
+        </w:rPr>
+        <w:t>V</w:t>
+      </w:r>
+      <w:r>
+        <w:rPr>
+          <w:b/>
+        </w:rPr>
+        <w:t>ariables</w:t>
+      </w:r>
+      <w:r>
+        <w:rPr>
+          <w:b/>
+        </w:rPr>
+        <w:t xml:space="preserve"> </w:t>
+      </w:r>
+      <w:r>
+        <w:rPr>
+          <w:b/>
+        </w:rPr>
+        <w:t>in code</w:t>
+      </w:r>
+    </w:p>
+    <w:p>
+      <w:pPr>
+        <w:suppressAutoHyphens w:val="0"/>
+        <w:autoSpaceDE w:val="0"/>
+        <w:autoSpaceDN w:val="0"/>
+        <w:adjustRightInd w:val="0"/>
+        <w:jc w:val="left"/>
+        <w:rPr>
+          <w:rFonts w:ascii="Monaco" w:hAnsi="Monaco" w:cs="Monaco"/>
+          <w:color w:val="auto"/>
+          <w:sz w:val="16"/>
+          <w:szCs w:val="16"/>
+        </w:rPr>
+      </w:pPr>
+      <w:r>
+        <w:rPr>
+          <w:rFonts w:ascii="Monaco" w:hAnsi="Monaco" w:cs="Monaco"/>
+          <w:b/>
+          <w:bCs/>
+          <w:color w:val="7F0055"/>
+          <w:sz w:val="16"/>
+          <w:szCs w:val="16"/>
+        </w:rPr>
+        <w:lastRenderedPageBreak/>
+        <w:t>static</w:t>
+      </w:r>
+      <w:r>
+        <w:rPr>
+          <w:rFonts w:ascii="Monaco" w:hAnsi="Monaco" w:cs="Monaco"/>
+          <w:color w:val="000000"/>
+          <w:sz w:val="16"/>
+          <w:szCs w:val="16"/>
+        </w:rPr>
+        <w:t xml:space="preserve"> </w:t>
+      </w:r>
+      <w:r>
+        <w:rPr>
+          <w:rFonts w:ascii="Monaco" w:hAnsi="Monaco" w:cs="Monaco"/>
+          <w:b/>
+          <w:bCs/>
+          <w:color w:val="7F0055"/>
+          <w:sz w:val="16"/>
+          <w:szCs w:val="16"/>
+        </w:rPr>
+        <w:t>int</w:t>
+      </w:r>
+      <w:r>
+        <w:rPr>
+          <w:rFonts w:ascii="Monaco" w:hAnsi="Monaco" w:cs="Monaco"/>
+          <w:color w:val="000000"/>
+          <w:sz w:val="16"/>
+          <w:szCs w:val="16"/>
+        </w:rPr>
+        <w:t xml:space="preserve"> </w:t>
+      </w:r>
+      <w:r>
+        <w:rPr>
+          <w:rFonts w:ascii="Monaco" w:hAnsi="Monaco" w:cs="Monaco"/>
+          <w:i/>
+          <w:iCs/>
+          <w:color w:val="0000C0"/>
+          <w:sz w:val="16"/>
+          <w:szCs w:val="16"/>
+        </w:rPr>
+        <w:t>THREADS</w:t>
+      </w:r>
+      <w:r>
+        <w:rPr>
+          <w:rFonts w:ascii="Monaco" w:hAnsi="Monaco" w:cs="Monaco"/>
+          <w:color w:val="000000"/>
+          <w:sz w:val="16"/>
+          <w:szCs w:val="16"/>
+        </w:rPr>
+        <w:t xml:space="preserve"> = 3; </w:t>
+      </w:r>
+      <w:r>
+        <w:rPr>
+          <w:rFonts w:ascii="Monaco" w:hAnsi="Monaco" w:cs="Monaco"/>
+          <w:color w:val="000000"/>
+          <w:sz w:val="16"/>
+          <w:szCs w:val="16"/>
+        </w:rPr>
+        <w:tab/>
+      </w:r>
+      <w:r>
+        <w:rPr>
+          <w:rFonts w:ascii="Monaco" w:hAnsi="Monaco" w:cs="Monaco"/>
+          <w:color w:val="000000"/>
+          <w:sz w:val="16"/>
+          <w:szCs w:val="16"/>
+        </w:rPr>
+        <w:tab/>
+      </w:r>
+      <w:r>
+        <w:rPr>
+          <w:rFonts w:ascii="Monaco" w:hAnsi="Monaco" w:cs="Monaco"/>
+          <w:color w:val="000000"/>
+          <w:sz w:val="16"/>
+          <w:szCs w:val="16"/>
+        </w:rPr>
+        <w:tab/>
+      </w:r>
+      <w:r>
+        <w:rPr>
+          <w:rFonts w:ascii="Monaco" w:hAnsi="Monaco" w:cs="Monaco"/>
+          <w:color w:val="3F7F5F"/>
+          <w:sz w:val="16"/>
+          <w:szCs w:val="16"/>
+        </w:rPr>
+        <w:t xml:space="preserve">// </w:t>
+      </w:r>
+      <w:r>
+        <w:rPr>
+          <w:rFonts w:ascii="Monaco" w:hAnsi="Monaco" w:cs="Monaco"/>
+          <w:color w:val="3F7F5F"/>
+          <w:sz w:val="16"/>
+          <w:szCs w:val="16"/>
+        </w:rPr>
+        <w:t>#</w:t>
+      </w:r>
+      <w:r>
+        <w:rPr>
+          <w:rFonts w:ascii="Monaco" w:hAnsi="Monaco" w:cs="Monaco"/>
+          <w:color w:val="3F7F5F"/>
+          <w:sz w:val="16"/>
+          <w:szCs w:val="16"/>
+        </w:rPr>
+        <w:t xml:space="preserve"> of workers (simulated CPUs, not task</w:t>
+      </w:r>
+      <w:r>
+        <w:rPr>
+          <w:rFonts w:ascii="Monaco" w:hAnsi="Monaco" w:cs="Monaco"/>
+          <w:color w:val="3F7F5F"/>
+          <w:sz w:val="16"/>
+          <w:szCs w:val="16"/>
+        </w:rPr>
+        <w:t>/jobs</w:t>
+      </w:r>
+      <w:r>
+        <w:rPr>
+          <w:rFonts w:ascii="Monaco" w:hAnsi="Monaco" w:cs="Monaco"/>
+          <w:color w:val="3F7F5F"/>
+          <w:sz w:val="16"/>
+          <w:szCs w:val="16"/>
+        </w:rPr>
+        <w:t>)</w:t>
+      </w:r>
+    </w:p>
+    <w:p>
+      <w:pPr>
+        <w:suppressAutoHyphens w:val="0"/>
+        <w:autoSpaceDE w:val="0"/>
+        <w:autoSpaceDN w:val="0"/>
+        <w:adjustRightInd w:val="0"/>
+        <w:jc w:val="left"/>
+        <w:rPr>
+          <w:rFonts w:ascii="Monaco" w:hAnsi="Monaco" w:cs="Monaco"/>
+          <w:color w:val="auto"/>
+          <w:sz w:val="16"/>
+          <w:szCs w:val="16"/>
+        </w:rPr>
+      </w:pPr>
+      <w:r>
+        <w:rPr>
+          <w:rFonts w:ascii="Monaco" w:hAnsi="Monaco" w:cs="Monaco"/>
+          <w:b/>
+          <w:bCs/>
+          <w:color w:val="7F0055"/>
+          <w:sz w:val="16"/>
+          <w:szCs w:val="16"/>
+        </w:rPr>
+        <w:t>static</w:t>
+      </w:r>
+      <w:r>
+        <w:rPr>
+          <w:rFonts w:ascii="Monaco" w:hAnsi="Monaco" w:cs="Monaco"/>
+          <w:color w:val="000000"/>
+          <w:sz w:val="16"/>
+          <w:szCs w:val="16"/>
+        </w:rPr>
+        <w:t xml:space="preserve"> </w:t>
+      </w:r>
+      <w:r>
+        <w:rPr>
+          <w:rFonts w:ascii="Monaco" w:hAnsi="Monaco" w:cs="Monaco"/>
+          <w:b/>
+          <w:bCs/>
+          <w:color w:val="7F0055"/>
+          <w:sz w:val="16"/>
+          <w:szCs w:val="16"/>
+        </w:rPr>
+        <w:t>int</w:t>
+      </w:r>
+      <w:r>
+        <w:rPr>
+          <w:rFonts w:ascii="Monaco" w:hAnsi="Monaco" w:cs="Monaco"/>
+          <w:color w:val="000000"/>
+          <w:sz w:val="16"/>
+          <w:szCs w:val="16"/>
+        </w:rPr>
+        <w:t xml:space="preserve"> </w:t>
+      </w:r>
+      <w:r>
+        <w:rPr>
+          <w:rFonts w:ascii="Monaco" w:hAnsi="Monaco" w:cs="Monaco"/>
+          <w:i/>
+          <w:iCs/>
+          <w:color w:val="0000C0"/>
+          <w:sz w:val="16"/>
+          <w:szCs w:val="16"/>
+        </w:rPr>
+        <w:t>TimerIntThreshold</w:t>
+      </w:r>
+      <w:r>
+        <w:rPr>
+          <w:rFonts w:ascii="Monaco" w:hAnsi="Monaco" w:cs="Monaco"/>
+          <w:color w:val="000000"/>
+          <w:sz w:val="16"/>
+          <w:szCs w:val="16"/>
+        </w:rPr>
+        <w:t xml:space="preserve"> = 1000*1000;</w:t>
+      </w:r>
+      <w:r>
+        <w:rPr>
+          <w:rFonts w:ascii="Monaco" w:hAnsi="Monaco" w:cs="Monaco"/>
+          <w:color w:val="000000"/>
+          <w:sz w:val="16"/>
+          <w:szCs w:val="16"/>
+        </w:rPr>
+        <w:tab/>
+      </w:r>
+      <w:r>
+        <w:rPr>
+          <w:rFonts w:ascii="Monaco" w:hAnsi="Monaco" w:cs="Monaco"/>
+          <w:color w:val="3F7F5F"/>
+          <w:sz w:val="16"/>
+          <w:szCs w:val="16"/>
+        </w:rPr>
+        <w:t xml:space="preserve">// timer interrupt ticks </w:t>
+      </w:r>
+      <w:r>
+        <w:rPr>
+          <w:rFonts w:ascii="Monaco" w:hAnsi="Monaco" w:cs="Monaco"/>
+          <w:color w:val="3F7F5F"/>
+          <w:sz w:val="16"/>
+          <w:szCs w:val="16"/>
+        </w:rPr>
+        <w:t xml:space="preserve">= </w:t>
+      </w:r>
+      <w:r>
+        <w:rPr>
+          <w:rFonts w:ascii="Monaco" w:hAnsi="Monaco" w:cs="Monaco"/>
+          <w:color w:val="3F7F5F"/>
+          <w:sz w:val="16"/>
+          <w:szCs w:val="16"/>
+        </w:rPr>
+        <w:t>1ms</w:t>
+      </w:r>
+    </w:p>
+    <w:p>
+      <w:pPr>
+        <w:suppressAutoHyphens w:val="0"/>
+        <w:autoSpaceDE w:val="0"/>
+        <w:autoSpaceDN w:val="0"/>
+        <w:adjustRightInd w:val="0"/>
+        <w:jc w:val="left"/>
+        <w:rPr>
+          <w:rFonts w:ascii="Monaco" w:hAnsi="Monaco" w:cs="Monaco"/>
+          <w:color w:val="auto"/>
+          <w:sz w:val="16"/>
+          <w:szCs w:val="16"/>
+        </w:rPr>
+      </w:pPr>
+      <w:r>
+        <w:rPr>
+          <w:rFonts w:ascii="Monaco" w:hAnsi="Monaco" w:cs="Monaco"/>
+          <w:b/>
+          <w:bCs/>
+          <w:color w:val="7F0055"/>
+          <w:sz w:val="16"/>
+          <w:szCs w:val="16"/>
+        </w:rPr>
+        <w:t>static</w:t>
+      </w:r>
+      <w:r>
+        <w:rPr>
+          <w:rFonts w:ascii="Monaco" w:hAnsi="Monaco" w:cs="Monaco"/>
+          <w:color w:val="000000"/>
+          <w:sz w:val="16"/>
+          <w:szCs w:val="16"/>
+        </w:rPr>
+        <w:t xml:space="preserve"> </w:t>
+      </w:r>
+      <w:r>
+        <w:rPr>
+          <w:rFonts w:ascii="Monaco" w:hAnsi="Monaco" w:cs="Monaco"/>
+          <w:b/>
+          <w:bCs/>
+          <w:color w:val="7F0055"/>
+          <w:sz w:val="16"/>
+          <w:szCs w:val="16"/>
+        </w:rPr>
+        <w:t>int</w:t>
+      </w:r>
+      <w:r>
+        <w:rPr>
+          <w:rFonts w:ascii="Monaco" w:hAnsi="Monaco" w:cs="Monaco"/>
+          <w:color w:val="000000"/>
+          <w:sz w:val="16"/>
+          <w:szCs w:val="16"/>
+        </w:rPr>
+        <w:t xml:space="preserve"> </w:t>
+      </w:r>
+      <w:r>
+        <w:rPr>
+          <w:rFonts w:ascii="Monaco" w:hAnsi="Monaco" w:cs="Monaco"/>
+          <w:i/>
+          <w:iCs/>
+          <w:color w:val="0000C0"/>
+          <w:sz w:val="16"/>
+          <w:szCs w:val="16"/>
+        </w:rPr>
+        <w:t>min_granunarity</w:t>
+      </w:r>
+      <w:r>
+        <w:rPr>
+          <w:rFonts w:ascii="Monaco" w:hAnsi="Monaco" w:cs="Monaco"/>
+          <w:color w:val="000000"/>
+          <w:sz w:val="16"/>
+          <w:szCs w:val="16"/>
+        </w:rPr>
+        <w:t xml:space="preserve"> = 1000*1000;</w:t>
+      </w:r>
+      <w:r>
+        <w:rPr>
+          <w:rFonts w:ascii="Monaco" w:hAnsi="Monaco" w:cs="Monaco"/>
+          <w:color w:val="000000"/>
+          <w:sz w:val="16"/>
+          <w:szCs w:val="16"/>
+        </w:rPr>
+        <w:tab/>
+      </w:r>
+      <w:r>
+        <w:rPr>
+          <w:rFonts w:ascii="Monaco" w:hAnsi="Monaco" w:cs="Monaco"/>
+          <w:color w:val="3F7F5F"/>
+          <w:sz w:val="16"/>
+          <w:szCs w:val="16"/>
+        </w:rPr>
+        <w:t>// minimum granularity =</w:t>
+      </w:r>
+      <w:r>
+        <w:rPr>
+          <w:rFonts w:ascii="Monaco" w:hAnsi="Monaco" w:cs="Monaco"/>
+          <w:color w:val="3F7F5F"/>
+          <w:sz w:val="16"/>
+          <w:szCs w:val="16"/>
+        </w:rPr>
+        <w:t xml:space="preserve"> 1ms</w:t>
+      </w:r>
+    </w:p>
+    <w:p>
+      <w:pPr>
+        <w:rPr>
+          <w:sz w:val="16"/>
+          <w:szCs w:val="16"/>
+        </w:rPr>
+      </w:pPr>
+      <w:r>
+        <w:rPr>
+          <w:rFonts w:ascii="Monaco" w:hAnsi="Monaco" w:cs="Monaco"/>
+          <w:b/>
+          <w:bCs/>
+          <w:color w:val="7F0055"/>
+          <w:sz w:val="16"/>
+          <w:szCs w:val="16"/>
+        </w:rPr>
+        <w:t>static</w:t>
+      </w:r>
+      <w:r>
+        <w:rPr>
+          <w:rFonts w:ascii="Monaco" w:hAnsi="Monaco" w:cs="Monaco"/>
+          <w:color w:val="000000"/>
+          <w:sz w:val="16"/>
+          <w:szCs w:val="16"/>
+        </w:rPr>
+        <w:t xml:space="preserve"> </w:t>
+      </w:r>
+      <w:r>
+        <w:rPr>
+          <w:rFonts w:ascii="Monaco" w:hAnsi="Monaco" w:cs="Monaco"/>
+          <w:b/>
+          <w:bCs/>
+          <w:color w:val="7F0055"/>
+          <w:sz w:val="16"/>
+          <w:szCs w:val="16"/>
+        </w:rPr>
+        <w:t>int</w:t>
+      </w:r>
+      <w:r>
+        <w:rPr>
+          <w:rFonts w:ascii="Monaco" w:hAnsi="Monaco" w:cs="Monaco"/>
+          <w:color w:val="000000"/>
+          <w:sz w:val="16"/>
+          <w:szCs w:val="16"/>
+        </w:rPr>
+        <w:t xml:space="preserve"> </w:t>
+      </w:r>
+      <w:r>
+        <w:rPr>
+          <w:rFonts w:ascii="Monaco" w:hAnsi="Monaco" w:cs="Monaco"/>
+          <w:i/>
+          <w:iCs/>
+          <w:color w:val="0000C0"/>
+          <w:sz w:val="16"/>
+          <w:szCs w:val="16"/>
+        </w:rPr>
+        <w:t>dynaic_nice_rang</w:t>
+      </w:r>
+      <w:r>
+        <w:rPr>
+          <w:rFonts w:ascii="Monaco" w:hAnsi="Monaco" w:cs="Monaco"/>
+          <w:color w:val="000000"/>
+          <w:sz w:val="16"/>
+          <w:szCs w:val="16"/>
+        </w:rPr>
+        <w:t xml:space="preserve"> = 5;</w:t>
+      </w:r>
+      <w:r>
+        <w:rPr>
+          <w:rFonts w:ascii="Monaco" w:hAnsi="Monaco" w:cs="Monaco"/>
+          <w:color w:val="000000"/>
+          <w:sz w:val="16"/>
+          <w:szCs w:val="16"/>
+        </w:rPr>
+        <w:tab/>
+      </w:r>
+      <w:r>
+        <w:rPr>
+          <w:rFonts w:ascii="Monaco" w:hAnsi="Monaco" w:cs="Monaco"/>
+          <w:color w:val="000000"/>
+          <w:sz w:val="16"/>
+          <w:szCs w:val="16"/>
+        </w:rPr>
+        <w:tab/>
+      </w:r>
+      <w:r>
+        <w:rPr>
+          <w:rFonts w:ascii="Monaco" w:hAnsi="Monaco" w:cs="Monaco"/>
+          <w:color w:val="3F7F5F"/>
+          <w:sz w:val="16"/>
+          <w:szCs w:val="16"/>
+        </w:rPr>
+        <w:t>//</w:t>
+      </w:r>
+      <w:r>
+        <w:rPr>
+          <w:rFonts w:ascii="Monaco" w:hAnsi="Monaco" w:cs="Monaco"/>
+          <w:color w:val="3F7F5F"/>
+          <w:sz w:val="16"/>
+          <w:szCs w:val="16"/>
+        </w:rPr>
+        <w:t>nice(dynamic</w:t>
+      </w:r>
+      <w:r>
+        <w:rPr>
+          <w:rFonts w:ascii="Monaco" w:hAnsi="Monaco" w:cs="Monaco"/>
+          <w:color w:val="3F7F5F"/>
+          <w:sz w:val="16"/>
+          <w:szCs w:val="16"/>
+        </w:rPr>
+        <w:t>)=original_nice</w:t>
+      </w:r>
+      <w:r>
+        <w:rPr>
+          <w:rFonts w:ascii="Monaco" w:hAnsi="Monaco" w:cs="Monaco"/>
+          <w:color w:val="3F7F5F"/>
+          <w:sz w:val="16"/>
+          <w:szCs w:val="16"/>
+        </w:rPr>
+        <w:t>+-</w:t>
+      </w:r>
+      <w:r>
+        <w:rPr>
+          <w:rFonts w:ascii="Monaco" w:hAnsi="Monaco" w:cs="Monaco"/>
+          <w:color w:val="3F7F5F"/>
+          <w:sz w:val="16"/>
+          <w:szCs w:val="16"/>
+        </w:rPr>
+        <w:t>dynaic_nice_rang</w:t>
+      </w:r>
+    </w:p>
+    <w:p>
+      <w:pPr>
+        <w:rPr>
+          <w:b/>
+        </w:rPr>
+      </w:pPr>
+    </w:p>
+    <w:p>
+      <w:pPr>
+        <w:rPr>
+          <w:b/>
+        </w:rPr>
+      </w:pPr>
+      <w:r>
+        <w:rPr>
+          <w:b/>
+        </w:rPr>
+        <w:t xml:space="preserve">Variables in input file </w:t>
+      </w:r>
+    </w:p>
+    <w:p>
+      <w:r>
+        <w:t>Assign T</w:t>
+      </w:r>
+      <w:r>
+        <w:t>asks</w:t>
+      </w:r>
+      <w:r>
+        <w:t xml:space="preserve"> </w:t>
+      </w:r>
+      <w:r>
+        <w:t>(Jobs) for single-thread simulator</w:t>
+      </w:r>
+      <w:r>
+        <w:t>:</w:t>
+      </w:r>
+    </w:p>
+    <w:p>
+      <w:pPr>
+        <w:ind w:left="420" w:firstLine="420"/>
+        <w:rPr>
+          <w:color w:val="0000FF"/>
+        </w:rPr>
+      </w:pPr>
+      <w:r>
+        <w:rPr>
+          <w:color w:val="0000FF"/>
+        </w:rPr>
+        <w:t xml:space="preserve">$ vi </w:t>
+      </w:r>
+      <w:r>
+        <w:rPr>
+          <w:color w:val="0000FF"/>
+        </w:rPr>
+        <w:t>in</w:t>
+      </w:r>
+      <w:r>
+        <w:rPr>
+          <w:color w:val="0000FF"/>
+        </w:rPr>
+        <w:t>_single</w:t>
+      </w:r>
+      <w:r>
+        <w:rPr>
+          <w:color w:val="0000FF"/>
+        </w:rPr>
+        <w:t>.txt</w:t>
+      </w:r>
+    </w:p>
+    <w:p>
+      <w:r>
+        <w:t xml:space="preserve">Assign </w:t>
+      </w:r>
+      <w:r>
+        <w:t>Tasks</w:t>
+      </w:r>
+      <w:r>
+        <w:t xml:space="preserve"> </w:t>
+      </w:r>
+      <w:r>
+        <w:t>(Jobs)</w:t>
+      </w:r>
+      <w:r>
+        <w:t xml:space="preserve"> for multi-thread</w:t>
+      </w:r>
+      <w:r>
+        <w:t>ed</w:t>
+      </w:r>
+      <w:r>
+        <w:t xml:space="preserve"> simulator</w:t>
+      </w:r>
+      <w:r>
+        <w:t>:</w:t>
+      </w:r>
+    </w:p>
+    <w:p>
+      <w:pPr>
+        <w:ind w:left="420" w:firstLine="420"/>
+        <w:rPr>
+          <w:color w:val="0000FF"/>
+        </w:rPr>
+      </w:pPr>
+      <w:r>
+        <w:rPr>
+          <w:color w:val="0000FF"/>
+        </w:rPr>
+        <w:t xml:space="preserve">$ vi </w:t>
+      </w:r>
+      <w:r>
+        <w:rPr>
+          <w:color w:val="0000FF"/>
+        </w:rPr>
+        <w:t>in.txt</w:t>
+      </w:r>
+    </w:p>
+    <w:p/>
+    <w:p/>
     <w:p/>
     <w:sectPr>
       <w:pgSz w:w="11906" w:h="16838"/>

</xml_diff>

<commit_message>
Jack's report 95% done.
</commit_message>
<xml_diff>
--- a/MPP_final_report_Jack.docx
+++ b/MPP_final_report_Jack.docx
@@ -529,261 +529,98 @@
     </w:p>
     <w:p/>
     <w:p>
-      <w:pPr>
-        <w:pStyle w:val="HTMLPreformatted"/>
-        <w:rPr>
-          <w:rFonts w:ascii="Calibri" w:hAnsi="Calibri" w:cs="Times New Roman"/>
-          <w:color w:val="00000A"/>
-          <w:sz w:val="21"/>
-          <w:szCs w:val="24"/>
-          <w:lang w:eastAsia="zh-CN"/>
-        </w:rPr>
-      </w:pPr>
-      <w:r>
-        <w:rPr>
-          <w:rFonts w:ascii="Calibri" w:hAnsi="Calibri" w:cs="Times New Roman"/>
-          <w:color w:val="00000A"/>
-          <w:sz w:val="21"/>
-          <w:szCs w:val="24"/>
-          <w:lang w:eastAsia="zh-CN"/>
-        </w:rPr>
+      <w:r>
         <w:t xml:space="preserve">In order to </w:t>
       </w:r>
       <w:r>
-        <w:rPr>
-          <w:rFonts w:ascii="Calibri" w:hAnsi="Calibri" w:cs="Times New Roman"/>
-          <w:color w:val="00000A"/>
-          <w:sz w:val="21"/>
-          <w:szCs w:val="24"/>
-          <w:lang w:eastAsia="zh-CN"/>
-        </w:rPr>
         <w:t>give different time slices</w:t>
       </w:r>
       <w:r>
-        <w:rPr>
-          <w:rFonts w:ascii="Calibri" w:hAnsi="Calibri" w:cs="Times New Roman"/>
-          <w:color w:val="00000A"/>
-          <w:sz w:val="21"/>
-          <w:szCs w:val="24"/>
-          <w:lang w:eastAsia="zh-CN"/>
-        </w:rPr>
         <w:t>, we must give differ</w:t>
       </w:r>
       <w:r>
-        <w:rPr>
-          <w:rFonts w:ascii="Calibri" w:hAnsi="Calibri" w:cs="Times New Roman"/>
-          <w:color w:val="00000A"/>
-          <w:sz w:val="21"/>
-          <w:szCs w:val="24"/>
-          <w:lang w:eastAsia="zh-CN"/>
-        </w:rPr>
         <w:t>en</w:t>
       </w:r>
       <w:r>
-        <w:rPr>
-          <w:rFonts w:ascii="Calibri" w:hAnsi="Calibri" w:cs="Times New Roman"/>
-          <w:color w:val="00000A"/>
-          <w:sz w:val="21"/>
-          <w:szCs w:val="24"/>
-          <w:lang w:eastAsia="zh-CN"/>
-        </w:rPr>
         <w:t>t task</w:t>
       </w:r>
       <w:r>
-        <w:rPr>
-          <w:rFonts w:ascii="Calibri" w:hAnsi="Calibri" w:cs="Times New Roman"/>
-          <w:color w:val="00000A"/>
-          <w:sz w:val="21"/>
-          <w:szCs w:val="24"/>
-          <w:lang w:eastAsia="zh-CN"/>
-        </w:rPr>
         <w:t>s</w:t>
       </w:r>
       <w:r>
-        <w:rPr>
-          <w:rFonts w:ascii="Calibri" w:hAnsi="Calibri" w:cs="Times New Roman"/>
-          <w:color w:val="00000A"/>
-          <w:sz w:val="21"/>
-          <w:szCs w:val="24"/>
-          <w:lang w:eastAsia="zh-CN"/>
-        </w:rPr>
         <w:t xml:space="preserve"> different weight</w:t>
       </w:r>
       <w:r>
-        <w:rPr>
-          <w:rFonts w:ascii="Calibri" w:hAnsi="Calibri" w:cs="Times New Roman"/>
-          <w:color w:val="00000A"/>
-          <w:sz w:val="21"/>
-          <w:szCs w:val="24"/>
-          <w:lang w:eastAsia="zh-CN"/>
-        </w:rPr>
         <w:t>s</w:t>
       </w:r>
       <w:r>
-        <w:rPr>
-          <w:rFonts w:ascii="Calibri" w:hAnsi="Calibri" w:cs="Times New Roman"/>
-          <w:color w:val="00000A"/>
-          <w:sz w:val="21"/>
-          <w:szCs w:val="24"/>
-          <w:lang w:eastAsia="zh-CN"/>
-        </w:rPr>
         <w:t xml:space="preserve"> (</w:t>
       </w:r>
       <w:r>
-        <w:rPr>
-          <w:rFonts w:ascii="Calibri" w:hAnsi="Calibri" w:cs="Times New Roman"/>
-          <w:color w:val="00000A"/>
-          <w:sz w:val="21"/>
-          <w:szCs w:val="24"/>
-          <w:lang w:eastAsia="zh-CN"/>
-        </w:rPr>
         <w:t>priorities</w:t>
       </w:r>
       <w:r>
-        <w:rPr>
-          <w:rFonts w:ascii="Calibri" w:hAnsi="Calibri" w:cs="Times New Roman"/>
-          <w:color w:val="00000A"/>
-          <w:sz w:val="21"/>
-          <w:szCs w:val="24"/>
-          <w:lang w:eastAsia="zh-CN"/>
-        </w:rPr>
         <w:t>)</w:t>
       </w:r>
       <w:r>
-        <w:rPr>
-          <w:rFonts w:ascii="Calibri" w:hAnsi="Calibri" w:cs="Times New Roman"/>
-          <w:color w:val="00000A"/>
-          <w:sz w:val="21"/>
-          <w:szCs w:val="24"/>
-          <w:lang w:eastAsia="zh-CN"/>
-        </w:rPr>
         <w:t>.</w:t>
       </w:r>
       <w:r>
-        <w:rPr>
-          <w:rFonts w:ascii="Calibri" w:hAnsi="Calibri" w:cs="Times New Roman"/>
-          <w:color w:val="00000A"/>
-          <w:sz w:val="21"/>
-          <w:szCs w:val="24"/>
-          <w:lang w:eastAsia="zh-CN"/>
-        </w:rPr>
         <w:t xml:space="preserve"> This is so called</w:t>
       </w:r>
       <w:r>
-        <w:rPr>
-          <w:rFonts w:ascii="Calibri" w:hAnsi="Calibri" w:cs="Times New Roman"/>
-          <w:color w:val="00000A"/>
-          <w:sz w:val="21"/>
-          <w:szCs w:val="24"/>
-          <w:lang w:eastAsia="zh-CN"/>
-        </w:rPr>
         <w:t xml:space="preserve"> a</w:t>
       </w:r>
       <w:r>
-        <w:rPr>
-          <w:rFonts w:ascii="Calibri" w:hAnsi="Calibri" w:cs="Times New Roman"/>
-          <w:color w:val="00000A"/>
-          <w:sz w:val="21"/>
-          <w:szCs w:val="24"/>
-          <w:lang w:eastAsia="zh-CN"/>
-        </w:rPr>
-        <w:t xml:space="preserve"> </w:t>
-      </w:r>
-      <w:r>
-        <w:rPr>
-          <w:rFonts w:ascii="Calibri" w:hAnsi="Calibri" w:cs="Times New Roman"/>
-          <w:color w:val="00000A"/>
-          <w:sz w:val="21"/>
-          <w:szCs w:val="24"/>
-          <w:lang w:eastAsia="zh-CN"/>
-        </w:rPr>
+        <w:t xml:space="preserve"> </w:t>
+      </w:r>
+      <w:r>
         <w:t>priority</w:t>
       </w:r>
       <w:r>
-        <w:rPr>
-          <w:rFonts w:ascii="Calibri" w:hAnsi="Calibri" w:cs="Times New Roman"/>
-          <w:color w:val="00000A"/>
-          <w:sz w:val="21"/>
-          <w:szCs w:val="24"/>
-          <w:lang w:eastAsia="zh-CN"/>
-        </w:rPr>
         <w:t xml:space="preserve"> for a task.</w:t>
       </w:r>
       <w:r>
-        <w:rPr>
-          <w:rFonts w:ascii="Calibri" w:hAnsi="Calibri" w:cs="Times New Roman"/>
-          <w:color w:val="00000A"/>
-          <w:sz w:val="21"/>
-          <w:szCs w:val="24"/>
-          <w:lang w:eastAsia="zh-CN"/>
-        </w:rPr>
         <w:t xml:space="preserve"> In Linux we call it “n</w:t>
       </w:r>
       <w:r>
-        <w:rPr>
-          <w:rFonts w:ascii="Calibri" w:hAnsi="Calibri" w:cs="Times New Roman"/>
-          <w:color w:val="00000A"/>
-          <w:sz w:val="21"/>
-          <w:szCs w:val="24"/>
-          <w:lang w:eastAsia="zh-CN"/>
-        </w:rPr>
         <w:t>ice value</w:t>
       </w:r>
       <w:r>
-        <w:rPr>
-          <w:rFonts w:ascii="Calibri" w:hAnsi="Calibri" w:cs="Times New Roman"/>
-          <w:color w:val="00000A"/>
-          <w:sz w:val="21"/>
-          <w:szCs w:val="24"/>
-          <w:lang w:eastAsia="zh-CN"/>
-        </w:rPr>
         <w:t>”</w:t>
       </w:r>
       <w:r>
-        <w:rPr>
-          <w:rFonts w:ascii="Calibri" w:hAnsi="Calibri" w:cs="Times New Roman"/>
-          <w:color w:val="00000A"/>
-          <w:sz w:val="21"/>
-          <w:szCs w:val="24"/>
-          <w:lang w:eastAsia="zh-CN"/>
-        </w:rPr>
         <w:t>.</w:t>
       </w:r>
       <w:r>
         <w:t xml:space="preserve"> </w:t>
       </w:r>
       <w:r>
-        <w:rPr>
-          <w:highlight w:val="yellow"/>
-        </w:rPr>
         <w:t xml:space="preserve">Processes with the default </w:t>
       </w:r>
       <w:r>
-        <w:rPr>
-          <w:highlight w:val="yellow"/>
-        </w:rPr>
         <w:t xml:space="preserve">nice </w:t>
       </w:r>
       <w:r>
-        <w:rPr>
-          <w:highlight w:val="yellow"/>
-        </w:rPr>
         <w:t>value of zero have a weight of one, so their proportion is unchanged</w:t>
       </w:r>
       <w:r>
-        <w:rPr>
-          <w:highlight w:val="yellow"/>
-        </w:rPr>
+        <w:t xml:space="preserve">. Time slice </w:t>
+      </w:r>
+      <w:r>
+        <w:t>equals to</w:t>
+      </w:r>
+      <w:r>
+        <w:t xml:space="preserve"> actual runtime</w:t>
+      </w:r>
+      <w:r>
         <w:t>.</w:t>
       </w:r>
       <w:r>
-        <w:t xml:space="preserve"> Time slice </w:t>
-      </w:r>
-      <w:r>
-        <w:t>equals to</w:t>
-      </w:r>
-      <w:r>
-        <w:t xml:space="preserve"> actual runtime</w:t>
+        <w:t xml:space="preserve"> </w:t>
+      </w:r>
+      <w:r>
+        <w:t>Processes with a smaller nice value (higher priority) receive a larger weight, increasing their fraction of the processor</w:t>
       </w:r>
       <w:r>
         <w:t>.</w:t>
@@ -792,159 +629,123 @@
         <w:t xml:space="preserve"> </w:t>
       </w:r>
       <w:r>
-        <w:rPr>
-          <w:highlight w:val="yellow"/>
-        </w:rPr>
-        <w:t>Processes with a smaller nice value (higher priority) receive a larger weight, increasing their fraction of the processor</w:t>
-      </w:r>
-      <w:r>
-        <w:rPr>
-          <w:highlight w:val="yellow"/>
-        </w:rPr>
+        <w:t>P</w:t>
+      </w:r>
+      <w:r>
+        <w:t>rocess with a larger nice value (lower priority) receive</w:t>
+      </w:r>
+      <w:r>
+        <w:t>s</w:t>
+      </w:r>
+      <w:r>
+        <w:t xml:space="preserve"> a smaller weight, decreasing their fraction of the processo</w:t>
+      </w:r>
+      <w:r>
+        <w:t>r</w:t>
+      </w:r>
+      <w:r>
+        <w:t xml:space="preserve"> </w:t>
+      </w:r>
+      <w:r>
+        <w:t>[</w:t>
+      </w:r>
+      <w:r>
+        <w:t>3</w:t>
+      </w:r>
+      <w:r>
+        <w:t xml:space="preserve">]. </w:t>
+      </w:r>
+      <w:r>
+        <w:t>Legal nice values range from −20 to 19 inclusive. The higher nice value</w:t>
+      </w:r>
+      <w:r>
+        <w:t xml:space="preserve"> it has</w:t>
+      </w:r>
+      <w:r>
+        <w:t>,</w:t>
+      </w:r>
+      <w:r>
+        <w:t xml:space="preserve"> the lower priority</w:t>
+      </w:r>
+      <w:r>
+        <w:t xml:space="preserve"> it owns</w:t>
+      </w:r>
+      <w:r>
+        <w:t xml:space="preserve">. </w:t>
+      </w:r>
+      <w:r>
+        <w:t xml:space="preserve">Nice value decreased by 1 means 10% more CPU time the task can utilize. Linux has a RLIMIT_NICE parameter for limiting dynamic nice value range. </w:t>
+      </w:r>
+    </w:p>
+    <w:p/>
+    <w:p>
+      <w:r>
+        <w:t xml:space="preserve">All together, </w:t>
+      </w:r>
+      <w:r>
+        <w:t>Linux records the time each task runs in a “virtual run time”</w:t>
+      </w:r>
+      <w:r>
+        <w:t xml:space="preserve"> (</w:t>
+      </w:r>
+      <w:proofErr w:type="spellStart"/>
+      <w:r>
+        <w:t>vruntime</w:t>
+      </w:r>
+      <w:proofErr w:type="spellEnd"/>
+      <w:r>
+        <w:t>)</w:t>
+      </w:r>
+      <w:r>
+        <w:t xml:space="preserve">, which almost equals to </w:t>
+      </w:r>
+      <w:r>
+        <w:t xml:space="preserve">all its </w:t>
+      </w:r>
+      <w:r>
+        <w:t xml:space="preserve">time slices </w:t>
+      </w:r>
+      <w:r>
+        <w:t>accumulation</w:t>
+      </w:r>
+      <w:r>
+        <w:t>. It means how long does a task occupying CPU resource.</w:t>
+      </w:r>
+      <w:r>
+        <w:t xml:space="preserve"> </w:t>
+      </w:r>
+      <w:r>
+        <w:t xml:space="preserve">The main idea of CFS is to </w:t>
+      </w:r>
+      <w:r>
+        <w:t>always pick up the minimum virtual run time task to run</w:t>
+      </w:r>
+      <w:r>
         <w:t>.</w:t>
       </w:r>
       <w:r>
         <w:rPr>
-          <w:highlight w:val="yellow"/>
-        </w:rPr>
-        <w:t xml:space="preserve"> </w:t>
-      </w:r>
-      <w:proofErr w:type="gramStart"/>
-      <w:r>
-        <w:rPr>
-          <w:highlight w:val="yellow"/>
-        </w:rPr>
-        <w:t>P</w:t>
-      </w:r>
-      <w:r>
-        <w:rPr>
-          <w:highlight w:val="yellow"/>
-        </w:rPr>
-        <w:t>rocess with a larger nice value (lower priority) receive</w:t>
-      </w:r>
-      <w:proofErr w:type="gramEnd"/>
-      <w:r>
-        <w:rPr>
-          <w:highlight w:val="yellow"/>
-        </w:rPr>
-        <w:t xml:space="preserve"> a smaller weight, decreasing their fraction of the processo</w:t>
-      </w:r>
-      <w:r>
-        <w:rPr>
-          <w:rFonts w:ascii="Calibri" w:hAnsi="Calibri" w:cs="Times New Roman"/>
-          <w:color w:val="00000A"/>
-          <w:sz w:val="21"/>
-          <w:szCs w:val="24"/>
-          <w:lang w:eastAsia="zh-CN"/>
-        </w:rPr>
-        <w:t>r</w:t>
-      </w:r>
-      <w:r>
-        <w:rPr>
-          <w:rFonts w:ascii="Calibri" w:hAnsi="Calibri" w:cs="Times New Roman"/>
-          <w:color w:val="00000A"/>
-          <w:sz w:val="21"/>
-          <w:szCs w:val="24"/>
-          <w:lang w:eastAsia="zh-CN"/>
-        </w:rPr>
-        <w:t xml:space="preserve"> </w:t>
-      </w:r>
-      <w:r>
-        <w:rPr>
-          <w:rFonts w:ascii="Calibri" w:hAnsi="Calibri" w:cs="Times New Roman"/>
-          <w:color w:val="00000A"/>
-          <w:sz w:val="21"/>
-          <w:szCs w:val="24"/>
-          <w:lang w:eastAsia="zh-CN"/>
-        </w:rPr>
-        <w:t>[</w:t>
-      </w:r>
-      <w:r>
-        <w:t>3</w:t>
-      </w:r>
-      <w:r>
-        <w:rPr>
-          <w:rFonts w:ascii="Calibri" w:hAnsi="Calibri" w:cs="Times New Roman"/>
-          <w:color w:val="00000A"/>
-          <w:sz w:val="21"/>
-          <w:szCs w:val="24"/>
-          <w:lang w:eastAsia="zh-CN"/>
-        </w:rPr>
-        <w:t xml:space="preserve">]. </w:t>
-      </w:r>
-      <w:r>
-        <w:rPr>
-          <w:rFonts w:ascii="Calibri" w:hAnsi="Calibri" w:cs="Times New Roman"/>
-          <w:color w:val="00000A"/>
-          <w:sz w:val="21"/>
-          <w:szCs w:val="24"/>
-          <w:lang w:eastAsia="zh-CN"/>
-        </w:rPr>
-        <w:t xml:space="preserve">Legal nice values range from −20 to 19 inclusive. </w:t>
-      </w:r>
-      <w:proofErr w:type="gramStart"/>
-      <w:r>
-        <w:rPr>
-          <w:rFonts w:ascii="Calibri" w:hAnsi="Calibri" w:cs="Times New Roman"/>
-          <w:color w:val="00000A"/>
-          <w:sz w:val="21"/>
-          <w:szCs w:val="24"/>
-          <w:lang w:eastAsia="zh-CN"/>
-        </w:rPr>
-        <w:t>The higher nice value</w:t>
-      </w:r>
-      <w:r>
-        <w:rPr>
-          <w:rFonts w:ascii="Calibri" w:hAnsi="Calibri" w:cs="Times New Roman"/>
-          <w:color w:val="00000A"/>
-          <w:sz w:val="21"/>
-          <w:szCs w:val="24"/>
-          <w:lang w:eastAsia="zh-CN"/>
-        </w:rPr>
-        <w:t>,</w:t>
-      </w:r>
-      <w:r>
-        <w:rPr>
-          <w:rFonts w:ascii="Calibri" w:hAnsi="Calibri" w:cs="Times New Roman"/>
-          <w:color w:val="00000A"/>
-          <w:sz w:val="21"/>
-          <w:szCs w:val="24"/>
-          <w:lang w:eastAsia="zh-CN"/>
-        </w:rPr>
-        <w:t xml:space="preserve"> the lower priority.</w:t>
-      </w:r>
-      <w:proofErr w:type="gramEnd"/>
-      <w:r>
-        <w:rPr>
-          <w:rFonts w:ascii="Calibri" w:hAnsi="Calibri" w:cs="Times New Roman"/>
-          <w:color w:val="00000A"/>
-          <w:sz w:val="21"/>
-          <w:szCs w:val="24"/>
-          <w:lang w:eastAsia="zh-CN"/>
-        </w:rPr>
-        <w:t xml:space="preserve"> </w:t>
-      </w:r>
-      <w:r>
-        <w:rPr>
-          <w:rFonts w:ascii="Calibri" w:hAnsi="Calibri" w:cs="Times New Roman"/>
-          <w:color w:val="00000A"/>
-          <w:sz w:val="21"/>
-          <w:szCs w:val="24"/>
-          <w:lang w:eastAsia="zh-CN"/>
-        </w:rPr>
-        <w:t xml:space="preserve">Nice value decreased by 1 means 10% more CPU time the task can utilize. Linux has a RLIMIT_NICE parameter for limiting dynamic nice value range. </w:t>
-      </w:r>
-    </w:p>
-    <w:p/>
-    <w:p>
-      <w:r>
-        <w:t xml:space="preserve">All together, </w:t>
-      </w:r>
-      <w:r>
-        <w:t>Linux records the time each task runs in a “virtual run time”</w:t>
-      </w:r>
-      <w:r>
-        <w:t xml:space="preserve"> (</w:t>
+          <w:rFonts w:hint="eastAsia"/>
+        </w:rPr>
+        <w:t xml:space="preserve"> </w:t>
+      </w:r>
+      <w:r>
+        <w:t>The mi</w:t>
+      </w:r>
+      <w:r>
+        <w:t>nimu</w:t>
+      </w:r>
+      <w:r>
+        <w:t>m</w:t>
+      </w:r>
+      <w:r>
+        <w:t xml:space="preserve"> value is always the leftmost node in a RB-tree/AVL-tree.</w:t>
+      </w:r>
+      <w:r>
+        <w:t xml:space="preserve"> </w:t>
+      </w:r>
+      <w:r>
+        <w:t xml:space="preserve">In addition, a new coming task’s </w:t>
       </w:r>
       <w:proofErr w:type="spellStart"/>
       <w:r>
@@ -952,78 +753,17 @@
       </w:r>
       <w:proofErr w:type="spellEnd"/>
       <w:r>
-        <w:t>)</w:t>
-      </w:r>
-      <w:r>
-        <w:t xml:space="preserve">, which almost equals to </w:t>
-      </w:r>
-      <w:r>
-        <w:t xml:space="preserve">all its </w:t>
-      </w:r>
-      <w:r>
-        <w:t xml:space="preserve">time slices </w:t>
-      </w:r>
-      <w:r>
-        <w:t>accumulation</w:t>
-      </w:r>
-      <w:r>
-        <w:t xml:space="preserve">. It means how long does a task occupying </w:t>
-      </w:r>
-      <w:r>
-        <w:t xml:space="preserve">a </w:t>
-      </w:r>
-      <w:r>
-        <w:t>CPU resource.</w:t>
-      </w:r>
-      <w:r>
-        <w:t xml:space="preserve"> </w:t>
-      </w:r>
-      <w:r>
-        <w:t xml:space="preserve">The main idea of CFS is to </w:t>
-      </w:r>
-      <w:r>
-        <w:t>always pick up the minimum virtual run time task to run</w:t>
-      </w:r>
-      <w:r>
-        <w:t>.</w:t>
-      </w:r>
-      <w:r>
-        <w:rPr>
-          <w:rFonts w:hint="eastAsia"/>
-        </w:rPr>
-        <w:t xml:space="preserve"> </w:t>
-      </w:r>
-      <w:r>
-        <w:t>The mi</w:t>
-      </w:r>
-      <w:r>
-        <w:t>nimu</w:t>
-      </w:r>
-      <w:r>
-        <w:t>m</w:t>
-      </w:r>
-      <w:r>
-        <w:t xml:space="preserve"> value is always the leftmost node in a RB-tree/AVL-tree.</w:t>
-      </w:r>
-      <w:r>
-        <w:t xml:space="preserve"> </w:t>
-      </w:r>
-      <w:r>
-        <w:t xml:space="preserve">In addition, a new coming task’s </w:t>
-      </w:r>
-      <w:proofErr w:type="spellStart"/>
-      <w:r>
-        <w:t>vruntime</w:t>
-      </w:r>
-      <w:proofErr w:type="spellEnd"/>
-      <w:r>
-        <w:t xml:space="preserve"> is not always 0. Otherwise, the task </w:t>
-      </w:r>
-      <w:proofErr w:type="gramStart"/>
-      <w:r>
-        <w:t>will always be selected to be executed</w:t>
-      </w:r>
-      <w:proofErr w:type="gramEnd"/>
+        <w:t xml:space="preserve"> is not always 0. Otherwise, the task will always be selected to </w:t>
+      </w:r>
+      <w:r>
+        <w:t>enjoy</w:t>
+      </w:r>
+      <w:r>
+        <w:t xml:space="preserve"> </w:t>
+      </w:r>
+      <w:r>
+        <w:t>CPU resource</w:t>
+      </w:r>
       <w:r>
         <w:t xml:space="preserve">. </w:t>
       </w:r>
@@ -1639,7 +1379,23 @@
           <w:color w:val="auto"/>
           <w:lang w:eastAsia="zh-TW"/>
         </w:rPr>
-        <w:t>her Linux mechanism</w:t>
+        <w:t xml:space="preserve">her </w:t>
+      </w:r>
+      <w:r>
+        <w:rPr>
+          <w:rFonts w:ascii="新細明體" w:hAnsi="新細明體" w:cs="新細明體"/>
+          <w:color w:val="auto"/>
+          <w:lang w:eastAsia="zh-TW"/>
+        </w:rPr>
+        <w:t xml:space="preserve">less important </w:t>
+      </w:r>
+      <w:r>
+        <w:rPr>
+          <w:rFonts w:ascii="新細明體" w:hAnsi="新細明體" w:cs="新細明體"/>
+          <w:color w:val="auto"/>
+          <w:lang w:eastAsia="zh-TW"/>
+        </w:rPr>
+        <w:t>Linux mechanism</w:t>
       </w:r>
       <w:r>
         <w:rPr>
@@ -1655,7 +1411,23 @@
           <w:color w:val="auto"/>
           <w:lang w:eastAsia="zh-TW"/>
         </w:rPr>
-        <w:t xml:space="preserve"> we don’t support</w:t>
+        <w:t xml:space="preserve"> we haven</w:t>
+      </w:r>
+      <w:r>
+        <w:rPr>
+          <w:rFonts w:ascii="新細明體" w:hAnsi="新細明體" w:cs="新細明體"/>
+          <w:color w:val="auto"/>
+          <w:lang w:eastAsia="zh-TW"/>
+        </w:rPr>
+        <w:t>’t support</w:t>
+      </w:r>
+      <w:r>
+        <w:rPr>
+          <w:rFonts w:ascii="新細明體" w:hAnsi="新細明體" w:cs="新細明體"/>
+          <w:color w:val="auto"/>
+          <w:lang w:eastAsia="zh-TW"/>
+        </w:rPr>
+        <w:t xml:space="preserve"> yet</w:t>
       </w:r>
       <w:r>
         <w:rPr>
@@ -1799,38 +1571,18 @@
         </w:numPr>
         <w:rPr>
           <w:rFonts w:ascii="新細明體" w:hAnsi="新細明體" w:cs="新細明體"/>
-          <w:color w:val="BDD6EE" w:themeColor="accent1" w:themeTint="66"/>
-          <w:lang w:eastAsia="zh-TW"/>
-        </w:rPr>
-      </w:pPr>
-      <w:proofErr w:type="gramStart"/>
-      <w:r>
-        <w:rPr>
-          <w:rFonts w:ascii="新細明體" w:hAnsi="新細明體" w:cs="新細明體"/>
-          <w:color w:val="BDD6EE" w:themeColor="accent1" w:themeTint="66"/>
-          <w:lang w:eastAsia="zh-TW"/>
-        </w:rPr>
-        <w:t>per</w:t>
-      </w:r>
-      <w:proofErr w:type="gramEnd"/>
-      <w:r>
-        <w:rPr>
-          <w:rFonts w:ascii="新細明體" w:hAnsi="新細明體" w:cs="新細明體"/>
-          <w:color w:val="BDD6EE" w:themeColor="accent1" w:themeTint="66"/>
-          <w:lang w:eastAsia="zh-TW"/>
-        </w:rPr>
-        <w:t xml:space="preserve">-CPU </w:t>
-      </w:r>
-      <w:proofErr w:type="spellStart"/>
-      <w:r>
-        <w:rPr>
-          <w:rFonts w:ascii="新細明體" w:hAnsi="新細明體" w:cs="新細明體"/>
-          <w:color w:val="BDD6EE" w:themeColor="accent1" w:themeTint="66"/>
-          <w:lang w:eastAsia="zh-TW"/>
-        </w:rPr>
-        <w:t>runqueue</w:t>
-      </w:r>
-      <w:proofErr w:type="spellEnd"/>
+          <w:color w:val="auto"/>
+          <w:lang w:eastAsia="zh-TW"/>
+        </w:rPr>
+      </w:pPr>
+      <w:r>
+        <w:rPr>
+          <w:rFonts w:ascii="新細明體" w:hAnsi="新細明體" w:cs="新細明體"/>
+          <w:color w:val="auto"/>
+          <w:lang w:eastAsia="zh-TW"/>
+        </w:rPr>
+        <w:t>External interrupt</w:t>
+      </w:r>
     </w:p>
     <w:p>
       <w:pPr>
@@ -1841,7 +1593,7 @@
         </w:numPr>
         <w:rPr>
           <w:rFonts w:ascii="新細明體" w:hAnsi="新細明體" w:cs="新細明體"/>
-          <w:color w:val="BDD6EE" w:themeColor="accent1" w:themeTint="66"/>
+          <w:color w:val="auto"/>
           <w:lang w:eastAsia="zh-TW"/>
         </w:rPr>
       </w:pPr>
@@ -1849,7 +1601,49 @@
       <w:r>
         <w:rPr>
           <w:rFonts w:ascii="新細明體" w:hAnsi="新細明體" w:cs="新細明體"/>
-          <w:color w:val="BDD6EE" w:themeColor="accent1" w:themeTint="66"/>
+          <w:color w:val="auto"/>
+          <w:lang w:eastAsia="zh-TW"/>
+        </w:rPr>
+        <w:t>per</w:t>
+      </w:r>
+      <w:proofErr w:type="gramEnd"/>
+      <w:r>
+        <w:rPr>
+          <w:rFonts w:ascii="新細明體" w:hAnsi="新細明體" w:cs="新細明體"/>
+          <w:color w:val="auto"/>
+          <w:lang w:eastAsia="zh-TW"/>
+        </w:rPr>
+        <w:t xml:space="preserve">-CPU </w:t>
+      </w:r>
+      <w:proofErr w:type="spellStart"/>
+      <w:r>
+        <w:rPr>
+          <w:rFonts w:ascii="新細明體" w:hAnsi="新細明體" w:cs="新細明體"/>
+          <w:color w:val="auto"/>
+          <w:lang w:eastAsia="zh-TW"/>
+        </w:rPr>
+        <w:t>runqueue</w:t>
+      </w:r>
+      <w:proofErr w:type="spellEnd"/>
+    </w:p>
+    <w:p>
+      <w:pPr>
+        <w:pStyle w:val="ListParagraph"/>
+        <w:numPr>
+          <w:ilvl w:val="0"/>
+          <w:numId w:val="5"/>
+        </w:numPr>
+        <w:rPr>
+          <w:rFonts w:ascii="新細明體" w:hAnsi="新細明體" w:cs="新細明體"/>
+          <w:color w:val="auto"/>
+          <w:lang w:eastAsia="zh-TW"/>
+        </w:rPr>
+      </w:pPr>
+      <w:proofErr w:type="gramStart"/>
+      <w:r>
+        <w:rPr>
+          <w:rFonts w:ascii="新細明體" w:hAnsi="新細明體" w:cs="新細明體"/>
+          <w:color w:val="auto"/>
           <w:lang w:eastAsia="zh-TW"/>
         </w:rPr>
         <w:t>fork</w:t>
@@ -1858,7 +1652,7 @@
       <w:r>
         <w:rPr>
           <w:rFonts w:ascii="新細明體" w:hAnsi="新細明體" w:cs="新細明體"/>
-          <w:color w:val="BDD6EE" w:themeColor="accent1" w:themeTint="66"/>
+          <w:color w:val="auto"/>
           <w:lang w:eastAsia="zh-TW"/>
         </w:rPr>
         <w:t>()</w:t>
@@ -1906,16 +1700,7 @@
           <w:sz w:val="18"/>
           <w:szCs w:val="18"/>
         </w:rPr>
-        <w:t>A</w:t>
-      </w:r>
-      <w:bookmarkStart w:id="0" w:name="_GoBack"/>
-      <w:bookmarkEnd w:id="0"/>
-      <w:r>
-        <w:rPr>
-          <w:sz w:val="18"/>
-          <w:szCs w:val="18"/>
-        </w:rPr>
-        <w:t xml:space="preserve">s a side, </w:t>
+        <w:t xml:space="preserve">As a side, </w:t>
       </w:r>
       <w:proofErr w:type="gramStart"/>
       <w:r>
@@ -2764,8 +2549,8 @@
           <w:lang w:eastAsia="en-US"/>
         </w:rPr>
         <w:drawing>
-          <wp:inline distT="0" distB="0" distL="0" distR="0" wp14:anchorId="34157F34" wp14:editId="5F2B1B64">
-            <wp:extent cx="5486400" cy="823381"/>
+          <wp:inline distT="0" distB="0" distL="0" distR="0" wp14:anchorId="34157F34" wp14:editId="0A01FC95">
+            <wp:extent cx="4912094" cy="737191"/>
             <wp:effectExtent l="0" t="0" r="0" b="0"/>
             <wp:docPr id="8" name="Picture 8" descr="Macintosh HD:Users:jack:Desktop:Screen Shot 2016-12-06 at 12.15.06 AM.png"/>
             <wp:cNvGraphicFramePr>
@@ -2794,7 +2579,7 @@
                   <pic:spPr bwMode="auto">
                     <a:xfrm>
                       <a:off x="0" y="0"/>
-                      <a:ext cx="5489318" cy="823819"/>
+                      <a:ext cx="4917221" cy="737960"/>
                     </a:xfrm>
                     <a:prstGeom prst="rect">
                       <a:avLst/>
@@ -2816,7 +2601,6 @@
         </w:drawing>
       </w:r>
     </w:p>
-    <w:p/>
     <w:p>
       <w:r>
         <w:t>Single thread simulator result</w:t>
@@ -2910,10 +2694,15 @@
         <w:t xml:space="preserve"> </w:t>
       </w:r>
       <w:r>
-        <w:t xml:space="preserve">As we can see in </w:t>
-      </w:r>
-    </w:p>
-    <w:p/>
+        <w:t>As we can see in</w:t>
+      </w:r>
+      <w:r>
+        <w:t xml:space="preserve"> </w:t>
+      </w:r>
+      <w:r>
+        <w:t>the figure, even if T2 started later than T4, since its priority is higher than T4, it finished before T4.</w:t>
+      </w:r>
+    </w:p>
     <w:p/>
     <w:p>
       <w:pPr>
@@ -3027,196 +2816,194 @@
         </w:drawing>
       </w:r>
     </w:p>
+    <w:p>
+      <w:pPr>
+        <w:rPr>
+          <w:rFonts w:ascii="新細明體" w:hAnsi="新細明體" w:cs="新細明體"/>
+          <w:lang w:eastAsia="zh-TW"/>
+        </w:rPr>
+      </w:pPr>
+      <w:r>
+        <w:t>The resu</w:t>
+      </w:r>
+      <w:r>
+        <w:t>lt shows that as increase number of Critical Section</w:t>
+      </w:r>
+      <w:r>
+        <w:t>s</w:t>
+      </w:r>
+      <w:r>
+        <w:t xml:space="preserve"> (1 CS = 1 add + 1 del </w:t>
+      </w:r>
+      <w:r>
+        <w:t>operation</w:t>
+      </w:r>
+      <w:r>
+        <w:t>s</w:t>
+      </w:r>
+      <w:r>
+        <w:t>)</w:t>
+      </w:r>
+      <w:r>
+        <w:t xml:space="preserve">, RB-tree starts to take advantage of its RB property. </w:t>
+      </w:r>
+      <w:r>
+        <w:t>I</w:t>
+      </w:r>
+      <w:r>
+        <w:t xml:space="preserve"> think this is s</w:t>
+      </w:r>
+      <w:r>
+        <w:t>ince AVL tree does</w:t>
+      </w:r>
+      <w:r>
+        <w:t>n</w:t>
+      </w:r>
+      <w:r>
+        <w:t xml:space="preserve">’t use color or marker to make additional </w:t>
+      </w:r>
+      <w:proofErr w:type="gramStart"/>
+      <w:r>
+        <w:t>information,</w:t>
+      </w:r>
+      <w:proofErr w:type="gramEnd"/>
+      <w:r>
+        <w:t xml:space="preserve"> its</w:t>
+      </w:r>
+      <w:r>
+        <w:t xml:space="preserve"> rotation </w:t>
+      </w:r>
+      <w:r>
+        <w:t>operation can be very</w:t>
+      </w:r>
+      <w:r>
+        <w:t xml:space="preserve"> expensive when the tree is large (complex)</w:t>
+      </w:r>
+      <w:r>
+        <w:t xml:space="preserve">. </w:t>
+      </w:r>
+      <w:r>
+        <w:t>Wh</w:t>
+      </w:r>
+      <w:r>
+        <w:t>e</w:t>
+      </w:r>
+      <w:r>
+        <w:t>reas</w:t>
+      </w:r>
+      <w:r>
+        <w:t xml:space="preserve"> RB-tree can enjoy the benefit of keeping maintaining tree’s </w:t>
+      </w:r>
+      <w:r>
+        <w:t>color when the tree is large (complex).</w:t>
+      </w:r>
+      <w:r>
+        <w:t xml:space="preserve"> </w:t>
+      </w:r>
+      <w:r>
+        <w:t xml:space="preserve">The </w:t>
+      </w:r>
+      <w:r>
+        <w:t xml:space="preserve">RB-tree’s </w:t>
+      </w:r>
+      <w:r>
+        <w:t>worst</w:t>
+      </w:r>
+      <w:r>
+        <w:t xml:space="preserve"> case</w:t>
+      </w:r>
+      <w:r>
+        <w:t xml:space="preserve"> execution time for</w:t>
+      </w:r>
+      <w:r>
+        <w:t xml:space="preserve"> </w:t>
+      </w:r>
+      <w:r>
+        <w:t>a</w:t>
+      </w:r>
+      <w:r>
+        <w:t>n</w:t>
+      </w:r>
+      <w:r>
+        <w:t xml:space="preserve"> </w:t>
+      </w:r>
+      <w:r>
+        <w:t xml:space="preserve">insert operation is 2 times rotation and </w:t>
+      </w:r>
+      <w:r>
+        <w:t xml:space="preserve">for a </w:t>
+      </w:r>
+      <w:r>
+        <w:t>deletion</w:t>
+      </w:r>
+      <w:r>
+        <w:t xml:space="preserve"> operation</w:t>
+      </w:r>
+      <w:r>
+        <w:t>, 3 times rotation</w:t>
+      </w:r>
+      <w:r>
+        <w:t>.</w:t>
+      </w:r>
+      <w:r>
+        <w:t xml:space="preserve"> This </w:t>
+      </w:r>
+      <w:r>
+        <w:t xml:space="preserve">merit </w:t>
+      </w:r>
+      <w:r>
+        <w:t>can help RB-tree outperform AVL-tree while the tree is large (complex).</w:t>
+      </w:r>
+    </w:p>
     <w:p/>
     <w:p>
-      <w:pPr>
-        <w:rPr>
-          <w:rFonts w:ascii="新細明體" w:hAnsi="新細明體" w:cs="新細明體"/>
-          <w:lang w:eastAsia="zh-TW"/>
-        </w:rPr>
-      </w:pPr>
-      <w:r>
-        <w:t>The resu</w:t>
-      </w:r>
-      <w:r>
-        <w:t>lt shows that as increase number of Critical Section</w:t>
+      <w:r>
+        <w:t xml:space="preserve">And during the low workloads, </w:t>
+      </w:r>
+      <w:r>
+        <w:t xml:space="preserve">it’s hard to tell which data structure perform better. </w:t>
+      </w:r>
+      <w:r>
+        <w:t>More importantly, h</w:t>
+      </w:r>
+      <w:r>
+        <w:t xml:space="preserve">ardly do users feel </w:t>
+      </w:r>
+      <w:r>
+        <w:t xml:space="preserve">the </w:t>
+      </w:r>
+      <w:r>
+        <w:t>differences</w:t>
+      </w:r>
+      <w:r>
+        <w:t xml:space="preserve">. </w:t>
+      </w:r>
+      <w:r>
+        <w:t xml:space="preserve"> </w:t>
+      </w:r>
+      <w:r>
+        <w:t>W</w:t>
+      </w:r>
+      <w:r>
+        <w:t xml:space="preserve">e think the reason why </w:t>
+      </w:r>
+      <w:r>
+        <w:t xml:space="preserve">Linux </w:t>
+      </w:r>
+      <w:r>
+        <w:t>choose</w:t>
       </w:r>
       <w:r>
         <w:t>s</w:t>
       </w:r>
       <w:r>
-        <w:t xml:space="preserve"> (1 CS = 1 add + 1 del </w:t>
-      </w:r>
-      <w:r>
-        <w:t>operation</w:t>
-      </w:r>
-      <w:r>
-        <w:t>s</w:t>
-      </w:r>
-      <w:r>
-        <w:t>)</w:t>
-      </w:r>
-      <w:r>
-        <w:t xml:space="preserve">, RB-tree starts to take advantage of its RB property. </w:t>
-      </w:r>
-      <w:r>
-        <w:t>I</w:t>
-      </w:r>
-      <w:r>
-        <w:t xml:space="preserve"> think this is s</w:t>
-      </w:r>
-      <w:r>
-        <w:t>ince AVL tree does</w:t>
-      </w:r>
-      <w:r>
-        <w:t>n</w:t>
-      </w:r>
-      <w:r>
-        <w:t xml:space="preserve">’t use color or marker to make additional </w:t>
+        <w:t xml:space="preserve"> </w:t>
+      </w:r>
+      <w:r>
+        <w:t>RB-</w:t>
       </w:r>
       <w:proofErr w:type="gramStart"/>
       <w:r>
-        <w:t>information,</w:t>
-      </w:r>
-      <w:proofErr w:type="gramEnd"/>
-      <w:r>
-        <w:t xml:space="preserve"> its</w:t>
-      </w:r>
-      <w:r>
-        <w:t xml:space="preserve"> rotation </w:t>
-      </w:r>
-      <w:r>
-        <w:t>operation can be very</w:t>
-      </w:r>
-      <w:r>
-        <w:t xml:space="preserve"> expensive when the tree is large (complex)</w:t>
-      </w:r>
-      <w:r>
-        <w:t xml:space="preserve">. </w:t>
-      </w:r>
-      <w:r>
-        <w:t>Wh</w:t>
-      </w:r>
-      <w:r>
-        <w:t>e</w:t>
-      </w:r>
-      <w:r>
-        <w:t>reas</w:t>
-      </w:r>
-      <w:r>
-        <w:t xml:space="preserve"> RB-tree can enjoy the benefit of keeping maintaining tree’s </w:t>
-      </w:r>
-      <w:r>
-        <w:t>color when the tree is large (complex).</w:t>
-      </w:r>
-      <w:r>
-        <w:t xml:space="preserve"> </w:t>
-      </w:r>
-      <w:r>
-        <w:t xml:space="preserve">The </w:t>
-      </w:r>
-      <w:r>
-        <w:t xml:space="preserve">RB-tree’s </w:t>
-      </w:r>
-      <w:r>
-        <w:t>worst</w:t>
-      </w:r>
-      <w:r>
-        <w:t xml:space="preserve"> case</w:t>
-      </w:r>
-      <w:r>
-        <w:t xml:space="preserve"> execution time for</w:t>
-      </w:r>
-      <w:r>
-        <w:t xml:space="preserve"> </w:t>
-      </w:r>
-      <w:r>
-        <w:t>a</w:t>
-      </w:r>
-      <w:r>
-        <w:t>n</w:t>
-      </w:r>
-      <w:r>
-        <w:t xml:space="preserve"> </w:t>
-      </w:r>
-      <w:r>
-        <w:t xml:space="preserve">insert operation is 2 times rotation and </w:t>
-      </w:r>
-      <w:r>
-        <w:t xml:space="preserve">for a </w:t>
-      </w:r>
-      <w:r>
-        <w:t>deletion</w:t>
-      </w:r>
-      <w:r>
-        <w:t xml:space="preserve"> operation</w:t>
-      </w:r>
-      <w:r>
-        <w:t>, 3 times rotation</w:t>
-      </w:r>
-      <w:r>
-        <w:t>.</w:t>
-      </w:r>
-      <w:r>
-        <w:t xml:space="preserve"> This </w:t>
-      </w:r>
-      <w:r>
-        <w:t xml:space="preserve">merit </w:t>
-      </w:r>
-      <w:r>
-        <w:t>can help RB-tree outperform AVL-tree while the tree is large (complex).</w:t>
-      </w:r>
-    </w:p>
-    <w:p/>
-    <w:p>
-      <w:r>
-        <w:t xml:space="preserve">And during the low workloads, </w:t>
-      </w:r>
-      <w:r>
-        <w:t xml:space="preserve">it’s hard to tell which data structure perform better. </w:t>
-      </w:r>
-      <w:r>
-        <w:t>More importantly, h</w:t>
-      </w:r>
-      <w:r>
-        <w:t xml:space="preserve">ardly do users feel </w:t>
-      </w:r>
-      <w:r>
-        <w:t xml:space="preserve">the </w:t>
-      </w:r>
-      <w:r>
-        <w:t>differences</w:t>
-      </w:r>
-      <w:r>
-        <w:t xml:space="preserve">. </w:t>
-      </w:r>
-      <w:r>
-        <w:t xml:space="preserve"> </w:t>
-      </w:r>
-      <w:r>
-        <w:t>W</w:t>
-      </w:r>
-      <w:r>
-        <w:t xml:space="preserve">e think the reason why </w:t>
-      </w:r>
-      <w:r>
-        <w:t xml:space="preserve">Linux </w:t>
-      </w:r>
-      <w:r>
-        <w:t>choose</w:t>
-      </w:r>
-      <w:r>
-        <w:t>s</w:t>
-      </w:r>
-      <w:r>
-        <w:t xml:space="preserve"> </w:t>
-      </w:r>
-      <w:r>
-        <w:t>RB-</w:t>
-      </w:r>
-      <w:proofErr w:type="gramStart"/>
-      <w:r>
-        <w:lastRenderedPageBreak/>
         <w:t>tree</w:t>
       </w:r>
       <w:proofErr w:type="gramEnd"/>
@@ -3289,8 +3076,6 @@
         <w:t>.</w:t>
       </w:r>
     </w:p>
-    <w:p/>
-    <w:p/>
     <w:p/>
     <w:p>
       <w:r>
@@ -3352,13 +3137,18 @@
           <w:ilvl w:val="0"/>
           <w:numId w:val="1"/>
         </w:numPr>
+        <w:rPr>
+          <w:rFonts w:hint="eastAsia"/>
+        </w:rPr>
       </w:pPr>
       <w:r>
         <w:t>Implementing Linux-like CFS simulators (single-threaded and ideal version, multi-threaded and concurrent version)</w:t>
       </w:r>
     </w:p>
-    <w:p/>
-    <w:p/>
+    <w:p>
+      <w:bookmarkStart w:id="0" w:name="_GoBack"/>
+      <w:bookmarkEnd w:id="0"/>
+    </w:p>
     <w:p>
       <w:pPr>
         <w:rPr>
@@ -4582,3338 +4372,24 @@
       </w:r>
     </w:p>
     <w:p/>
-    <w:p/>
-    <w:p/>
-    <w:p/>
-    <w:p/>
-    <w:p/>
-    <w:p/>
-    <w:p>
-      <w:pPr>
-        <w:rPr>
-          <w:b/>
-          <w:color w:val="FF0000"/>
-          <w:sz w:val="52"/>
-          <w:szCs w:val="144"/>
-        </w:rPr>
-      </w:pPr>
-      <w:r>
-        <w:rPr>
-          <w:b/>
-          <w:color w:val="FF0000"/>
-          <w:sz w:val="52"/>
-          <w:szCs w:val="144"/>
-        </w:rPr>
-        <w:lastRenderedPageBreak/>
-        <w:t xml:space="preserve">Note for </w:t>
-      </w:r>
-      <w:proofErr w:type="spellStart"/>
-      <w:r>
-        <w:rPr>
-          <w:b/>
-          <w:color w:val="FF0000"/>
-          <w:sz w:val="52"/>
-          <w:szCs w:val="144"/>
-        </w:rPr>
-        <w:t>ppt</w:t>
-      </w:r>
-      <w:proofErr w:type="spellEnd"/>
-    </w:p>
-    <w:p>
-      <w:proofErr w:type="gramStart"/>
-      <w:r>
-        <w:t>concurrent</w:t>
-      </w:r>
-      <w:proofErr w:type="gramEnd"/>
-      <w:r>
-        <w:t xml:space="preserve"> object here is a queue</w:t>
-      </w:r>
-      <w:r>
-        <w:t>.</w:t>
-      </w:r>
-    </w:p>
-    <w:p/>
-    <w:p>
-      <w:pPr>
-        <w:pStyle w:val="HTMLPreformatted"/>
-        <w:rPr>
-          <w:color w:val="FF0000"/>
-          <w:sz w:val="18"/>
-          <w:szCs w:val="18"/>
-          <w:highlight w:val="yellow"/>
-          <w:lang w:eastAsia="zh-TW"/>
-        </w:rPr>
-      </w:pPr>
-      <w:proofErr w:type="gramStart"/>
-      <w:r>
-        <w:rPr>
-          <w:color w:val="FF0000"/>
-          <w:sz w:val="18"/>
-          <w:szCs w:val="18"/>
-          <w:highlight w:val="yellow"/>
-          <w:lang w:eastAsia="zh-TW"/>
-        </w:rPr>
-        <w:t>timer</w:t>
-      </w:r>
-      <w:proofErr w:type="gramEnd"/>
-      <w:r>
-        <w:rPr>
-          <w:color w:val="FF0000"/>
-          <w:sz w:val="18"/>
-          <w:szCs w:val="18"/>
-          <w:highlight w:val="yellow"/>
-          <w:lang w:eastAsia="zh-TW"/>
-        </w:rPr>
-        <w:t xml:space="preserve"> interrupt: is implemented in a function</w:t>
-      </w:r>
-    </w:p>
-    <w:p>
-      <w:pPr>
-        <w:pStyle w:val="HTMLPreformatted"/>
-        <w:rPr>
-          <w:color w:val="FF0000"/>
-          <w:sz w:val="18"/>
-          <w:szCs w:val="18"/>
-          <w:highlight w:val="yellow"/>
-          <w:lang w:eastAsia="zh-TW"/>
-        </w:rPr>
-      </w:pPr>
-      <w:r>
-        <w:rPr>
-          <w:rFonts w:ascii="Tahoma" w:hAnsi="Tahoma" w:cs="Tahoma"/>
-          <w:color w:val="000000"/>
-          <w:sz w:val="19"/>
-          <w:szCs w:val="19"/>
-          <w:highlight w:val="yellow"/>
-        </w:rPr>
-        <w:t>一般來說是每</w:t>
-      </w:r>
-      <w:r>
-        <w:rPr>
-          <w:rFonts w:ascii="Tahoma" w:hAnsi="Tahoma" w:cs="Tahoma"/>
-          <w:color w:val="000000"/>
-          <w:sz w:val="19"/>
-          <w:szCs w:val="19"/>
-          <w:highlight w:val="yellow"/>
-        </w:rPr>
-        <w:t>1/100</w:t>
-      </w:r>
-      <w:r>
-        <w:rPr>
-          <w:rFonts w:ascii="Tahoma" w:hAnsi="Tahoma" w:cs="Tahoma"/>
-          <w:color w:val="000000"/>
-          <w:sz w:val="19"/>
-          <w:szCs w:val="19"/>
-          <w:highlight w:val="yellow"/>
-        </w:rPr>
-        <w:t>秒或每</w:t>
-      </w:r>
-      <w:r>
-        <w:rPr>
-          <w:rFonts w:ascii="Tahoma" w:hAnsi="Tahoma" w:cs="Tahoma"/>
-          <w:color w:val="000000"/>
-          <w:sz w:val="19"/>
-          <w:szCs w:val="19"/>
-          <w:highlight w:val="yellow"/>
-        </w:rPr>
-        <w:t>1/1000</w:t>
-      </w:r>
-      <w:r>
-        <w:rPr>
-          <w:rFonts w:ascii="Tahoma" w:hAnsi="Tahoma" w:cs="Tahoma"/>
-          <w:color w:val="000000"/>
-          <w:sz w:val="19"/>
-          <w:szCs w:val="19"/>
-          <w:highlight w:val="yellow"/>
-        </w:rPr>
-        <w:t>秒觸發一次</w:t>
-      </w:r>
-      <w:r>
-        <w:rPr>
-          <w:rFonts w:ascii="Tahoma" w:hAnsi="Tahoma" w:cs="Tahoma"/>
-          <w:color w:val="000000"/>
-          <w:sz w:val="19"/>
-          <w:szCs w:val="19"/>
-          <w:highlight w:val="yellow"/>
-        </w:rPr>
-        <w:t xml:space="preserve">Scheduling </w:t>
-      </w:r>
-      <w:proofErr w:type="spellStart"/>
-      <w:r>
-        <w:rPr>
-          <w:rFonts w:ascii="Tahoma" w:hAnsi="Tahoma" w:cs="Tahoma"/>
-          <w:color w:val="000000"/>
-          <w:sz w:val="19"/>
-          <w:szCs w:val="19"/>
-          <w:highlight w:val="yellow"/>
-        </w:rPr>
-        <w:t>Tick</w:t>
-      </w:r>
-      <w:proofErr w:type="gramStart"/>
-      <w:r>
-        <w:rPr>
-          <w:rFonts w:ascii="Tahoma" w:hAnsi="Tahoma" w:cs="Tahoma"/>
-          <w:color w:val="000000"/>
-          <w:sz w:val="19"/>
-          <w:szCs w:val="19"/>
-          <w:highlight w:val="yellow"/>
-        </w:rPr>
-        <w:t>,</w:t>
-      </w:r>
-      <w:r>
-        <w:rPr>
-          <w:rFonts w:ascii="Tahoma" w:hAnsi="Tahoma" w:cs="Tahoma"/>
-          <w:color w:val="000000"/>
-          <w:sz w:val="19"/>
-          <w:szCs w:val="19"/>
-          <w:highlight w:val="yellow"/>
-        </w:rPr>
-        <w:t>讓系統的排程機制可以去計算每個</w:t>
-      </w:r>
-      <w:r>
-        <w:rPr>
-          <w:rFonts w:ascii="Tahoma" w:hAnsi="Tahoma" w:cs="Tahoma"/>
-          <w:color w:val="000000"/>
-          <w:sz w:val="19"/>
-          <w:szCs w:val="19"/>
-          <w:highlight w:val="yellow"/>
-        </w:rPr>
-        <w:t>Task</w:t>
-      </w:r>
-      <w:r>
-        <w:rPr>
-          <w:rFonts w:ascii="Tahoma" w:hAnsi="Tahoma" w:cs="Tahoma"/>
-          <w:color w:val="000000"/>
-          <w:sz w:val="19"/>
-          <w:szCs w:val="19"/>
-          <w:highlight w:val="yellow"/>
-        </w:rPr>
-        <w:t>執行的時間</w:t>
-      </w:r>
-      <w:r>
-        <w:rPr>
-          <w:rFonts w:ascii="Tahoma" w:hAnsi="Tahoma" w:cs="Tahoma"/>
-          <w:color w:val="000000"/>
-          <w:sz w:val="19"/>
-          <w:szCs w:val="19"/>
-          <w:highlight w:val="yellow"/>
-        </w:rPr>
-        <w:t>,</w:t>
-      </w:r>
-      <w:r>
-        <w:rPr>
-          <w:rFonts w:ascii="Tahoma" w:hAnsi="Tahoma" w:cs="Tahoma"/>
-          <w:color w:val="000000"/>
-          <w:sz w:val="19"/>
-          <w:szCs w:val="19"/>
-          <w:highlight w:val="yellow"/>
-        </w:rPr>
-        <w:t>並藉此決定是不是要進行</w:t>
-      </w:r>
-      <w:r>
-        <w:rPr>
-          <w:rFonts w:ascii="Tahoma" w:hAnsi="Tahoma" w:cs="Tahoma"/>
-          <w:color w:val="000000"/>
-          <w:sz w:val="19"/>
-          <w:szCs w:val="19"/>
-          <w:highlight w:val="yellow"/>
-        </w:rPr>
-        <w:t>Task</w:t>
-      </w:r>
-      <w:proofErr w:type="spellEnd"/>
-      <w:proofErr w:type="gramEnd"/>
-      <w:r>
-        <w:rPr>
-          <w:rFonts w:ascii="Tahoma" w:hAnsi="Tahoma" w:cs="Tahoma"/>
-          <w:color w:val="000000"/>
-          <w:sz w:val="19"/>
-          <w:szCs w:val="19"/>
-          <w:highlight w:val="yellow"/>
-        </w:rPr>
-        <w:t xml:space="preserve"> Context-Switch.</w:t>
-      </w:r>
-      <w:r>
-        <w:rPr>
-          <w:rFonts w:ascii="Tahoma" w:hAnsi="Tahoma" w:cs="Tahoma"/>
-          <w:color w:val="000000"/>
-          <w:sz w:val="19"/>
-          <w:szCs w:val="19"/>
-          <w:highlight w:val="yellow"/>
-        </w:rPr>
-        <w:t xml:space="preserve"> (</w:t>
-      </w:r>
-      <w:r>
+    <w:p>
+      <w:pPr>
         <w:rPr>
           <w:rFonts w:ascii="新細明體" w:hAnsi="新細明體" w:cs="新細明體" w:hint="eastAsia"/>
-          <w:color w:val="000000"/>
-          <w:sz w:val="19"/>
-          <w:szCs w:val="19"/>
-          <w:highlight w:val="yellow"/>
-          <w:lang w:eastAsia="zh-TW"/>
-        </w:rPr>
-        <w:t>已經做</w:t>
-      </w:r>
-      <w:r>
-        <w:rPr>
-          <w:rFonts w:ascii="Tahoma" w:hAnsi="Tahoma" w:cs="Tahoma"/>
-          <w:color w:val="000000"/>
-          <w:sz w:val="19"/>
-          <w:szCs w:val="19"/>
-          <w:highlight w:val="yellow"/>
-        </w:rPr>
-        <w:t>)</w:t>
-      </w:r>
-    </w:p>
-    <w:p/>
-    <w:p>
-      <w:pPr>
-        <w:keepNext/>
-        <w:widowControl/>
-        <w:jc w:val="left"/>
-        <w:rPr>
-          <w:b/>
-        </w:rPr>
-      </w:pPr>
-      <w:r>
-        <w:rPr>
-          <w:rFonts w:hint="eastAsia"/>
-          <w:b/>
-        </w:rPr>
-        <w:t>在</w:t>
-      </w:r>
-      <w:r>
-        <w:rPr>
-          <w:rFonts w:hint="eastAsia"/>
-          <w:b/>
-        </w:rPr>
-        <w:t>Linux CFS (Completely Fair Scheduler)</w:t>
-      </w:r>
-      <w:r>
-        <w:rPr>
-          <w:rFonts w:hint="eastAsia"/>
-          <w:b/>
-        </w:rPr>
-        <w:t>的設定下</w:t>
-      </w:r>
-      <w:r>
-        <w:rPr>
-          <w:rFonts w:hint="eastAsia"/>
-          <w:b/>
-        </w:rPr>
-        <w:t xml:space="preserve">time slice </w:t>
-      </w:r>
-      <w:r>
-        <w:rPr>
-          <w:rFonts w:hint="eastAsia"/>
-          <w:b/>
-        </w:rPr>
-        <w:t>並非一個固定值</w:t>
-      </w:r>
-      <w:r>
-        <w:rPr>
-          <w:b/>
-          <w:lang w:eastAsia="zh-TW"/>
-        </w:rPr>
-        <w:t xml:space="preserve">. </w:t>
-      </w:r>
-      <w:r>
-        <w:rPr>
-          <w:rFonts w:hint="eastAsia"/>
-          <w:b/>
-        </w:rPr>
-        <w:t>而是依據正在執行的</w:t>
-      </w:r>
-      <w:r>
-        <w:rPr>
-          <w:rFonts w:hint="eastAsia"/>
-          <w:b/>
-        </w:rPr>
-        <w:t>processes</w:t>
-      </w:r>
-      <w:r>
-        <w:rPr>
-          <w:rFonts w:hint="eastAsia"/>
-          <w:b/>
-        </w:rPr>
-        <w:t>它們的</w:t>
-      </w:r>
-      <w:r>
-        <w:rPr>
-          <w:rFonts w:hint="eastAsia"/>
-          <w:b/>
-        </w:rPr>
-        <w:t>nice value</w:t>
-      </w:r>
-      <w:r>
-        <w:rPr>
-          <w:rFonts w:hint="eastAsia"/>
-          <w:b/>
-        </w:rPr>
-        <w:t>來分配各個</w:t>
-      </w:r>
-      <w:r>
-        <w:rPr>
-          <w:rFonts w:hint="eastAsia"/>
-          <w:b/>
-        </w:rPr>
-        <w:t xml:space="preserve">process </w:t>
-      </w:r>
-      <w:r>
-        <w:rPr>
-          <w:rFonts w:hint="eastAsia"/>
-          <w:b/>
-        </w:rPr>
-        <w:t>使用</w:t>
-      </w:r>
-      <w:r>
-        <w:rPr>
-          <w:rFonts w:hint="eastAsia"/>
-          <w:b/>
-        </w:rPr>
-        <w:t>CPU</w:t>
-      </w:r>
-      <w:r>
-        <w:rPr>
-          <w:rFonts w:hint="eastAsia"/>
-          <w:b/>
-        </w:rPr>
-        <w:t>的比例</w:t>
-      </w:r>
-      <w:r>
-        <w:rPr>
-          <w:rFonts w:hint="eastAsia"/>
-          <w:b/>
-        </w:rPr>
-        <w:t>(proportion)</w:t>
-      </w:r>
-    </w:p>
-    <w:p/>
-    <w:p/>
-    <w:p>
-      <w:pPr>
-        <w:rPr>
-          <w:rFonts w:ascii="新細明體" w:hAnsi="新細明體" w:cs="新細明體"/>
-          <w:lang w:eastAsia="zh-TW"/>
-        </w:rPr>
-      </w:pPr>
-      <w:proofErr w:type="spellStart"/>
-      <w:r>
-        <w:t>sched</w:t>
-      </w:r>
-      <w:proofErr w:type="spellEnd"/>
-      <w:r>
-        <w:t>()</w:t>
-      </w:r>
-      <w:r>
+        </w:rPr>
+      </w:pPr>
+    </w:p>
+    <w:p>
+      <w:pPr>
         <w:rPr>
           <w:rFonts w:ascii="新細明體" w:hAnsi="新細明體" w:cs="新細明體" w:hint="eastAsia"/>
-          <w:lang w:eastAsia="zh-TW"/>
-        </w:rPr>
-        <w:t>時機</w:t>
-      </w:r>
-      <w:r>
-        <w:rPr>
-          <w:rFonts w:ascii="新細明體" w:hAnsi="新細明體" w:cs="新細明體"/>
-          <w:lang w:eastAsia="zh-TW"/>
-        </w:rPr>
-        <w:t xml:space="preserve"> </w:t>
-      </w:r>
-      <w:r>
+        </w:rPr>
+      </w:pPr>
+    </w:p>
+    <w:p>
+      <w:pPr>
         <w:rPr>
           <w:rFonts w:ascii="新細明體" w:hAnsi="新細明體" w:cs="新細明體" w:hint="eastAsia"/>
-          <w:lang w:eastAsia="zh-TW"/>
-        </w:rPr>
-        <w:t>稍微記一下</w:t>
-      </w:r>
-    </w:p>
-    <w:p>
-      <w:pPr>
-        <w:pStyle w:val="HTMLPreformatted"/>
-        <w:rPr>
-          <w:rFonts w:ascii="新細明體" w:hAnsi="新細明體" w:cs="新細明體"/>
-          <w:color w:val="000000"/>
-          <w:sz w:val="18"/>
-          <w:szCs w:val="18"/>
-          <w:highlight w:val="yellow"/>
-          <w:lang w:eastAsia="zh-TW"/>
-        </w:rPr>
-      </w:pPr>
-      <w:r>
-        <w:rPr>
-          <w:rFonts w:ascii="新細明體" w:hAnsi="新細明體" w:cs="新細明體"/>
-          <w:color w:val="000000"/>
-          <w:sz w:val="18"/>
-          <w:szCs w:val="18"/>
-          <w:highlight w:val="yellow"/>
-          <w:lang w:eastAsia="zh-TW"/>
-        </w:rPr>
-        <w:t xml:space="preserve">(1) </w:t>
-      </w:r>
-      <w:r>
-        <w:rPr>
-          <w:rFonts w:ascii="新細明體" w:hAnsi="新細明體" w:cs="新細明體" w:hint="eastAsia"/>
-          <w:color w:val="000000"/>
-          <w:sz w:val="18"/>
-          <w:szCs w:val="18"/>
-          <w:highlight w:val="yellow"/>
-          <w:lang w:eastAsia="zh-TW"/>
-        </w:rPr>
-        <w:t>调度实体的状态转换的时刻：</w:t>
-      </w:r>
-      <w:r>
-        <w:rPr>
-          <w:rFonts w:ascii="新細明體" w:hAnsi="新細明體" w:cs="新細明體" w:hint="eastAsia"/>
-          <w:color w:val="FF0000"/>
-          <w:sz w:val="18"/>
-          <w:szCs w:val="18"/>
-          <w:highlight w:val="yellow"/>
-          <w:lang w:eastAsia="zh-TW"/>
-        </w:rPr>
-        <w:t>进程终止</w:t>
-      </w:r>
-      <w:r>
-        <w:rPr>
-          <w:rFonts w:ascii="新細明體" w:hAnsi="新細明體" w:cs="新細明體" w:hint="eastAsia"/>
-          <w:color w:val="000000"/>
-          <w:sz w:val="18"/>
-          <w:szCs w:val="18"/>
-          <w:highlight w:val="yellow"/>
-          <w:lang w:eastAsia="zh-TW"/>
-        </w:rPr>
-        <w:t>、</w:t>
-      </w:r>
-      <w:r>
-        <w:rPr>
-          <w:rFonts w:ascii="新細明體" w:hAnsi="新細明體" w:cs="新細明體" w:hint="eastAsia"/>
-          <w:color w:val="0000FF"/>
-          <w:sz w:val="18"/>
-          <w:szCs w:val="18"/>
-          <w:highlight w:val="yellow"/>
-          <w:lang w:eastAsia="zh-TW"/>
-        </w:rPr>
-        <w:t>进程睡眠等</w:t>
-      </w:r>
-      <w:r>
-        <w:rPr>
-          <w:rFonts w:ascii="新細明體" w:hAnsi="新細明體" w:cs="新細明體" w:hint="eastAsia"/>
-          <w:color w:val="000000"/>
-          <w:sz w:val="18"/>
-          <w:szCs w:val="18"/>
-          <w:highlight w:val="yellow"/>
-          <w:lang w:eastAsia="zh-TW"/>
-        </w:rPr>
-        <w:t>，广义上还包括</w:t>
-      </w:r>
-      <w:r>
-        <w:rPr>
-          <w:rFonts w:ascii="新細明體" w:hAnsi="新細明體" w:cs="新細明體" w:hint="eastAsia"/>
-          <w:color w:val="FF0000"/>
-          <w:sz w:val="18"/>
-          <w:szCs w:val="18"/>
-          <w:highlight w:val="yellow"/>
-          <w:lang w:eastAsia="zh-TW"/>
-        </w:rPr>
-        <w:t>进程的创建</w:t>
-      </w:r>
-      <w:r>
-        <w:rPr>
-          <w:rFonts w:ascii="新細明體" w:hAnsi="新細明體" w:cs="新細明體"/>
-          <w:color w:val="000000"/>
-          <w:sz w:val="18"/>
-          <w:szCs w:val="18"/>
-          <w:highlight w:val="yellow"/>
-          <w:lang w:eastAsia="zh-TW"/>
-        </w:rPr>
-        <w:t>(fork)</w:t>
-      </w:r>
-      <w:r>
-        <w:rPr>
-          <w:rFonts w:ascii="新細明體" w:hAnsi="新細明體" w:cs="新細明體" w:hint="eastAsia"/>
-          <w:color w:val="000000"/>
-          <w:sz w:val="18"/>
-          <w:szCs w:val="18"/>
-          <w:highlight w:val="yellow"/>
-          <w:lang w:eastAsia="zh-TW"/>
-        </w:rPr>
-        <w:t>；</w:t>
-      </w:r>
-    </w:p>
-    <w:p>
-      <w:pPr>
-        <w:pStyle w:val="HTMLPreformatted"/>
-        <w:rPr>
-          <w:rFonts w:ascii="新細明體" w:hAnsi="新細明體" w:cs="新細明體"/>
-          <w:b/>
-          <w:color w:val="FF0000"/>
-          <w:sz w:val="18"/>
-          <w:szCs w:val="18"/>
-          <w:highlight w:val="yellow"/>
-          <w:lang w:eastAsia="zh-TW"/>
-        </w:rPr>
-      </w:pPr>
-      <w:r>
-        <w:rPr>
-          <w:rFonts w:ascii="新細明體" w:hAnsi="新細明體" w:cs="新細明體"/>
-          <w:b/>
-          <w:color w:val="FF0000"/>
-          <w:sz w:val="18"/>
-          <w:szCs w:val="18"/>
-          <w:highlight w:val="yellow"/>
-          <w:lang w:eastAsia="zh-TW"/>
-        </w:rPr>
-        <w:t xml:space="preserve">(2) </w:t>
-      </w:r>
-      <w:r>
-        <w:rPr>
-          <w:rFonts w:ascii="新細明體" w:hAnsi="新細明體" w:cs="新細明體" w:hint="eastAsia"/>
-          <w:b/>
-          <w:color w:val="FF0000"/>
-          <w:sz w:val="18"/>
-          <w:szCs w:val="18"/>
-          <w:highlight w:val="yellow"/>
-          <w:lang w:eastAsia="zh-TW"/>
-        </w:rPr>
-        <w:t>当前调度实体的时机运行时间大于理想运行时间（</w:t>
-      </w:r>
-      <w:proofErr w:type="spellStart"/>
-      <w:r>
-        <w:rPr>
-          <w:rFonts w:ascii="新細明體" w:hAnsi="新細明體" w:cs="新細明體"/>
-          <w:b/>
-          <w:color w:val="FF0000"/>
-          <w:sz w:val="18"/>
-          <w:szCs w:val="18"/>
-          <w:highlight w:val="yellow"/>
-          <w:lang w:eastAsia="zh-TW"/>
-        </w:rPr>
-        <w:t>delta_exec</w:t>
-      </w:r>
-      <w:proofErr w:type="spellEnd"/>
-      <w:r>
-        <w:rPr>
-          <w:rFonts w:ascii="新細明體" w:hAnsi="新細明體" w:cs="新細明體"/>
-          <w:b/>
-          <w:color w:val="FF0000"/>
-          <w:sz w:val="18"/>
-          <w:szCs w:val="18"/>
-          <w:highlight w:val="yellow"/>
-          <w:lang w:eastAsia="zh-TW"/>
-        </w:rPr>
-        <w:t xml:space="preserve"> &gt; </w:t>
-      </w:r>
-      <w:proofErr w:type="spellStart"/>
-      <w:r>
-        <w:rPr>
-          <w:rFonts w:ascii="新細明體" w:hAnsi="新細明體" w:cs="新細明體"/>
-          <w:b/>
-          <w:color w:val="FF0000"/>
-          <w:sz w:val="18"/>
-          <w:szCs w:val="18"/>
-          <w:highlight w:val="yellow"/>
-          <w:lang w:eastAsia="zh-TW"/>
-        </w:rPr>
-        <w:t>ideal_runtime</w:t>
-      </w:r>
-      <w:proofErr w:type="spellEnd"/>
-      <w:r>
-        <w:rPr>
-          <w:rFonts w:ascii="新細明體" w:hAnsi="新細明體" w:cs="新細明體" w:hint="eastAsia"/>
-          <w:b/>
-          <w:color w:val="FF0000"/>
-          <w:sz w:val="18"/>
-          <w:szCs w:val="18"/>
-          <w:highlight w:val="yellow"/>
-          <w:lang w:eastAsia="zh-TW"/>
-        </w:rPr>
-        <w:t>）</w:t>
-      </w:r>
-      <w:r>
-        <w:rPr>
-          <w:rFonts w:ascii="新細明體" w:hAnsi="新細明體" w:cs="新細明體"/>
-          <w:b/>
-          <w:color w:val="FF0000"/>
-          <w:sz w:val="18"/>
-          <w:szCs w:val="18"/>
-          <w:highlight w:val="yellow"/>
-          <w:lang w:eastAsia="zh-TW"/>
-        </w:rPr>
-        <w:t>,</w:t>
-      </w:r>
-      <w:r>
-        <w:rPr>
-          <w:rFonts w:ascii="新細明體" w:hAnsi="新細明體" w:cs="新細明體" w:hint="eastAsia"/>
-          <w:b/>
-          <w:color w:val="FF0000"/>
-          <w:sz w:val="18"/>
-          <w:szCs w:val="18"/>
-          <w:highlight w:val="yellow"/>
-          <w:lang w:eastAsia="zh-TW"/>
-        </w:rPr>
-        <w:t>这一步在时钟中断</w:t>
-      </w:r>
-      <w:r>
-        <w:rPr>
-          <w:rFonts w:ascii="新細明體" w:hAnsi="新細明體" w:cs="新細明體"/>
-          <w:b/>
-          <w:color w:val="FF0000"/>
-          <w:sz w:val="18"/>
-          <w:szCs w:val="18"/>
-          <w:highlight w:val="yellow"/>
-          <w:lang w:eastAsia="zh-TW"/>
-        </w:rPr>
-        <w:t xml:space="preserve"> </w:t>
-      </w:r>
-      <w:r>
-        <w:rPr>
-          <w:rFonts w:ascii="新細明體" w:hAnsi="新細明體" w:cs="新細明體" w:hint="eastAsia"/>
-          <w:b/>
-          <w:color w:val="FF0000"/>
-          <w:sz w:val="18"/>
-          <w:szCs w:val="18"/>
-          <w:highlight w:val="yellow"/>
-          <w:lang w:eastAsia="zh-TW"/>
-        </w:rPr>
-        <w:t>处理函数中完成；</w:t>
-      </w:r>
-    </w:p>
-    <w:p>
-      <w:pPr>
-        <w:pStyle w:val="HTMLPreformatted"/>
-        <w:rPr>
-          <w:rFonts w:ascii="新細明體" w:hAnsi="新細明體" w:cs="新細明體"/>
-          <w:color w:val="0000FF"/>
-          <w:sz w:val="18"/>
-          <w:szCs w:val="18"/>
-          <w:highlight w:val="yellow"/>
-          <w:lang w:eastAsia="zh-TW"/>
-        </w:rPr>
-      </w:pPr>
-      <w:r>
-        <w:rPr>
-          <w:rFonts w:ascii="新細明體" w:hAnsi="新細明體" w:cs="新細明體"/>
-          <w:color w:val="0000FF"/>
-          <w:sz w:val="18"/>
-          <w:szCs w:val="18"/>
-          <w:highlight w:val="yellow"/>
-          <w:lang w:eastAsia="zh-TW"/>
-        </w:rPr>
-        <w:t xml:space="preserve">(3) </w:t>
-      </w:r>
-      <w:r>
-        <w:rPr>
-          <w:rFonts w:ascii="新細明體" w:hAnsi="新細明體" w:cs="新細明體" w:hint="eastAsia"/>
-          <w:color w:val="0000FF"/>
-          <w:sz w:val="18"/>
-          <w:szCs w:val="18"/>
-          <w:highlight w:val="yellow"/>
-          <w:lang w:eastAsia="zh-TW"/>
-        </w:rPr>
-        <w:t>调度实体主动放弃</w:t>
-      </w:r>
-      <w:r>
-        <w:rPr>
-          <w:rFonts w:ascii="新細明體" w:hAnsi="新細明體" w:cs="新細明體"/>
-          <w:color w:val="0000FF"/>
-          <w:sz w:val="18"/>
-          <w:szCs w:val="18"/>
-          <w:highlight w:val="yellow"/>
-          <w:lang w:eastAsia="zh-TW"/>
-        </w:rPr>
-        <w:t>CPU</w:t>
-      </w:r>
-      <w:r>
-        <w:rPr>
-          <w:rFonts w:ascii="新細明體" w:hAnsi="新細明體" w:cs="新細明體" w:hint="eastAsia"/>
-          <w:color w:val="0000FF"/>
-          <w:sz w:val="18"/>
-          <w:szCs w:val="18"/>
-          <w:highlight w:val="yellow"/>
-          <w:lang w:eastAsia="zh-TW"/>
-        </w:rPr>
-        <w:t>，直接调度</w:t>
-      </w:r>
-      <w:r>
-        <w:rPr>
-          <w:rFonts w:ascii="新細明體" w:hAnsi="新細明體" w:cs="新細明體"/>
-          <w:color w:val="0000FF"/>
-          <w:sz w:val="18"/>
-          <w:szCs w:val="18"/>
-          <w:highlight w:val="yellow"/>
-          <w:lang w:eastAsia="zh-TW"/>
-        </w:rPr>
-        <w:t>schedule</w:t>
-      </w:r>
-      <w:r>
-        <w:rPr>
-          <w:rFonts w:ascii="新細明體" w:hAnsi="新細明體" w:cs="新細明體" w:hint="eastAsia"/>
-          <w:color w:val="0000FF"/>
-          <w:sz w:val="18"/>
-          <w:szCs w:val="18"/>
-          <w:highlight w:val="yellow"/>
-          <w:lang w:eastAsia="zh-TW"/>
-        </w:rPr>
-        <w:t>函数，放弃</w:t>
-      </w:r>
-      <w:r>
-        <w:rPr>
-          <w:rFonts w:ascii="新細明體" w:hAnsi="新細明體" w:cs="新細明體"/>
-          <w:color w:val="0000FF"/>
-          <w:sz w:val="18"/>
-          <w:szCs w:val="18"/>
-          <w:highlight w:val="yellow"/>
-          <w:lang w:eastAsia="zh-TW"/>
-        </w:rPr>
-        <w:t>CPU</w:t>
-      </w:r>
-    </w:p>
-    <w:p>
-      <w:pPr>
-        <w:pStyle w:val="HTMLPreformatted"/>
-        <w:rPr>
-          <w:rFonts w:ascii="新細明體" w:hAnsi="新細明體" w:cs="新細明體"/>
-          <w:color w:val="000000"/>
-          <w:sz w:val="18"/>
-          <w:szCs w:val="18"/>
-          <w:highlight w:val="yellow"/>
-          <w:lang w:eastAsia="zh-TW"/>
-        </w:rPr>
-      </w:pPr>
-      <w:r>
-        <w:rPr>
-          <w:rFonts w:ascii="新細明體" w:hAnsi="新細明體" w:cs="新細明體"/>
-          <w:color w:val="000000"/>
-          <w:sz w:val="18"/>
-          <w:szCs w:val="18"/>
-          <w:highlight w:val="yellow"/>
-          <w:lang w:eastAsia="zh-TW"/>
-        </w:rPr>
-        <w:t xml:space="preserve">(4) </w:t>
-      </w:r>
-      <w:r>
-        <w:rPr>
-          <w:rFonts w:ascii="新細明體" w:hAnsi="新細明體" w:cs="新細明體" w:hint="eastAsia"/>
-          <w:color w:val="000000"/>
-          <w:sz w:val="18"/>
-          <w:szCs w:val="18"/>
-          <w:highlight w:val="yellow"/>
-          <w:lang w:eastAsia="zh-TW"/>
-        </w:rPr>
-        <w:t>调度实体从中断、异常及系统调用返回到用户态时，回去检查是否需要调度；</w:t>
-      </w:r>
-      <w:r>
-        <w:rPr>
-          <w:rFonts w:ascii="新細明體" w:hAnsi="新細明體" w:cs="新細明體"/>
-          <w:color w:val="000000"/>
-          <w:sz w:val="18"/>
-          <w:szCs w:val="18"/>
-          <w:highlight w:val="yellow"/>
-          <w:lang w:eastAsia="zh-TW"/>
-        </w:rPr>
-        <w:t xml:space="preserve"> (</w:t>
-      </w:r>
-      <w:r>
-        <w:rPr>
-          <w:rFonts w:ascii="新細明體" w:hAnsi="新細明體" w:cs="新細明體" w:hint="eastAsia"/>
-          <w:color w:val="000000"/>
-          <w:sz w:val="18"/>
-          <w:szCs w:val="18"/>
-          <w:highlight w:val="yellow"/>
-          <w:lang w:eastAsia="zh-TW"/>
-        </w:rPr>
-        <w:t>可自己寫吧  但算未完成</w:t>
-      </w:r>
-      <w:r>
-        <w:rPr>
-          <w:rFonts w:ascii="新細明體" w:hAnsi="新細明體" w:cs="新細明體"/>
-          <w:color w:val="000000"/>
-          <w:sz w:val="18"/>
-          <w:szCs w:val="18"/>
-          <w:highlight w:val="yellow"/>
-          <w:lang w:eastAsia="zh-TW"/>
-        </w:rPr>
-        <w:t xml:space="preserve"> </w:t>
-      </w:r>
-      <w:r>
-        <w:rPr>
-          <w:rFonts w:ascii="新細明體" w:hAnsi="新細明體" w:cs="新細明體" w:hint="eastAsia"/>
-          <w:color w:val="000000"/>
-          <w:sz w:val="18"/>
-          <w:szCs w:val="18"/>
-          <w:highlight w:val="yellow"/>
-          <w:lang w:eastAsia="zh-TW"/>
-        </w:rPr>
-        <w:t>可以特別寫一種強制執行的</w:t>
-      </w:r>
-      <w:r>
-        <w:rPr>
-          <w:rFonts w:ascii="新細明體" w:hAnsi="新細明體" w:cs="新細明體"/>
-          <w:color w:val="000000"/>
-          <w:sz w:val="18"/>
-          <w:szCs w:val="18"/>
-          <w:highlight w:val="yellow"/>
-          <w:lang w:eastAsia="zh-TW"/>
-        </w:rPr>
-        <w:t xml:space="preserve">job type </w:t>
-      </w:r>
-      <w:r>
-        <w:rPr>
-          <w:rFonts w:ascii="新細明體" w:hAnsi="新細明體" w:cs="新細明體" w:hint="eastAsia"/>
-          <w:color w:val="000000"/>
-          <w:sz w:val="18"/>
-          <w:szCs w:val="18"/>
-          <w:highlight w:val="yellow"/>
-          <w:lang w:eastAsia="zh-TW"/>
-        </w:rPr>
-        <w:t xml:space="preserve"> 配合</w:t>
-      </w:r>
-      <w:proofErr w:type="spellStart"/>
-      <w:r>
-        <w:rPr>
-          <w:rFonts w:ascii="新細明體" w:hAnsi="新細明體" w:cs="新細明體"/>
-          <w:color w:val="000000"/>
-          <w:sz w:val="18"/>
-          <w:szCs w:val="18"/>
-          <w:highlight w:val="yellow"/>
-          <w:lang w:eastAsia="zh-TW"/>
-        </w:rPr>
-        <w:t>startime</w:t>
-      </w:r>
-      <w:proofErr w:type="spellEnd"/>
-      <w:r>
-        <w:rPr>
-          <w:rFonts w:ascii="新細明體" w:hAnsi="新細明體" w:cs="新細明體" w:hint="eastAsia"/>
-          <w:color w:val="000000"/>
-          <w:sz w:val="18"/>
-          <w:szCs w:val="18"/>
-          <w:highlight w:val="yellow"/>
-          <w:lang w:eastAsia="zh-TW"/>
-        </w:rPr>
-        <w:t>即可完成 指定時間的外部中斷</w:t>
-      </w:r>
-      <w:r>
-        <w:rPr>
-          <w:rFonts w:ascii="新細明體" w:hAnsi="新細明體" w:cs="新細明體"/>
-          <w:color w:val="000000"/>
-          <w:sz w:val="18"/>
-          <w:szCs w:val="18"/>
-          <w:highlight w:val="yellow"/>
-          <w:lang w:eastAsia="zh-TW"/>
-        </w:rPr>
-        <w:t>)</w:t>
-      </w:r>
-    </w:p>
-    <w:p>
-      <w:pPr>
-        <w:rPr>
-          <w:rFonts w:ascii="新細明體" w:hAnsi="新細明體" w:cs="新細明體" w:hint="eastAsia"/>
-          <w:highlight w:val="yellow"/>
-          <w:lang w:eastAsia="zh-TW"/>
-        </w:rPr>
-      </w:pPr>
-    </w:p>
-    <w:p/>
-    <w:p>
-      <w:r>
-        <w:t xml:space="preserve">F: </w:t>
-      </w:r>
-      <w:r>
-        <w:rPr>
-          <w:b/>
-          <w:color w:val="FF0000"/>
-        </w:rPr>
-        <w:t>Minimum granularity</w:t>
-      </w:r>
-    </w:p>
-    <w:p>
-      <w:pPr>
-        <w:suppressAutoHyphens w:val="0"/>
-        <w:autoSpaceDE w:val="0"/>
-        <w:autoSpaceDN w:val="0"/>
-        <w:adjustRightInd w:val="0"/>
-        <w:jc w:val="left"/>
-        <w:rPr>
-          <w:rFonts w:ascii="≈4BÒˇøÂ'81" w:hAnsi="≈4BÒˇøÂ'81" w:cs="≈4BÒˇøÂ'81"/>
-          <w:b/>
-          <w:bCs/>
-          <w:color w:val="FF0000"/>
-          <w:sz w:val="17"/>
-          <w:szCs w:val="17"/>
-          <w:highlight w:val="yellow"/>
-          <w:lang w:eastAsia="zh-TW"/>
-        </w:rPr>
-      </w:pPr>
-      <w:r>
-        <w:rPr>
-          <w:rFonts w:ascii="≈4BÒˇøÂ'81" w:hAnsi="≈4BÒˇøÂ'81" w:cs="≈4BÒˇøÂ'81"/>
-          <w:b/>
-          <w:color w:val="FF0000"/>
-          <w:sz w:val="19"/>
-          <w:szCs w:val="19"/>
-          <w:highlight w:val="yellow"/>
-        </w:rPr>
-        <w:t xml:space="preserve">Features: </w:t>
-      </w:r>
-      <w:r>
-        <w:rPr>
-          <w:rFonts w:ascii="≈4BÒˇøÂ'81" w:hAnsi="≈4BÒˇøÂ'81" w:cs="≈4BÒˇøÂ'81"/>
-          <w:b/>
-          <w:color w:val="FF0000"/>
-          <w:sz w:val="19"/>
-          <w:szCs w:val="19"/>
-          <w:highlight w:val="yellow"/>
-        </w:rPr>
-        <w:t>Linux</w:t>
-      </w:r>
-      <w:r>
-        <w:rPr>
-          <w:rFonts w:ascii="≈4BÒˇøÂ'81" w:hAnsi="≈4BÒˇøÂ'81" w:cs="≈4BÒˇøÂ'81"/>
-          <w:b/>
-          <w:bCs/>
-          <w:color w:val="FF0000"/>
-          <w:sz w:val="17"/>
-          <w:szCs w:val="17"/>
-          <w:highlight w:val="yellow"/>
-        </w:rPr>
-        <w:t>提供了</w:t>
-      </w:r>
-      <w:r>
-        <w:rPr>
-          <w:rFonts w:ascii="≈4BÒˇøÂ'81" w:hAnsi="≈4BÒˇøÂ'81" w:cs="≈4BÒˇøÂ'81"/>
-          <w:b/>
-          <w:color w:val="FF0000"/>
-          <w:sz w:val="19"/>
-          <w:szCs w:val="19"/>
-          <w:highlight w:val="yellow"/>
-        </w:rPr>
-        <w:t>RLIMIT_NICE</w:t>
-      </w:r>
-      <w:r>
-        <w:rPr>
-          <w:rFonts w:ascii="≈4BÒˇøÂ'81" w:hAnsi="≈4BÒˇøÂ'81" w:cs="≈4BÒˇøÂ'81"/>
-          <w:b/>
-          <w:bCs/>
-          <w:color w:val="FF0000"/>
-          <w:sz w:val="17"/>
-          <w:szCs w:val="17"/>
-          <w:highlight w:val="yellow"/>
-        </w:rPr>
-        <w:t>资源限制。如果一个进程的</w:t>
-      </w:r>
-      <w:r>
-        <w:rPr>
-          <w:rFonts w:ascii="≈4BÒˇøÂ'81" w:hAnsi="≈4BÒˇøÂ'81" w:cs="≈4BÒˇøÂ'81"/>
-          <w:b/>
-          <w:color w:val="FF0000"/>
-          <w:sz w:val="19"/>
-          <w:szCs w:val="19"/>
-          <w:highlight w:val="yellow"/>
-        </w:rPr>
-        <w:t>RLIMIT_NICE</w:t>
-      </w:r>
-      <w:r>
-        <w:rPr>
-          <w:rFonts w:ascii="≈4BÒˇøÂ'81" w:hAnsi="≈4BÒˇøÂ'81" w:cs="≈4BÒˇøÂ'81"/>
-          <w:b/>
-          <w:bCs/>
-          <w:color w:val="FF0000"/>
-          <w:sz w:val="17"/>
-          <w:szCs w:val="17"/>
-          <w:highlight w:val="yellow"/>
-        </w:rPr>
-        <w:t>限制为</w:t>
-      </w:r>
-      <w:r>
-        <w:rPr>
-          <w:rFonts w:ascii="≈4BÒˇøÂ'81" w:hAnsi="≈4BÒˇøÂ'81" w:cs="≈4BÒˇøÂ'81"/>
-          <w:b/>
-          <w:color w:val="FF0000"/>
-          <w:sz w:val="19"/>
-          <w:szCs w:val="19"/>
-          <w:highlight w:val="yellow"/>
-        </w:rPr>
-        <w:t>25</w:t>
-      </w:r>
-      <w:r>
-        <w:rPr>
-          <w:rFonts w:ascii="≈4BÒˇøÂ'81" w:hAnsi="≈4BÒˇøÂ'81" w:cs="≈4BÒˇøÂ'81"/>
-          <w:b/>
-          <w:bCs/>
-          <w:color w:val="FF0000"/>
-          <w:sz w:val="17"/>
-          <w:szCs w:val="17"/>
-          <w:highlight w:val="yellow"/>
-        </w:rPr>
-        <w:t>，那么其</w:t>
-      </w:r>
-      <w:r>
-        <w:rPr>
-          <w:rFonts w:ascii="≈4BÒˇøÂ'81" w:hAnsi="≈4BÒˇøÂ'81" w:cs="≈4BÒˇøÂ'81"/>
-          <w:b/>
-          <w:color w:val="FF0000"/>
-          <w:sz w:val="19"/>
-          <w:szCs w:val="19"/>
-          <w:highlight w:val="yellow"/>
-        </w:rPr>
-        <w:t>nice</w:t>
-      </w:r>
-      <w:r>
-        <w:rPr>
-          <w:rFonts w:ascii="≈4BÒˇøÂ'81" w:hAnsi="≈4BÒˇøÂ'81" w:cs="≈4BÒˇøÂ'81"/>
-          <w:b/>
-          <w:bCs/>
-          <w:color w:val="FF0000"/>
-          <w:sz w:val="17"/>
-          <w:szCs w:val="17"/>
-          <w:highlight w:val="yellow"/>
-        </w:rPr>
-        <w:t>值可以提升到</w:t>
-      </w:r>
-      <w:r>
-        <w:rPr>
-          <w:rFonts w:ascii="≈4BÒˇøÂ'81" w:hAnsi="≈4BÒˇøÂ'81" w:cs="≈4BÒˇøÂ'81"/>
-          <w:b/>
-          <w:color w:val="FF0000"/>
-          <w:sz w:val="19"/>
-          <w:szCs w:val="19"/>
-          <w:highlight w:val="yellow"/>
-        </w:rPr>
-        <w:t>20-25</w:t>
-      </w:r>
-      <w:r>
-        <w:rPr>
-          <w:rFonts w:ascii="≈4BÒˇøÂ'81" w:hAnsi="≈4BÒˇøÂ'81" w:cs="≈4BÒˇøÂ'81"/>
-          <w:b/>
-          <w:bCs/>
-          <w:color w:val="FF0000"/>
-          <w:sz w:val="17"/>
-          <w:szCs w:val="17"/>
-          <w:highlight w:val="yellow"/>
-        </w:rPr>
-        <w:t>＝</w:t>
-      </w:r>
-      <w:r>
-        <w:rPr>
-          <w:rFonts w:ascii="≈4BÒˇøÂ'81" w:hAnsi="≈4BÒˇøÂ'81" w:cs="≈4BÒˇøÂ'81"/>
-          <w:b/>
-          <w:color w:val="FF0000"/>
-          <w:sz w:val="19"/>
-          <w:szCs w:val="19"/>
-          <w:highlight w:val="yellow"/>
-        </w:rPr>
-        <w:t>-5</w:t>
-      </w:r>
-    </w:p>
-    <w:p>
-      <w:pPr>
-        <w:rPr>
-          <w:rFonts w:ascii="新細明體" w:hAnsi="新細明體" w:cs="新細明體"/>
-          <w:lang w:eastAsia="zh-TW"/>
-        </w:rPr>
-      </w:pPr>
-      <w:r>
-        <w:t xml:space="preserve">F: </w:t>
-      </w:r>
-      <w:r>
-        <w:rPr>
-          <w:rFonts w:ascii="新細明體" w:hAnsi="新細明體" w:cs="新細明體" w:hint="eastAsia"/>
-          <w:lang w:eastAsia="zh-TW"/>
-        </w:rPr>
-        <w:t>問題剛加進來的</w:t>
-      </w:r>
-      <w:proofErr w:type="spellStart"/>
-      <w:r>
-        <w:rPr>
-          <w:rFonts w:ascii="新細明體" w:hAnsi="新細明體" w:cs="新細明體"/>
-          <w:lang w:eastAsia="zh-TW"/>
-        </w:rPr>
-        <w:t>vtime</w:t>
-      </w:r>
-      <w:proofErr w:type="spellEnd"/>
-      <w:r>
-        <w:rPr>
-          <w:rFonts w:ascii="新細明體" w:hAnsi="新細明體" w:cs="新細明體" w:hint="eastAsia"/>
-          <w:lang w:eastAsia="zh-TW"/>
-        </w:rPr>
-        <w:t>會很低</w:t>
-      </w:r>
-      <w:r>
-        <w:rPr>
-          <w:rFonts w:ascii="新細明體" w:hAnsi="新細明體" w:cs="新細明體"/>
-          <w:lang w:eastAsia="zh-TW"/>
-        </w:rPr>
-        <w:t xml:space="preserve">. </w:t>
-      </w:r>
-      <w:r>
-        <w:rPr>
-          <w:rFonts w:ascii="新細明體" w:hAnsi="新細明體" w:cs="新細明體" w:hint="eastAsia"/>
-          <w:lang w:eastAsia="zh-TW"/>
-        </w:rPr>
-        <w:tab/>
-      </w:r>
-      <w:r>
-        <w:rPr>
-          <w:rFonts w:ascii="新細明體" w:hAnsi="新細明體" w:cs="新細明體"/>
-          <w:lang w:eastAsia="zh-TW"/>
-        </w:rPr>
-        <w:t>Linux</w:t>
-      </w:r>
-      <w:r>
-        <w:rPr>
-          <w:rFonts w:ascii="新細明體" w:hAnsi="新細明體" w:cs="新細明體" w:hint="eastAsia"/>
-          <w:lang w:eastAsia="zh-TW"/>
-        </w:rPr>
-        <w:t>解決方法</w:t>
-      </w:r>
-      <w:r>
-        <w:rPr>
-          <w:rFonts w:ascii="新細明體" w:hAnsi="新細明體" w:cs="新細明體"/>
-          <w:lang w:eastAsia="zh-TW"/>
-        </w:rPr>
-        <w:t xml:space="preserve">: </w:t>
-      </w:r>
-      <w:r>
-        <w:rPr>
-          <w:rFonts w:ascii="新細明體" w:hAnsi="新細明體" w:cs="新細明體" w:hint="eastAsia"/>
-          <w:lang w:eastAsia="zh-TW"/>
-        </w:rPr>
-        <w:t>挑選目前</w:t>
-      </w:r>
-      <w:proofErr w:type="spellStart"/>
-      <w:r>
-        <w:rPr>
-          <w:rFonts w:ascii="新細明體" w:hAnsi="新細明體" w:cs="新細明體"/>
-          <w:lang w:eastAsia="zh-TW"/>
-        </w:rPr>
-        <w:t>runqueue</w:t>
-      </w:r>
-      <w:proofErr w:type="spellEnd"/>
-      <w:r>
-        <w:rPr>
-          <w:rFonts w:ascii="新細明體" w:hAnsi="新細明體" w:cs="新細明體" w:hint="eastAsia"/>
-          <w:lang w:eastAsia="zh-TW"/>
-        </w:rPr>
-        <w:t>最小的給他</w:t>
-      </w:r>
-      <w:r>
-        <w:rPr>
-          <w:rFonts w:ascii="新細明體" w:hAnsi="新細明體" w:cs="新細明體"/>
-          <w:lang w:eastAsia="zh-TW"/>
-        </w:rPr>
-        <w:t xml:space="preserve"> </w:t>
-      </w:r>
-      <w:proofErr w:type="spellStart"/>
-      <w:r>
-        <w:rPr>
-          <w:color w:val="FF0000"/>
-          <w:highlight w:val="yellow"/>
-        </w:rPr>
-        <w:t>virtual_runtime</w:t>
-      </w:r>
-      <w:proofErr w:type="spellEnd"/>
-      <w:r>
-        <w:rPr>
-          <w:color w:val="FF0000"/>
-          <w:highlight w:val="yellow"/>
-        </w:rPr>
-        <w:t xml:space="preserve"> is not always  0</w:t>
-      </w:r>
-    </w:p>
-    <w:p/>
-    <w:p/>
-    <w:p/>
-    <w:p/>
-    <w:p/>
-    <w:p>
-      <w:r>
-        <w:rPr>
-          <w:rFonts w:ascii="Tahoma" w:hAnsi="Tahoma" w:cs="Tahoma"/>
-          <w:noProof/>
-          <w:color w:val="000000"/>
-          <w:sz w:val="19"/>
-          <w:szCs w:val="19"/>
-        </w:rPr>
-        <w:drawing>
-          <wp:inline distT="0" distB="0" distL="0" distR="0" wp14:anchorId="75C204C4" wp14:editId="2F3DBB94">
-            <wp:extent cx="2400300" cy="2108326"/>
-            <wp:effectExtent l="0" t="0" r="0" b="0"/>
-            <wp:docPr id="3" name="Picture 1"/>
-            <wp:cNvGraphicFramePr>
-              <a:graphicFrameLocks xmlns:a="http://schemas.openxmlformats.org/drawingml/2006/main" noChangeAspect="1"/>
-            </wp:cNvGraphicFramePr>
-            <a:graphic xmlns:a="http://schemas.openxmlformats.org/drawingml/2006/main">
-              <a:graphicData uri="http://schemas.openxmlformats.org/drawingml/2006/picture">
-                <pic:pic xmlns:pic="http://schemas.openxmlformats.org/drawingml/2006/picture">
-                  <pic:nvPicPr>
-                    <pic:cNvPr id="1" name="Picture 1"/>
-                    <pic:cNvPicPr>
-                      <a:picLocks noChangeAspect="1" noChangeArrowheads="1"/>
-                    </pic:cNvPicPr>
-                  </pic:nvPicPr>
-                  <pic:blipFill>
-                    <a:blip r:embed="rId13">
-                      <a:extLst>
-                        <a:ext uri="{28A0092B-C50C-407E-A947-70E740481C1C}">
-                          <a14:useLocalDpi xmlns:a14="http://schemas.microsoft.com/office/drawing/2010/main" val="0"/>
-                        </a:ext>
-                      </a:extLst>
-                    </a:blip>
-                    <a:srcRect/>
-                    <a:stretch>
-                      <a:fillRect/>
-                    </a:stretch>
-                  </pic:blipFill>
-                  <pic:spPr bwMode="auto">
-                    <a:xfrm rot="10800000" flipV="1">
-                      <a:off x="0" y="0"/>
-                      <a:ext cx="2400702" cy="2108679"/>
-                    </a:xfrm>
-                    <a:prstGeom prst="rect">
-                      <a:avLst/>
-                    </a:prstGeom>
-                    <a:noFill/>
-                    <a:ln>
-                      <a:noFill/>
-                    </a:ln>
-                  </pic:spPr>
-                </pic:pic>
-              </a:graphicData>
-            </a:graphic>
-          </wp:inline>
-        </w:drawing>
-      </w:r>
-      <w:r>
-        <w:rPr>
-          <w:noProof/>
-          <w:color w:val="FF0000"/>
-          <w:sz w:val="18"/>
-          <w:szCs w:val="18"/>
-        </w:rPr>
-        <w:drawing>
-          <wp:inline distT="0" distB="0" distL="0" distR="0" wp14:anchorId="6E51F7A7" wp14:editId="5996A82B">
-            <wp:extent cx="1669868" cy="1864995"/>
-            <wp:effectExtent l="0" t="0" r="6985" b="0"/>
-            <wp:docPr id="4" name="Picture 2"/>
-            <wp:cNvGraphicFramePr>
-              <a:graphicFrameLocks xmlns:a="http://schemas.openxmlformats.org/drawingml/2006/main" noChangeAspect="1"/>
-            </wp:cNvGraphicFramePr>
-            <a:graphic xmlns:a="http://schemas.openxmlformats.org/drawingml/2006/main">
-              <a:graphicData uri="http://schemas.openxmlformats.org/drawingml/2006/picture">
-                <pic:pic xmlns:pic="http://schemas.openxmlformats.org/drawingml/2006/picture">
-                  <pic:nvPicPr>
-                    <pic:cNvPr id="0" name="Picture 2"/>
-                    <pic:cNvPicPr>
-                      <a:picLocks noChangeAspect="1" noChangeArrowheads="1"/>
-                    </pic:cNvPicPr>
-                  </pic:nvPicPr>
-                  <pic:blipFill>
-                    <a:blip r:embed="rId14">
-                      <a:extLst>
-                        <a:ext uri="{28A0092B-C50C-407E-A947-70E740481C1C}">
-                          <a14:useLocalDpi xmlns:a14="http://schemas.microsoft.com/office/drawing/2010/main" val="0"/>
-                        </a:ext>
-                      </a:extLst>
-                    </a:blip>
-                    <a:srcRect/>
-                    <a:stretch>
-                      <a:fillRect/>
-                    </a:stretch>
-                  </pic:blipFill>
-                  <pic:spPr bwMode="auto">
-                    <a:xfrm>
-                      <a:off x="0" y="0"/>
-                      <a:ext cx="1670712" cy="1865937"/>
-                    </a:xfrm>
-                    <a:prstGeom prst="rect">
-                      <a:avLst/>
-                    </a:prstGeom>
-                    <a:noFill/>
-                    <a:ln>
-                      <a:noFill/>
-                    </a:ln>
-                  </pic:spPr>
-                </pic:pic>
-              </a:graphicData>
-            </a:graphic>
-          </wp:inline>
-        </w:drawing>
-      </w:r>
-    </w:p>
-    <w:p>
-      <w:pPr>
-        <w:rPr>
-          <w:rFonts w:ascii="新細明體" w:hAnsi="新細明體" w:cs="新細明體" w:hint="eastAsia"/>
-          <w:lang w:eastAsia="zh-TW"/>
-        </w:rPr>
-      </w:pPr>
-    </w:p>
-    <w:p>
-      <w:pPr>
-        <w:rPr>
-          <w:rFonts w:ascii="新細明體" w:hAnsi="新細明體" w:cs="新細明體" w:hint="eastAsia"/>
-          <w:lang w:eastAsia="zh-TW"/>
-        </w:rPr>
-      </w:pPr>
-      <w:r>
-        <w:rPr>
-          <w:rFonts w:ascii="新細明體" w:hAnsi="新細明體" w:cs="新細明體" w:hint="eastAsia"/>
-          <w:lang w:eastAsia="zh-TW"/>
-        </w:rPr>
-        <w:t>debug:城市的攻勢是有問題的</w:t>
-      </w:r>
-    </w:p>
-    <w:p>
-      <w:r>
-        <w:t>CFS virtual run time formula:</w:t>
-      </w:r>
-    </w:p>
-    <w:p>
-      <w:pPr>
-        <w:pStyle w:val="HTMLPreformatted"/>
-        <w:rPr>
-          <w:rFonts w:ascii="新細明體" w:hAnsi="新細明體" w:cs="新細明體" w:hint="eastAsia"/>
-          <w:color w:val="000000"/>
-          <w:sz w:val="18"/>
-          <w:szCs w:val="18"/>
-          <w:lang w:eastAsia="zh-TW"/>
-        </w:rPr>
-      </w:pPr>
-      <w:r>
-        <w:rPr>
-          <w:rFonts w:ascii="新細明體" w:hAnsi="新細明體" w:cs="新細明體"/>
-          <w:color w:val="000000"/>
-          <w:sz w:val="18"/>
-          <w:szCs w:val="18"/>
-          <w:lang w:eastAsia="zh-TW"/>
-        </w:rPr>
-        <w:t>/*</w:t>
-      </w:r>
-      <w:r>
-        <w:rPr>
-          <w:rFonts w:ascii="新細明體" w:hAnsi="新細明體" w:cs="新細明體"/>
-          <w:color w:val="000000"/>
-          <w:sz w:val="18"/>
-          <w:szCs w:val="18"/>
-          <w:lang w:eastAsia="zh-TW"/>
-        </w:rPr>
-        <w:t xml:space="preserve"> </w:t>
-      </w:r>
-      <w:r>
-        <w:rPr>
-          <w:rFonts w:ascii="新細明體" w:hAnsi="新細明體" w:cs="新細明體"/>
-          <w:color w:val="000000"/>
-          <w:sz w:val="18"/>
-          <w:szCs w:val="18"/>
-          <w:highlight w:val="yellow"/>
-          <w:lang w:eastAsia="zh-TW"/>
-        </w:rPr>
-        <w:t>delta</w:t>
-      </w:r>
-      <w:r>
-        <w:rPr>
-          <w:rFonts w:ascii="新細明體" w:hAnsi="新細明體" w:cs="新細明體" w:hint="eastAsia"/>
-          <w:color w:val="000000"/>
-          <w:sz w:val="18"/>
-          <w:szCs w:val="18"/>
-          <w:lang w:eastAsia="zh-TW"/>
-        </w:rPr>
-        <w:t>：</w:t>
-      </w:r>
-      <w:r>
-        <w:rPr>
-          <w:rFonts w:ascii="新細明體" w:hAnsi="新細明體" w:cs="新細明體"/>
-          <w:color w:val="000000"/>
-          <w:sz w:val="18"/>
-          <w:szCs w:val="18"/>
-          <w:lang w:eastAsia="zh-TW"/>
-        </w:rPr>
-        <w:t>how long process really runs</w:t>
-      </w:r>
-      <w:r>
-        <w:rPr>
-          <w:rFonts w:ascii="新細明體" w:hAnsi="新細明體" w:cs="新細明體" w:hint="eastAsia"/>
-          <w:color w:val="000000"/>
-          <w:sz w:val="18"/>
-          <w:szCs w:val="18"/>
-          <w:lang w:eastAsia="zh-TW"/>
-        </w:rPr>
-        <w:t xml:space="preserve">, the time a process has the CPU resource to </w:t>
-      </w:r>
-      <w:r>
-        <w:rPr>
-          <w:rFonts w:ascii="新細明體" w:hAnsi="新細明體" w:cs="新細明體"/>
-          <w:color w:val="000000"/>
-          <w:sz w:val="18"/>
-          <w:szCs w:val="18"/>
-          <w:lang w:eastAsia="zh-TW"/>
-        </w:rPr>
-        <w:t xml:space="preserve">it </w:t>
-      </w:r>
-      <w:r>
-        <w:rPr>
-          <w:rFonts w:ascii="新細明體" w:hAnsi="新細明體" w:cs="新細明體" w:hint="eastAsia"/>
-          <w:color w:val="000000"/>
-          <w:sz w:val="18"/>
-          <w:szCs w:val="18"/>
-          <w:lang w:eastAsia="zh-TW"/>
-        </w:rPr>
-        <w:t>release the resource</w:t>
-      </w:r>
-      <w:r>
-        <w:rPr>
-          <w:rFonts w:ascii="新細明體" w:hAnsi="新細明體" w:cs="新細明體"/>
-          <w:color w:val="000000"/>
-          <w:sz w:val="18"/>
-          <w:szCs w:val="18"/>
-          <w:lang w:eastAsia="zh-TW"/>
-        </w:rPr>
-        <w:t xml:space="preserve"> */</w:t>
-      </w:r>
-    </w:p>
-    <w:p>
-      <w:pPr>
-        <w:pStyle w:val="HTMLPreformatted"/>
-        <w:rPr>
-          <w:rFonts w:ascii="新細明體" w:hAnsi="新細明體" w:cs="新細明體"/>
-          <w:color w:val="000000"/>
-          <w:sz w:val="18"/>
-          <w:szCs w:val="18"/>
-          <w:lang w:eastAsia="zh-TW"/>
-        </w:rPr>
-      </w:pPr>
-      <w:r>
-        <w:rPr>
-          <w:rFonts w:ascii="新細明體" w:hAnsi="新細明體" w:cs="新細明體"/>
-          <w:color w:val="000000"/>
-          <w:sz w:val="18"/>
-          <w:szCs w:val="18"/>
-          <w:lang w:eastAsia="zh-TW"/>
-        </w:rPr>
-        <w:t xml:space="preserve">/* </w:t>
-      </w:r>
-      <w:proofErr w:type="spellStart"/>
-      <w:proofErr w:type="gramStart"/>
-      <w:r>
-        <w:rPr>
-          <w:rFonts w:ascii="新細明體" w:hAnsi="新細明體" w:cs="新細明體"/>
-          <w:color w:val="000000"/>
-          <w:sz w:val="18"/>
-          <w:szCs w:val="18"/>
-          <w:lang w:eastAsia="zh-TW"/>
-        </w:rPr>
-        <w:t>task.weight</w:t>
-      </w:r>
-      <w:proofErr w:type="spellEnd"/>
-      <w:proofErr w:type="gramEnd"/>
-      <w:r>
-        <w:rPr>
-          <w:rFonts w:ascii="新細明體" w:hAnsi="新細明體" w:cs="新細明體"/>
-          <w:color w:val="000000"/>
-          <w:sz w:val="18"/>
-          <w:szCs w:val="18"/>
-          <w:lang w:eastAsia="zh-TW"/>
-        </w:rPr>
-        <w:t xml:space="preserve"> is determined by its priority (dynamic nice value) */</w:t>
-      </w:r>
-    </w:p>
-    <w:p>
-      <w:pPr>
-        <w:keepNext/>
-        <w:widowControl/>
-        <w:jc w:val="left"/>
-        <w:rPr>
-          <w:color w:val="FF0000"/>
-          <w:highlight w:val="yellow"/>
-          <w:lang w:eastAsia="zh-TW"/>
-        </w:rPr>
-      </w:pPr>
-      <w:proofErr w:type="spellStart"/>
-      <w:proofErr w:type="gramStart"/>
-      <w:r>
-        <w:rPr>
-          <w:rFonts w:ascii="新細明體" w:hAnsi="新細明體" w:cs="新細明體"/>
-          <w:b/>
-          <w:color w:val="000000"/>
-          <w:sz w:val="18"/>
-          <w:szCs w:val="18"/>
-          <w:lang w:eastAsia="zh-TW"/>
-        </w:rPr>
-        <w:t>vruntime</w:t>
-      </w:r>
-      <w:proofErr w:type="spellEnd"/>
-      <w:proofErr w:type="gramEnd"/>
-      <w:r>
-        <w:rPr>
-          <w:rFonts w:ascii="新細明體" w:hAnsi="新細明體" w:cs="新細明體"/>
-          <w:b/>
-          <w:color w:val="000000"/>
-          <w:sz w:val="18"/>
-          <w:szCs w:val="18"/>
-          <w:lang w:eastAsia="zh-TW"/>
-        </w:rPr>
-        <w:t xml:space="preserve"> += delta * (1024/</w:t>
-      </w:r>
-      <w:r>
-        <w:rPr>
-          <w:rFonts w:ascii="新細明體" w:hAnsi="新細明體" w:cs="新細明體"/>
-          <w:b/>
-          <w:color w:val="000000"/>
-          <w:sz w:val="18"/>
-          <w:szCs w:val="18"/>
-          <w:lang w:eastAsia="zh-TW"/>
-        </w:rPr>
-        <w:t>task.</w:t>
-      </w:r>
-      <w:r>
-        <w:rPr>
-          <w:rFonts w:ascii="新細明體" w:hAnsi="新細明體" w:cs="新細明體"/>
-          <w:b/>
-          <w:color w:val="000000"/>
-          <w:sz w:val="18"/>
-          <w:szCs w:val="18"/>
-          <w:lang w:eastAsia="zh-TW"/>
-        </w:rPr>
-        <w:t xml:space="preserve"> </w:t>
-      </w:r>
-      <w:r>
-        <w:rPr>
-          <w:rFonts w:ascii="新細明體" w:hAnsi="新細明體" w:cs="新細明體"/>
-          <w:b/>
-          <w:color w:val="000000"/>
-          <w:sz w:val="18"/>
-          <w:szCs w:val="18"/>
-          <w:lang w:eastAsia="zh-TW"/>
-        </w:rPr>
-        <w:t>weight);</w:t>
-      </w:r>
-      <w:r>
-        <w:rPr>
-          <w:color w:val="FF0000"/>
-          <w:highlight w:val="yellow"/>
-        </w:rPr>
-        <w:t xml:space="preserve"> </w:t>
-      </w:r>
-      <w:r>
-        <w:rPr>
-          <w:color w:val="FF0000"/>
-          <w:highlight w:val="yellow"/>
-        </w:rPr>
-        <w:t>(become faster or slower)</w:t>
-      </w:r>
-    </w:p>
-    <w:p>
-      <w:pPr>
-        <w:pStyle w:val="HTMLPreformatted"/>
-        <w:rPr>
-          <w:rFonts w:ascii="新細明體" w:hAnsi="新細明體" w:cs="新細明體" w:hint="eastAsia"/>
-          <w:b/>
-          <w:color w:val="FF0000"/>
-          <w:sz w:val="18"/>
-          <w:szCs w:val="18"/>
-          <w:lang w:eastAsia="zh-TW"/>
-        </w:rPr>
-      </w:pPr>
-      <w:proofErr w:type="spellStart"/>
-      <w:proofErr w:type="gramStart"/>
-      <w:r>
-        <w:rPr>
-          <w:rFonts w:ascii="新細明體" w:hAnsi="新細明體" w:cs="新細明體"/>
-          <w:b/>
-          <w:color w:val="FF0000"/>
-          <w:sz w:val="18"/>
-          <w:szCs w:val="18"/>
-          <w:lang w:eastAsia="zh-TW"/>
-        </w:rPr>
-        <w:t>curr</w:t>
-      </w:r>
-      <w:proofErr w:type="gramEnd"/>
-      <w:r>
-        <w:rPr>
-          <w:rFonts w:ascii="新細明體" w:hAnsi="新細明體" w:cs="新細明體"/>
-          <w:b/>
-          <w:color w:val="FF0000"/>
-          <w:sz w:val="18"/>
-          <w:szCs w:val="18"/>
-          <w:lang w:eastAsia="zh-TW"/>
-        </w:rPr>
-        <w:t>_task.time_slice</w:t>
-      </w:r>
-      <w:proofErr w:type="spellEnd"/>
-      <w:r>
-        <w:rPr>
-          <w:rFonts w:ascii="新細明體" w:hAnsi="新細明體" w:cs="新細明體"/>
-          <w:b/>
-          <w:color w:val="FF0000"/>
-          <w:sz w:val="18"/>
-          <w:szCs w:val="18"/>
-          <w:lang w:eastAsia="zh-TW"/>
-        </w:rPr>
-        <w:t xml:space="preserve"> = (</w:t>
-      </w:r>
-      <w:proofErr w:type="spellStart"/>
-      <w:r>
-        <w:rPr>
-          <w:rFonts w:ascii="新細明體" w:hAnsi="新細明體" w:cs="新細明體"/>
-          <w:b/>
-          <w:color w:val="FF0000"/>
-          <w:sz w:val="18"/>
-          <w:szCs w:val="18"/>
-          <w:lang w:eastAsia="zh-TW"/>
-        </w:rPr>
-        <w:t>int</w:t>
-      </w:r>
-      <w:proofErr w:type="spellEnd"/>
-      <w:r>
-        <w:rPr>
-          <w:rFonts w:ascii="新細明體" w:hAnsi="新細明體" w:cs="新細明體"/>
-          <w:b/>
-          <w:color w:val="FF0000"/>
-          <w:sz w:val="18"/>
-          <w:szCs w:val="18"/>
-          <w:lang w:eastAsia="zh-TW"/>
-        </w:rPr>
-        <w:t>) ((1*1000) * (float)(</w:t>
-      </w:r>
-      <w:proofErr w:type="spellStart"/>
-      <w:r>
-        <w:rPr>
-          <w:rFonts w:ascii="新細明體" w:hAnsi="新細明體" w:cs="新細明體"/>
-          <w:b/>
-          <w:color w:val="FF0000"/>
-          <w:sz w:val="18"/>
-          <w:szCs w:val="18"/>
-          <w:lang w:eastAsia="zh-TW"/>
-        </w:rPr>
-        <w:t>curr_task.nice</w:t>
-      </w:r>
-      <w:proofErr w:type="spellEnd"/>
-      <w:r>
-        <w:rPr>
-          <w:rFonts w:ascii="新細明體" w:hAnsi="新細明體" w:cs="新細明體"/>
-          <w:b/>
-          <w:color w:val="FF0000"/>
-          <w:sz w:val="18"/>
-          <w:szCs w:val="18"/>
-          <w:lang w:eastAsia="zh-TW"/>
-        </w:rPr>
-        <w:t xml:space="preserve"> / (1024 / </w:t>
-      </w:r>
-      <w:proofErr w:type="spellStart"/>
-      <w:r>
-        <w:rPr>
-          <w:rFonts w:ascii="新細明體" w:hAnsi="新細明體" w:cs="新細明體"/>
-          <w:b/>
-          <w:color w:val="FF0000"/>
-          <w:sz w:val="18"/>
-          <w:szCs w:val="18"/>
-          <w:lang w:eastAsia="zh-TW"/>
-        </w:rPr>
-        <w:t>Math.pow</w:t>
-      </w:r>
-      <w:proofErr w:type="spellEnd"/>
-      <w:r>
-        <w:rPr>
-          <w:rFonts w:ascii="新細明體" w:hAnsi="新細明體" w:cs="新細明體"/>
-          <w:b/>
-          <w:color w:val="FF0000"/>
-          <w:sz w:val="18"/>
-          <w:szCs w:val="18"/>
-          <w:lang w:eastAsia="zh-TW"/>
-        </w:rPr>
-        <w:t xml:space="preserve">(1.25, </w:t>
-      </w:r>
-      <w:proofErr w:type="spellStart"/>
-      <w:r>
-        <w:rPr>
-          <w:rFonts w:ascii="新細明體" w:hAnsi="新細明體" w:cs="新細明體"/>
-          <w:b/>
-          <w:color w:val="FF0000"/>
-          <w:sz w:val="18"/>
-          <w:szCs w:val="18"/>
-          <w:lang w:eastAsia="zh-TW"/>
-        </w:rPr>
-        <w:t>curr_task.nice</w:t>
-      </w:r>
-      <w:proofErr w:type="spellEnd"/>
-      <w:r>
-        <w:rPr>
-          <w:rFonts w:ascii="新細明體" w:hAnsi="新細明體" w:cs="新細明體"/>
-          <w:b/>
-          <w:color w:val="FF0000"/>
-          <w:sz w:val="18"/>
-          <w:szCs w:val="18"/>
-          <w:lang w:eastAsia="zh-TW"/>
-        </w:rPr>
-        <w:t>))));</w:t>
-      </w:r>
-    </w:p>
-    <w:p>
-      <w:pPr>
-        <w:rPr>
-          <w:rFonts w:ascii="新細明體" w:hAnsi="新細明體" w:cs="新細明體"/>
-          <w:lang w:eastAsia="zh-TW"/>
-        </w:rPr>
-      </w:pPr>
-    </w:p>
-    <w:p>
-      <w:pPr>
-        <w:rPr>
-          <w:rFonts w:ascii="新細明體" w:hAnsi="新細明體" w:cs="新細明體"/>
-          <w:lang w:eastAsia="zh-TW"/>
-        </w:rPr>
-      </w:pPr>
-    </w:p>
-    <w:p>
-      <w:pPr>
-        <w:rPr>
-          <w:rFonts w:ascii="新細明體" w:hAnsi="新細明體" w:cs="新細明體"/>
-          <w:lang w:eastAsia="zh-TW"/>
-        </w:rPr>
-      </w:pPr>
-    </w:p>
-    <w:p>
-      <w:pPr>
-        <w:rPr>
-          <w:rFonts w:ascii="新細明體" w:hAnsi="新細明體" w:cs="新細明體"/>
-          <w:lang w:eastAsia="zh-TW"/>
-        </w:rPr>
-      </w:pPr>
-    </w:p>
-    <w:p>
-      <w:pPr>
-        <w:rPr>
-          <w:rFonts w:ascii="新細明體" w:hAnsi="新細明體" w:cs="新細明體"/>
-          <w:lang w:eastAsia="zh-TW"/>
-        </w:rPr>
-      </w:pPr>
-    </w:p>
-    <w:p>
-      <w:pPr>
-        <w:rPr>
-          <w:rFonts w:ascii="新細明體" w:hAnsi="新細明體" w:cs="新細明體"/>
-          <w:lang w:eastAsia="zh-TW"/>
-        </w:rPr>
-      </w:pPr>
-    </w:p>
-    <w:p>
-      <w:pPr>
-        <w:rPr>
-          <w:rFonts w:ascii="新細明體" w:hAnsi="新細明體" w:cs="新細明體"/>
-          <w:lang w:eastAsia="zh-TW"/>
-        </w:rPr>
-      </w:pPr>
-      <w:proofErr w:type="gramStart"/>
-      <w:r>
-        <w:rPr>
-          <w:rFonts w:ascii="新細明體" w:hAnsi="新細明體" w:cs="新細明體"/>
-          <w:lang w:eastAsia="zh-TW"/>
-        </w:rPr>
-        <w:t>log</w:t>
-      </w:r>
-      <w:proofErr w:type="gramEnd"/>
-      <w:r>
-        <w:rPr>
-          <w:rFonts w:ascii="新細明體" w:hAnsi="新細明體" w:cs="新細明體"/>
-          <w:lang w:eastAsia="zh-TW"/>
-        </w:rPr>
-        <w:t>:</w:t>
-      </w:r>
-    </w:p>
-    <w:p/>
-    <w:p>
-      <w:pPr>
-        <w:widowControl/>
-        <w:shd w:val="clear" w:color="auto" w:fill="FFFFFF"/>
-        <w:suppressAutoHyphens w:val="0"/>
-        <w:spacing w:before="240" w:after="240"/>
-        <w:jc w:val="left"/>
-        <w:rPr>
-          <w:rFonts w:ascii="Tahoma" w:hAnsi="Tahoma" w:cs="Tahoma"/>
-          <w:color w:val="000000"/>
-          <w:sz w:val="19"/>
-          <w:szCs w:val="19"/>
-          <w:lang w:eastAsia="en-US"/>
-        </w:rPr>
-      </w:pPr>
-      <w:proofErr w:type="spellStart"/>
-      <w:r>
-        <w:rPr>
-          <w:rFonts w:ascii="Tahoma" w:hAnsi="Tahoma" w:cs="Tahoma"/>
-          <w:color w:val="000000"/>
-          <w:sz w:val="19"/>
-          <w:szCs w:val="19"/>
-          <w:lang w:eastAsia="en-US"/>
-        </w:rPr>
-        <w:t>基於</w:t>
-      </w:r>
-      <w:r>
-        <w:rPr>
-          <w:rFonts w:ascii="Tahoma" w:hAnsi="Tahoma" w:cs="Tahoma"/>
-          <w:color w:val="000000"/>
-          <w:sz w:val="19"/>
-          <w:szCs w:val="19"/>
-          <w:lang w:eastAsia="en-US"/>
-        </w:rPr>
-        <w:t>CFS</w:t>
-      </w:r>
-      <w:proofErr w:type="spellEnd"/>
-      <w:r>
-        <w:rPr>
-          <w:rFonts w:ascii="Tahoma" w:hAnsi="Tahoma" w:cs="Tahoma"/>
-          <w:color w:val="000000"/>
-          <w:sz w:val="19"/>
-          <w:szCs w:val="19"/>
-          <w:lang w:eastAsia="en-US"/>
-        </w:rPr>
-        <w:t xml:space="preserve"> </w:t>
-      </w:r>
-      <w:proofErr w:type="spellStart"/>
-      <w:r>
-        <w:rPr>
-          <w:rFonts w:ascii="Tahoma" w:hAnsi="Tahoma" w:cs="Tahoma"/>
-          <w:color w:val="000000"/>
-          <w:sz w:val="19"/>
-          <w:szCs w:val="19"/>
-          <w:lang w:eastAsia="en-US"/>
-        </w:rPr>
-        <w:t>RBTree</w:t>
-      </w:r>
-      <w:r>
-        <w:rPr>
-          <w:rFonts w:ascii="Tahoma" w:hAnsi="Tahoma" w:cs="Tahoma"/>
-          <w:color w:val="000000"/>
-          <w:sz w:val="19"/>
-          <w:szCs w:val="19"/>
-          <w:lang w:eastAsia="en-US"/>
-        </w:rPr>
-        <w:t>的概念</w:t>
-      </w:r>
-      <w:proofErr w:type="gramStart"/>
-      <w:r>
-        <w:rPr>
-          <w:rFonts w:ascii="Tahoma" w:hAnsi="Tahoma" w:cs="Tahoma"/>
-          <w:color w:val="000000"/>
-          <w:sz w:val="19"/>
-          <w:szCs w:val="19"/>
-          <w:lang w:eastAsia="en-US"/>
-        </w:rPr>
-        <w:t>,</w:t>
-      </w:r>
-      <w:r>
-        <w:rPr>
-          <w:rFonts w:ascii="Tahoma" w:hAnsi="Tahoma" w:cs="Tahoma"/>
-          <w:color w:val="000000"/>
-          <w:sz w:val="19"/>
-          <w:szCs w:val="19"/>
-          <w:lang w:eastAsia="en-US"/>
-        </w:rPr>
-        <w:t>由於會一直確保</w:t>
-      </w:r>
-      <w:r>
-        <w:rPr>
-          <w:rFonts w:ascii="Tahoma" w:hAnsi="Tahoma" w:cs="Tahoma"/>
-          <w:color w:val="000000"/>
-          <w:sz w:val="19"/>
-          <w:szCs w:val="19"/>
-          <w:lang w:eastAsia="en-US"/>
-        </w:rPr>
-        <w:t>Virtual</w:t>
-      </w:r>
-      <w:proofErr w:type="spellEnd"/>
-      <w:proofErr w:type="gramEnd"/>
-      <w:r>
-        <w:rPr>
-          <w:rFonts w:ascii="Tahoma" w:hAnsi="Tahoma" w:cs="Tahoma"/>
-          <w:color w:val="000000"/>
-          <w:sz w:val="19"/>
-          <w:szCs w:val="19"/>
-          <w:lang w:eastAsia="en-US"/>
-        </w:rPr>
-        <w:t xml:space="preserve"> </w:t>
-      </w:r>
-      <w:proofErr w:type="spellStart"/>
-      <w:r>
-        <w:rPr>
-          <w:rFonts w:ascii="Tahoma" w:hAnsi="Tahoma" w:cs="Tahoma"/>
-          <w:color w:val="000000"/>
-          <w:sz w:val="19"/>
-          <w:szCs w:val="19"/>
-          <w:lang w:eastAsia="en-US"/>
-        </w:rPr>
-        <w:t>RunTime</w:t>
-      </w:r>
-      <w:r>
-        <w:rPr>
-          <w:rFonts w:ascii="Tahoma" w:hAnsi="Tahoma" w:cs="Tahoma"/>
-          <w:color w:val="000000"/>
-          <w:sz w:val="19"/>
-          <w:szCs w:val="19"/>
-          <w:lang w:eastAsia="en-US"/>
-        </w:rPr>
-        <w:t>值的平衡</w:t>
-      </w:r>
-      <w:r>
-        <w:rPr>
-          <w:rFonts w:ascii="Tahoma" w:hAnsi="Tahoma" w:cs="Tahoma"/>
-          <w:color w:val="000000"/>
-          <w:sz w:val="19"/>
-          <w:szCs w:val="19"/>
-          <w:lang w:eastAsia="en-US"/>
-        </w:rPr>
-        <w:t>,</w:t>
-      </w:r>
-      <w:r>
-        <w:rPr>
-          <w:rFonts w:ascii="Tahoma" w:hAnsi="Tahoma" w:cs="Tahoma"/>
-          <w:color w:val="000000"/>
-          <w:sz w:val="19"/>
-          <w:szCs w:val="19"/>
-          <w:lang w:eastAsia="en-US"/>
-        </w:rPr>
-        <w:t>透過抓取佔據</w:t>
-      </w:r>
-      <w:r>
-        <w:rPr>
-          <w:rFonts w:ascii="Tahoma" w:hAnsi="Tahoma" w:cs="Tahoma"/>
-          <w:color w:val="000000"/>
-          <w:sz w:val="19"/>
-          <w:szCs w:val="19"/>
-          <w:lang w:eastAsia="en-US"/>
-        </w:rPr>
-        <w:t>Virtual</w:t>
-      </w:r>
-      <w:proofErr w:type="spellEnd"/>
-      <w:r>
-        <w:rPr>
-          <w:rFonts w:ascii="Tahoma" w:hAnsi="Tahoma" w:cs="Tahoma"/>
-          <w:color w:val="000000"/>
-          <w:sz w:val="19"/>
-          <w:szCs w:val="19"/>
-          <w:lang w:eastAsia="en-US"/>
-        </w:rPr>
-        <w:t xml:space="preserve"> </w:t>
-      </w:r>
-      <w:proofErr w:type="spellStart"/>
-      <w:r>
-        <w:rPr>
-          <w:rFonts w:ascii="Tahoma" w:hAnsi="Tahoma" w:cs="Tahoma"/>
-          <w:color w:val="000000"/>
-          <w:sz w:val="19"/>
-          <w:szCs w:val="19"/>
-          <w:lang w:eastAsia="en-US"/>
-        </w:rPr>
-        <w:t>RunTime</w:t>
-      </w:r>
-      <w:r>
-        <w:rPr>
-          <w:rFonts w:ascii="Tahoma" w:hAnsi="Tahoma" w:cs="Tahoma"/>
-          <w:color w:val="000000"/>
-          <w:sz w:val="19"/>
-          <w:szCs w:val="19"/>
-          <w:lang w:eastAsia="en-US"/>
-        </w:rPr>
-        <w:t>執行時間最短的</w:t>
-      </w:r>
-      <w:r>
-        <w:rPr>
-          <w:rFonts w:ascii="Tahoma" w:hAnsi="Tahoma" w:cs="Tahoma"/>
-          <w:color w:val="000000"/>
-          <w:sz w:val="19"/>
-          <w:szCs w:val="19"/>
-          <w:lang w:eastAsia="en-US"/>
-        </w:rPr>
-        <w:t>Task</w:t>
-      </w:r>
-      <w:r>
-        <w:rPr>
-          <w:rFonts w:ascii="Tahoma" w:hAnsi="Tahoma" w:cs="Tahoma"/>
-          <w:color w:val="000000"/>
-          <w:sz w:val="19"/>
-          <w:szCs w:val="19"/>
-          <w:lang w:eastAsia="en-US"/>
-        </w:rPr>
-        <w:t>來執行</w:t>
-      </w:r>
-      <w:r>
-        <w:rPr>
-          <w:rFonts w:ascii="Tahoma" w:hAnsi="Tahoma" w:cs="Tahoma"/>
-          <w:color w:val="000000"/>
-          <w:sz w:val="19"/>
-          <w:szCs w:val="19"/>
-          <w:lang w:eastAsia="en-US"/>
-        </w:rPr>
-        <w:t>,</w:t>
-      </w:r>
-      <w:r>
-        <w:rPr>
-          <w:rFonts w:ascii="Tahoma" w:hAnsi="Tahoma" w:cs="Tahoma"/>
-          <w:color w:val="000000"/>
-          <w:sz w:val="19"/>
-          <w:szCs w:val="19"/>
-          <w:lang w:eastAsia="en-US"/>
-        </w:rPr>
-        <w:t>因此像是原本排程中會透過</w:t>
-      </w:r>
-      <w:r>
-        <w:rPr>
-          <w:rFonts w:ascii="Tahoma" w:hAnsi="Tahoma" w:cs="Tahoma"/>
-          <w:color w:val="000000"/>
-          <w:sz w:val="19"/>
-          <w:szCs w:val="19"/>
-          <w:lang w:eastAsia="en-US"/>
-        </w:rPr>
-        <w:t>Nice</w:t>
-      </w:r>
-      <w:r>
-        <w:rPr>
-          <w:rFonts w:ascii="Tahoma" w:hAnsi="Tahoma" w:cs="Tahoma"/>
-          <w:color w:val="000000"/>
-          <w:sz w:val="19"/>
-          <w:szCs w:val="19"/>
-          <w:lang w:eastAsia="en-US"/>
-        </w:rPr>
-        <w:t>值計算對應</w:t>
-      </w:r>
-      <w:r>
-        <w:rPr>
-          <w:rFonts w:ascii="Tahoma" w:hAnsi="Tahoma" w:cs="Tahoma"/>
-          <w:color w:val="000000"/>
-          <w:sz w:val="19"/>
-          <w:szCs w:val="19"/>
-          <w:lang w:eastAsia="en-US"/>
-        </w:rPr>
-        <w:t>Task</w:t>
-      </w:r>
-      <w:r>
-        <w:rPr>
-          <w:rFonts w:ascii="Tahoma" w:hAnsi="Tahoma" w:cs="Tahoma"/>
-          <w:color w:val="000000"/>
-          <w:sz w:val="19"/>
-          <w:szCs w:val="19"/>
-          <w:lang w:eastAsia="en-US"/>
-        </w:rPr>
-        <w:t>可運作</w:t>
-      </w:r>
-      <w:r>
-        <w:rPr>
-          <w:rFonts w:ascii="Tahoma" w:hAnsi="Tahoma" w:cs="Tahoma"/>
-          <w:color w:val="000000"/>
-          <w:sz w:val="19"/>
-          <w:szCs w:val="19"/>
-          <w:lang w:eastAsia="en-US"/>
-        </w:rPr>
-        <w:t>Time</w:t>
-      </w:r>
-      <w:proofErr w:type="spellEnd"/>
-      <w:r>
-        <w:rPr>
-          <w:rFonts w:ascii="Tahoma" w:hAnsi="Tahoma" w:cs="Tahoma"/>
-          <w:color w:val="000000"/>
-          <w:sz w:val="19"/>
-          <w:szCs w:val="19"/>
-          <w:lang w:eastAsia="en-US"/>
-        </w:rPr>
-        <w:t xml:space="preserve"> </w:t>
-      </w:r>
-      <w:proofErr w:type="spellStart"/>
-      <w:r>
-        <w:rPr>
-          <w:rFonts w:ascii="Tahoma" w:hAnsi="Tahoma" w:cs="Tahoma"/>
-          <w:color w:val="000000"/>
-          <w:sz w:val="19"/>
-          <w:szCs w:val="19"/>
-          <w:lang w:eastAsia="en-US"/>
-        </w:rPr>
-        <w:t>Slice</w:t>
-      </w:r>
-      <w:r>
-        <w:rPr>
-          <w:rFonts w:ascii="Tahoma" w:hAnsi="Tahoma" w:cs="Tahoma"/>
-          <w:color w:val="000000"/>
-          <w:sz w:val="19"/>
-          <w:szCs w:val="19"/>
-          <w:lang w:eastAsia="en-US"/>
-        </w:rPr>
-        <w:t>的設計方式</w:t>
-      </w:r>
-      <w:r>
-        <w:rPr>
-          <w:rFonts w:ascii="Tahoma" w:hAnsi="Tahoma" w:cs="Tahoma"/>
-          <w:color w:val="000000"/>
-          <w:sz w:val="19"/>
-          <w:szCs w:val="19"/>
-          <w:lang w:eastAsia="en-US"/>
-        </w:rPr>
-        <w:t>,</w:t>
-      </w:r>
-      <w:r>
-        <w:rPr>
-          <w:rFonts w:ascii="Tahoma" w:hAnsi="Tahoma" w:cs="Tahoma"/>
-          <w:color w:val="000000"/>
-          <w:sz w:val="19"/>
-          <w:szCs w:val="19"/>
-          <w:lang w:eastAsia="en-US"/>
-        </w:rPr>
-        <w:t>就變的需要有所調整</w:t>
-      </w:r>
-      <w:r>
-        <w:rPr>
-          <w:rFonts w:ascii="Tahoma" w:hAnsi="Tahoma" w:cs="Tahoma"/>
-          <w:color w:val="000000"/>
-          <w:sz w:val="19"/>
-          <w:szCs w:val="19"/>
-          <w:lang w:eastAsia="en-US"/>
-        </w:rPr>
-        <w:t>,</w:t>
-      </w:r>
-      <w:r>
-        <w:rPr>
-          <w:rFonts w:ascii="Tahoma" w:hAnsi="Tahoma" w:cs="Tahoma"/>
-          <w:color w:val="000000"/>
-          <w:sz w:val="19"/>
-          <w:szCs w:val="19"/>
-          <w:lang w:eastAsia="en-US"/>
-        </w:rPr>
-        <w:t>也因此在</w:t>
-      </w:r>
-      <w:r>
-        <w:rPr>
-          <w:rFonts w:ascii="Tahoma" w:hAnsi="Tahoma" w:cs="Tahoma"/>
-          <w:color w:val="000000"/>
-          <w:sz w:val="19"/>
-          <w:szCs w:val="19"/>
-          <w:lang w:eastAsia="en-US"/>
-        </w:rPr>
-        <w:t>CFS</w:t>
-      </w:r>
-      <w:r>
-        <w:rPr>
-          <w:rFonts w:ascii="Tahoma" w:hAnsi="Tahoma" w:cs="Tahoma"/>
-          <w:color w:val="000000"/>
-          <w:sz w:val="19"/>
-          <w:szCs w:val="19"/>
-          <w:lang w:eastAsia="en-US"/>
-        </w:rPr>
-        <w:t>中會透過函式</w:t>
-      </w:r>
-      <w:r>
-        <w:rPr>
-          <w:rFonts w:ascii="Tahoma" w:hAnsi="Tahoma" w:cs="Tahoma"/>
-          <w:b/>
-          <w:color w:val="FF0000"/>
-          <w:sz w:val="19"/>
-          <w:szCs w:val="19"/>
-          <w:highlight w:val="yellow"/>
-          <w:lang w:eastAsia="en-US"/>
-        </w:rPr>
-        <w:t>calc_delta_mine</w:t>
-      </w:r>
-      <w:proofErr w:type="spellEnd"/>
-      <w:r>
-        <w:rPr>
-          <w:rFonts w:ascii="Tahoma" w:hAnsi="Tahoma" w:cs="Tahoma"/>
-          <w:color w:val="000000"/>
-          <w:sz w:val="19"/>
-          <w:szCs w:val="19"/>
-          <w:lang w:eastAsia="en-US"/>
-        </w:rPr>
-        <w:t xml:space="preserve"> (</w:t>
-      </w:r>
-      <w:proofErr w:type="spellStart"/>
-      <w:r>
-        <w:rPr>
-          <w:rFonts w:ascii="Tahoma" w:hAnsi="Tahoma" w:cs="Tahoma"/>
-          <w:color w:val="000000"/>
-          <w:sz w:val="19"/>
-          <w:szCs w:val="19"/>
-          <w:lang w:eastAsia="en-US"/>
-        </w:rPr>
-        <w:t>實作在</w:t>
-      </w:r>
-      <w:proofErr w:type="spellEnd"/>
-      <w:r>
-        <w:rPr>
-          <w:rFonts w:ascii="Tahoma" w:hAnsi="Tahoma" w:cs="Tahoma"/>
-          <w:color w:val="000000"/>
-          <w:sz w:val="19"/>
-          <w:szCs w:val="19"/>
-          <w:lang w:eastAsia="en-US"/>
-        </w:rPr>
-        <w:t xml:space="preserve"> kernel/</w:t>
-      </w:r>
-      <w:proofErr w:type="spellStart"/>
-      <w:r>
-        <w:rPr>
-          <w:rFonts w:ascii="Tahoma" w:hAnsi="Tahoma" w:cs="Tahoma"/>
-          <w:color w:val="000000"/>
-          <w:sz w:val="19"/>
-          <w:szCs w:val="19"/>
-          <w:lang w:eastAsia="en-US"/>
-        </w:rPr>
-        <w:t>sched.c</w:t>
-      </w:r>
-      <w:proofErr w:type="spellEnd"/>
-      <w:r>
-        <w:rPr>
-          <w:rFonts w:ascii="Tahoma" w:hAnsi="Tahoma" w:cs="Tahoma"/>
-          <w:color w:val="000000"/>
-          <w:sz w:val="19"/>
-          <w:szCs w:val="19"/>
-          <w:lang w:eastAsia="en-US"/>
-        </w:rPr>
-        <w:t>),</w:t>
-      </w:r>
-      <w:proofErr w:type="spellStart"/>
-      <w:r>
-        <w:rPr>
-          <w:rFonts w:ascii="Tahoma" w:hAnsi="Tahoma" w:cs="Tahoma"/>
-          <w:b/>
-          <w:color w:val="FF0000"/>
-          <w:sz w:val="19"/>
-          <w:szCs w:val="19"/>
-          <w:lang w:eastAsia="en-US"/>
-        </w:rPr>
-        <w:t>根據目前</w:t>
-      </w:r>
-      <w:r>
-        <w:rPr>
-          <w:rFonts w:ascii="Tahoma" w:hAnsi="Tahoma" w:cs="Tahoma"/>
-          <w:b/>
-          <w:color w:val="FF0000"/>
-          <w:sz w:val="19"/>
-          <w:szCs w:val="19"/>
-          <w:lang w:eastAsia="en-US"/>
-        </w:rPr>
-        <w:t>Task</w:t>
-      </w:r>
-      <w:r>
-        <w:rPr>
-          <w:rFonts w:ascii="Tahoma" w:hAnsi="Tahoma" w:cs="Tahoma"/>
-          <w:b/>
-          <w:color w:val="FF0000"/>
-          <w:sz w:val="19"/>
-          <w:szCs w:val="19"/>
-          <w:lang w:eastAsia="en-US"/>
-        </w:rPr>
-        <w:t>的優先級計算在排程時每次一個</w:t>
-      </w:r>
-      <w:r>
-        <w:rPr>
-          <w:rFonts w:ascii="Tahoma" w:hAnsi="Tahoma" w:cs="Tahoma"/>
-          <w:b/>
-          <w:color w:val="FF0000"/>
-          <w:sz w:val="19"/>
-          <w:szCs w:val="19"/>
-          <w:lang w:eastAsia="en-US"/>
-        </w:rPr>
-        <w:t>Scheduling</w:t>
-      </w:r>
-      <w:proofErr w:type="spellEnd"/>
-      <w:r>
-        <w:rPr>
-          <w:rFonts w:ascii="Tahoma" w:hAnsi="Tahoma" w:cs="Tahoma"/>
-          <w:b/>
-          <w:color w:val="FF0000"/>
-          <w:sz w:val="19"/>
-          <w:szCs w:val="19"/>
-          <w:lang w:eastAsia="en-US"/>
-        </w:rPr>
-        <w:t xml:space="preserve"> </w:t>
-      </w:r>
-      <w:proofErr w:type="spellStart"/>
-      <w:r>
-        <w:rPr>
-          <w:rFonts w:ascii="Tahoma" w:hAnsi="Tahoma" w:cs="Tahoma"/>
-          <w:b/>
-          <w:color w:val="FF0000"/>
-          <w:sz w:val="19"/>
-          <w:szCs w:val="19"/>
-          <w:lang w:eastAsia="en-US"/>
-        </w:rPr>
-        <w:t>Tick</w:t>
-      </w:r>
-      <w:r>
-        <w:rPr>
-          <w:rFonts w:ascii="Tahoma" w:hAnsi="Tahoma" w:cs="Tahoma"/>
-          <w:b/>
-          <w:color w:val="FF0000"/>
-          <w:sz w:val="19"/>
-          <w:szCs w:val="19"/>
-          <w:lang w:eastAsia="en-US"/>
-        </w:rPr>
-        <w:t>要增加的</w:t>
-      </w:r>
-      <w:r>
-        <w:rPr>
-          <w:rFonts w:ascii="Tahoma" w:hAnsi="Tahoma" w:cs="Tahoma"/>
-          <w:b/>
-          <w:color w:val="FF0000"/>
-          <w:sz w:val="19"/>
-          <w:szCs w:val="19"/>
-          <w:lang w:eastAsia="en-US"/>
-        </w:rPr>
-        <w:t>Delta</w:t>
-      </w:r>
-      <w:r>
-        <w:rPr>
-          <w:rFonts w:ascii="Tahoma" w:hAnsi="Tahoma" w:cs="Tahoma"/>
-          <w:b/>
-          <w:color w:val="FF0000"/>
-          <w:sz w:val="19"/>
-          <w:szCs w:val="19"/>
-          <w:lang w:eastAsia="en-US"/>
-        </w:rPr>
-        <w:t>值</w:t>
-      </w:r>
-      <w:r>
-        <w:rPr>
-          <w:rFonts w:ascii="Tahoma" w:hAnsi="Tahoma" w:cs="Tahoma"/>
-          <w:color w:val="000000"/>
-          <w:sz w:val="19"/>
-          <w:szCs w:val="19"/>
-          <w:lang w:eastAsia="en-US"/>
-        </w:rPr>
-        <w:t>,</w:t>
-      </w:r>
-      <w:r>
-        <w:rPr>
-          <w:rFonts w:ascii="Tahoma" w:hAnsi="Tahoma" w:cs="Tahoma"/>
-          <w:color w:val="000000"/>
-          <w:sz w:val="19"/>
-          <w:szCs w:val="19"/>
-          <w:lang w:eastAsia="en-US"/>
-        </w:rPr>
-        <w:t>也就是說如果該</w:t>
-      </w:r>
-      <w:r>
-        <w:rPr>
-          <w:rFonts w:ascii="Tahoma" w:hAnsi="Tahoma" w:cs="Tahoma"/>
-          <w:color w:val="000000"/>
-          <w:sz w:val="19"/>
-          <w:szCs w:val="19"/>
-          <w:lang w:eastAsia="en-US"/>
-        </w:rPr>
-        <w:t>Task</w:t>
-      </w:r>
-      <w:proofErr w:type="spellEnd"/>
-      <w:r>
-        <w:rPr>
-          <w:rFonts w:ascii="Tahoma" w:hAnsi="Tahoma" w:cs="Tahoma"/>
-          <w:color w:val="000000"/>
-          <w:sz w:val="19"/>
-          <w:szCs w:val="19"/>
-          <w:lang w:eastAsia="en-US"/>
-        </w:rPr>
-        <w:t xml:space="preserve"> </w:t>
-      </w:r>
-      <w:proofErr w:type="spellStart"/>
-      <w:r>
-        <w:rPr>
-          <w:rFonts w:ascii="Tahoma" w:hAnsi="Tahoma" w:cs="Tahoma"/>
-          <w:color w:val="000000"/>
-          <w:sz w:val="19"/>
-          <w:szCs w:val="19"/>
-          <w:highlight w:val="yellow"/>
-          <w:lang w:eastAsia="en-US"/>
-        </w:rPr>
-        <w:t>Nice</w:t>
-      </w:r>
-      <w:r>
-        <w:rPr>
-          <w:rFonts w:ascii="Tahoma" w:hAnsi="Tahoma" w:cs="Tahoma"/>
-          <w:color w:val="000000"/>
-          <w:sz w:val="19"/>
-          <w:szCs w:val="19"/>
-          <w:highlight w:val="yellow"/>
-          <w:lang w:eastAsia="en-US"/>
-        </w:rPr>
-        <w:t>值越高</w:t>
-      </w:r>
-      <w:proofErr w:type="spellEnd"/>
-      <w:r>
-        <w:rPr>
-          <w:rFonts w:ascii="Tahoma" w:hAnsi="Tahoma" w:cs="Tahoma"/>
-          <w:color w:val="000000"/>
-          <w:sz w:val="19"/>
-          <w:szCs w:val="19"/>
-          <w:highlight w:val="yellow"/>
-          <w:lang w:eastAsia="en-US"/>
-        </w:rPr>
-        <w:t>(</w:t>
-      </w:r>
-      <w:proofErr w:type="spellStart"/>
-      <w:r>
-        <w:rPr>
-          <w:rFonts w:ascii="Tahoma" w:hAnsi="Tahoma" w:cs="Tahoma"/>
-          <w:color w:val="000000"/>
-          <w:sz w:val="19"/>
-          <w:szCs w:val="19"/>
-          <w:highlight w:val="yellow"/>
-          <w:lang w:eastAsia="en-US"/>
-        </w:rPr>
-        <w:t>優先級越低</w:t>
-      </w:r>
-      <w:proofErr w:type="spellEnd"/>
-      <w:r>
-        <w:rPr>
-          <w:rFonts w:ascii="Tahoma" w:hAnsi="Tahoma" w:cs="Tahoma"/>
-          <w:color w:val="000000"/>
-          <w:sz w:val="19"/>
-          <w:szCs w:val="19"/>
-          <w:highlight w:val="yellow"/>
-          <w:lang w:eastAsia="en-US"/>
-        </w:rPr>
-        <w:t>)</w:t>
-      </w:r>
-      <w:proofErr w:type="spellStart"/>
-      <w:r>
-        <w:rPr>
-          <w:rFonts w:ascii="Tahoma" w:hAnsi="Tahoma" w:cs="Tahoma"/>
-          <w:color w:val="000000"/>
-          <w:sz w:val="19"/>
-          <w:szCs w:val="19"/>
-          <w:highlight w:val="yellow"/>
-          <w:lang w:eastAsia="en-US"/>
-        </w:rPr>
-        <w:t>該</w:t>
-      </w:r>
-      <w:r>
-        <w:rPr>
-          <w:rFonts w:ascii="Tahoma" w:hAnsi="Tahoma" w:cs="Tahoma"/>
-          <w:color w:val="000000"/>
-          <w:sz w:val="19"/>
-          <w:szCs w:val="19"/>
-          <w:highlight w:val="yellow"/>
-          <w:lang w:eastAsia="en-US"/>
-        </w:rPr>
-        <w:t>Delta</w:t>
-      </w:r>
-      <w:r>
-        <w:rPr>
-          <w:rFonts w:ascii="Tahoma" w:hAnsi="Tahoma" w:cs="Tahoma"/>
-          <w:color w:val="000000"/>
-          <w:sz w:val="19"/>
-          <w:szCs w:val="19"/>
-          <w:highlight w:val="yellow"/>
-          <w:lang w:eastAsia="en-US"/>
-        </w:rPr>
-        <w:t>值就越大</w:t>
-      </w:r>
-      <w:r>
-        <w:rPr>
-          <w:rFonts w:ascii="Tahoma" w:hAnsi="Tahoma" w:cs="Tahoma"/>
-          <w:color w:val="000000"/>
-          <w:sz w:val="19"/>
-          <w:szCs w:val="19"/>
-          <w:lang w:eastAsia="en-US"/>
-        </w:rPr>
-        <w:t>,</w:t>
-      </w:r>
-      <w:r>
-        <w:rPr>
-          <w:rFonts w:ascii="Tahoma" w:hAnsi="Tahoma" w:cs="Tahoma"/>
-          <w:color w:val="000000"/>
-          <w:sz w:val="19"/>
-          <w:szCs w:val="19"/>
-          <w:lang w:eastAsia="en-US"/>
-        </w:rPr>
-        <w:t>對該執行的</w:t>
-      </w:r>
-      <w:r>
-        <w:rPr>
-          <w:rFonts w:ascii="Tahoma" w:hAnsi="Tahoma" w:cs="Tahoma"/>
-          <w:color w:val="000000"/>
-          <w:sz w:val="19"/>
-          <w:szCs w:val="19"/>
-          <w:lang w:eastAsia="en-US"/>
-        </w:rPr>
-        <w:t>Task</w:t>
-      </w:r>
-      <w:r>
-        <w:rPr>
-          <w:rFonts w:ascii="Tahoma" w:hAnsi="Tahoma" w:cs="Tahoma"/>
-          <w:color w:val="000000"/>
-          <w:sz w:val="19"/>
-          <w:szCs w:val="19"/>
-          <w:lang w:eastAsia="en-US"/>
-        </w:rPr>
-        <w:t>來說就是</w:t>
-      </w:r>
-      <w:r>
-        <w:rPr>
-          <w:rFonts w:ascii="Tahoma" w:hAnsi="Tahoma" w:cs="Tahoma"/>
-          <w:color w:val="000000"/>
-          <w:sz w:val="19"/>
-          <w:szCs w:val="19"/>
-          <w:highlight w:val="yellow"/>
-          <w:lang w:eastAsia="en-US"/>
-        </w:rPr>
-        <w:t>Virtual</w:t>
-      </w:r>
-      <w:proofErr w:type="spellEnd"/>
-      <w:r>
-        <w:rPr>
-          <w:rFonts w:ascii="Tahoma" w:hAnsi="Tahoma" w:cs="Tahoma"/>
-          <w:color w:val="000000"/>
-          <w:sz w:val="19"/>
-          <w:szCs w:val="19"/>
-          <w:highlight w:val="yellow"/>
-          <w:lang w:eastAsia="en-US"/>
-        </w:rPr>
-        <w:t xml:space="preserve"> </w:t>
-      </w:r>
-      <w:proofErr w:type="spellStart"/>
-      <w:r>
-        <w:rPr>
-          <w:rFonts w:ascii="Tahoma" w:hAnsi="Tahoma" w:cs="Tahoma"/>
-          <w:color w:val="000000"/>
-          <w:sz w:val="19"/>
-          <w:szCs w:val="19"/>
-          <w:highlight w:val="yellow"/>
-          <w:lang w:eastAsia="en-US"/>
-        </w:rPr>
-        <w:t>RunTime</w:t>
-      </w:r>
-      <w:r>
-        <w:rPr>
-          <w:rFonts w:ascii="Tahoma" w:hAnsi="Tahoma" w:cs="Tahoma"/>
-          <w:color w:val="000000"/>
-          <w:sz w:val="19"/>
-          <w:szCs w:val="19"/>
-          <w:highlight w:val="yellow"/>
-          <w:lang w:eastAsia="en-US"/>
-        </w:rPr>
-        <w:t>在運作時</w:t>
-      </w:r>
-      <w:r>
-        <w:rPr>
-          <w:rFonts w:ascii="Tahoma" w:hAnsi="Tahoma" w:cs="Tahoma"/>
-          <w:color w:val="000000"/>
-          <w:sz w:val="19"/>
-          <w:szCs w:val="19"/>
-          <w:highlight w:val="yellow"/>
-          <w:lang w:eastAsia="en-US"/>
-        </w:rPr>
-        <w:t>,</w:t>
-      </w:r>
-      <w:r>
-        <w:rPr>
-          <w:rFonts w:ascii="Tahoma" w:hAnsi="Tahoma" w:cs="Tahoma"/>
-          <w:color w:val="000000"/>
-          <w:sz w:val="19"/>
-          <w:szCs w:val="19"/>
-          <w:highlight w:val="yellow"/>
-          <w:lang w:eastAsia="en-US"/>
-        </w:rPr>
-        <w:t>增加的速度越快</w:t>
-      </w:r>
-      <w:proofErr w:type="spellEnd"/>
-      <w:r>
-        <w:rPr>
-          <w:rFonts w:ascii="Tahoma" w:hAnsi="Tahoma" w:cs="Tahoma"/>
-          <w:color w:val="000000"/>
-          <w:sz w:val="19"/>
-          <w:szCs w:val="19"/>
-          <w:highlight w:val="yellow"/>
-          <w:lang w:eastAsia="en-US"/>
-        </w:rPr>
-        <w:t>(</w:t>
-      </w:r>
-      <w:proofErr w:type="spellStart"/>
-      <w:r>
-        <w:rPr>
-          <w:rFonts w:ascii="Tahoma" w:hAnsi="Tahoma" w:cs="Tahoma"/>
-          <w:color w:val="000000"/>
-          <w:sz w:val="19"/>
-          <w:szCs w:val="19"/>
-          <w:highlight w:val="yellow"/>
-          <w:lang w:eastAsia="en-US"/>
-        </w:rPr>
-        <w:t>等於縮短實際執行的時間</w:t>
-      </w:r>
-      <w:proofErr w:type="spellEnd"/>
-      <w:r>
-        <w:rPr>
-          <w:rFonts w:ascii="Tahoma" w:hAnsi="Tahoma" w:cs="Tahoma"/>
-          <w:color w:val="000000"/>
-          <w:sz w:val="19"/>
-          <w:szCs w:val="19"/>
-          <w:highlight w:val="yellow"/>
-          <w:lang w:eastAsia="en-US"/>
-        </w:rPr>
-        <w:t>),</w:t>
-      </w:r>
-      <w:proofErr w:type="spellStart"/>
-      <w:r>
-        <w:rPr>
-          <w:rFonts w:ascii="Tahoma" w:hAnsi="Tahoma" w:cs="Tahoma"/>
-          <w:color w:val="000000"/>
-          <w:sz w:val="19"/>
-          <w:szCs w:val="19"/>
-          <w:highlight w:val="yellow"/>
-          <w:lang w:eastAsia="en-US"/>
-        </w:rPr>
-        <w:t>反之</w:t>
-      </w:r>
-      <w:r>
-        <w:rPr>
-          <w:rFonts w:ascii="Tahoma" w:hAnsi="Tahoma" w:cs="Tahoma"/>
-          <w:color w:val="000000"/>
-          <w:sz w:val="19"/>
-          <w:szCs w:val="19"/>
-          <w:highlight w:val="yellow"/>
-          <w:lang w:eastAsia="en-US"/>
-        </w:rPr>
-        <w:t>,</w:t>
-      </w:r>
-      <w:r>
-        <w:rPr>
-          <w:rFonts w:ascii="Tahoma" w:hAnsi="Tahoma" w:cs="Tahoma"/>
-          <w:color w:val="000000"/>
-          <w:sz w:val="19"/>
-          <w:szCs w:val="19"/>
-          <w:highlight w:val="yellow"/>
-          <w:lang w:eastAsia="en-US"/>
-        </w:rPr>
-        <w:t>如果該</w:t>
-      </w:r>
-      <w:r>
-        <w:rPr>
-          <w:rFonts w:ascii="Tahoma" w:hAnsi="Tahoma" w:cs="Tahoma"/>
-          <w:color w:val="000000"/>
-          <w:sz w:val="19"/>
-          <w:szCs w:val="19"/>
-          <w:highlight w:val="yellow"/>
-          <w:lang w:eastAsia="en-US"/>
-        </w:rPr>
-        <w:t>Task</w:t>
-      </w:r>
-      <w:proofErr w:type="spellEnd"/>
-      <w:r>
-        <w:rPr>
-          <w:rFonts w:ascii="Tahoma" w:hAnsi="Tahoma" w:cs="Tahoma"/>
-          <w:color w:val="000000"/>
-          <w:sz w:val="19"/>
-          <w:szCs w:val="19"/>
-          <w:highlight w:val="yellow"/>
-          <w:lang w:eastAsia="en-US"/>
-        </w:rPr>
-        <w:t xml:space="preserve"> </w:t>
-      </w:r>
-      <w:proofErr w:type="spellStart"/>
-      <w:r>
-        <w:rPr>
-          <w:rFonts w:ascii="Tahoma" w:hAnsi="Tahoma" w:cs="Tahoma"/>
-          <w:color w:val="000000"/>
-          <w:sz w:val="19"/>
-          <w:szCs w:val="19"/>
-          <w:highlight w:val="yellow"/>
-          <w:lang w:eastAsia="en-US"/>
-        </w:rPr>
-        <w:t>Nice</w:t>
-      </w:r>
-      <w:r>
-        <w:rPr>
-          <w:rFonts w:ascii="Tahoma" w:hAnsi="Tahoma" w:cs="Tahoma"/>
-          <w:color w:val="000000"/>
-          <w:sz w:val="19"/>
-          <w:szCs w:val="19"/>
-          <w:highlight w:val="yellow"/>
-          <w:lang w:eastAsia="en-US"/>
-        </w:rPr>
-        <w:t>值越低</w:t>
-      </w:r>
-      <w:proofErr w:type="spellEnd"/>
-      <w:r>
-        <w:rPr>
-          <w:rFonts w:ascii="Tahoma" w:hAnsi="Tahoma" w:cs="Tahoma"/>
-          <w:color w:val="000000"/>
-          <w:sz w:val="19"/>
-          <w:szCs w:val="19"/>
-          <w:highlight w:val="yellow"/>
-          <w:lang w:eastAsia="en-US"/>
-        </w:rPr>
-        <w:t>(</w:t>
-      </w:r>
-      <w:proofErr w:type="spellStart"/>
-      <w:r>
-        <w:rPr>
-          <w:rFonts w:ascii="Tahoma" w:hAnsi="Tahoma" w:cs="Tahoma"/>
-          <w:color w:val="000000"/>
-          <w:sz w:val="19"/>
-          <w:szCs w:val="19"/>
-          <w:highlight w:val="yellow"/>
-          <w:lang w:eastAsia="en-US"/>
-        </w:rPr>
-        <w:t>優先級越高</w:t>
-      </w:r>
-      <w:proofErr w:type="spellEnd"/>
-      <w:r>
-        <w:rPr>
-          <w:rFonts w:ascii="Tahoma" w:hAnsi="Tahoma" w:cs="Tahoma"/>
-          <w:color w:val="000000"/>
-          <w:sz w:val="19"/>
-          <w:szCs w:val="19"/>
-          <w:highlight w:val="yellow"/>
-          <w:lang w:eastAsia="en-US"/>
-        </w:rPr>
-        <w:t>)</w:t>
-      </w:r>
-      <w:proofErr w:type="spellStart"/>
-      <w:r>
-        <w:rPr>
-          <w:rFonts w:ascii="Tahoma" w:hAnsi="Tahoma" w:cs="Tahoma"/>
-          <w:color w:val="000000"/>
-          <w:sz w:val="19"/>
-          <w:szCs w:val="19"/>
-          <w:highlight w:val="yellow"/>
-          <w:lang w:eastAsia="en-US"/>
-        </w:rPr>
-        <w:t>則</w:t>
-      </w:r>
-      <w:r>
-        <w:rPr>
-          <w:rFonts w:ascii="Tahoma" w:hAnsi="Tahoma" w:cs="Tahoma"/>
-          <w:color w:val="000000"/>
-          <w:sz w:val="19"/>
-          <w:szCs w:val="19"/>
-          <w:highlight w:val="yellow"/>
-          <w:lang w:eastAsia="en-US"/>
-        </w:rPr>
-        <w:t>Delta</w:t>
-      </w:r>
-      <w:r>
-        <w:rPr>
-          <w:rFonts w:ascii="Tahoma" w:hAnsi="Tahoma" w:cs="Tahoma"/>
-          <w:color w:val="000000"/>
-          <w:sz w:val="19"/>
-          <w:szCs w:val="19"/>
-          <w:highlight w:val="yellow"/>
-          <w:lang w:eastAsia="en-US"/>
-        </w:rPr>
-        <w:t>值就越小</w:t>
-      </w:r>
-      <w:r>
-        <w:rPr>
-          <w:rFonts w:ascii="Tahoma" w:hAnsi="Tahoma" w:cs="Tahoma"/>
-          <w:color w:val="000000"/>
-          <w:sz w:val="19"/>
-          <w:szCs w:val="19"/>
-          <w:lang w:eastAsia="en-US"/>
-        </w:rPr>
-        <w:t>,</w:t>
-      </w:r>
-      <w:r>
-        <w:rPr>
-          <w:rFonts w:ascii="Tahoma" w:hAnsi="Tahoma" w:cs="Tahoma"/>
-          <w:color w:val="000000"/>
-          <w:sz w:val="19"/>
-          <w:szCs w:val="19"/>
-          <w:lang w:eastAsia="en-US"/>
-        </w:rPr>
-        <w:t>在每次</w:t>
-      </w:r>
-      <w:r>
-        <w:rPr>
-          <w:rFonts w:ascii="Tahoma" w:hAnsi="Tahoma" w:cs="Tahoma"/>
-          <w:color w:val="000000"/>
-          <w:sz w:val="19"/>
-          <w:szCs w:val="19"/>
-          <w:lang w:eastAsia="en-US"/>
-        </w:rPr>
-        <w:t>Scheduling</w:t>
-      </w:r>
-      <w:proofErr w:type="spellEnd"/>
-      <w:r>
-        <w:rPr>
-          <w:rFonts w:ascii="Tahoma" w:hAnsi="Tahoma" w:cs="Tahoma"/>
-          <w:color w:val="000000"/>
-          <w:sz w:val="19"/>
-          <w:szCs w:val="19"/>
-          <w:lang w:eastAsia="en-US"/>
-        </w:rPr>
-        <w:t xml:space="preserve"> </w:t>
-      </w:r>
-      <w:proofErr w:type="spellStart"/>
-      <w:r>
-        <w:rPr>
-          <w:rFonts w:ascii="Tahoma" w:hAnsi="Tahoma" w:cs="Tahoma"/>
-          <w:color w:val="000000"/>
-          <w:sz w:val="19"/>
-          <w:szCs w:val="19"/>
-          <w:lang w:eastAsia="en-US"/>
-        </w:rPr>
-        <w:t>Tick</w:t>
-      </w:r>
-      <w:r>
-        <w:rPr>
-          <w:rFonts w:ascii="Tahoma" w:hAnsi="Tahoma" w:cs="Tahoma"/>
-          <w:color w:val="000000"/>
-          <w:sz w:val="19"/>
-          <w:szCs w:val="19"/>
-          <w:lang w:eastAsia="en-US"/>
-        </w:rPr>
-        <w:t>觸發時</w:t>
-      </w:r>
-      <w:r>
-        <w:rPr>
-          <w:rFonts w:ascii="Tahoma" w:hAnsi="Tahoma" w:cs="Tahoma"/>
-          <w:color w:val="000000"/>
-          <w:sz w:val="19"/>
-          <w:szCs w:val="19"/>
-          <w:lang w:eastAsia="en-US"/>
-        </w:rPr>
-        <w:t>,Virtual</w:t>
-      </w:r>
-      <w:proofErr w:type="spellEnd"/>
-      <w:r>
-        <w:rPr>
-          <w:rFonts w:ascii="Tahoma" w:hAnsi="Tahoma" w:cs="Tahoma"/>
-          <w:color w:val="000000"/>
-          <w:sz w:val="19"/>
-          <w:szCs w:val="19"/>
-          <w:lang w:eastAsia="en-US"/>
-        </w:rPr>
-        <w:t xml:space="preserve"> </w:t>
-      </w:r>
-      <w:proofErr w:type="spellStart"/>
-      <w:r>
-        <w:rPr>
-          <w:rFonts w:ascii="Tahoma" w:hAnsi="Tahoma" w:cs="Tahoma"/>
-          <w:color w:val="000000"/>
-          <w:sz w:val="19"/>
-          <w:szCs w:val="19"/>
-          <w:lang w:eastAsia="en-US"/>
-        </w:rPr>
-        <w:t>RunTime</w:t>
-      </w:r>
-      <w:r>
-        <w:rPr>
-          <w:rFonts w:ascii="Tahoma" w:hAnsi="Tahoma" w:cs="Tahoma"/>
-          <w:color w:val="000000"/>
-          <w:sz w:val="19"/>
-          <w:szCs w:val="19"/>
-          <w:lang w:eastAsia="en-US"/>
-        </w:rPr>
-        <w:t>增加的速度越慢</w:t>
-      </w:r>
-      <w:r>
-        <w:rPr>
-          <w:rFonts w:ascii="Tahoma" w:hAnsi="Tahoma" w:cs="Tahoma"/>
-          <w:color w:val="000000"/>
-          <w:sz w:val="19"/>
-          <w:szCs w:val="19"/>
-          <w:lang w:eastAsia="en-US"/>
-        </w:rPr>
-        <w:t>,</w:t>
-      </w:r>
-      <w:r>
-        <w:rPr>
-          <w:rFonts w:ascii="Tahoma" w:hAnsi="Tahoma" w:cs="Tahoma"/>
-          <w:color w:val="000000"/>
-          <w:sz w:val="19"/>
-          <w:szCs w:val="19"/>
-          <w:lang w:eastAsia="en-US"/>
-        </w:rPr>
-        <w:t>能獲得處理器執行的實際時間也就越長</w:t>
-      </w:r>
-      <w:proofErr w:type="spellEnd"/>
-      <w:r>
-        <w:rPr>
-          <w:rFonts w:ascii="Tahoma" w:hAnsi="Tahoma" w:cs="Tahoma"/>
-          <w:color w:val="000000"/>
-          <w:sz w:val="19"/>
-          <w:szCs w:val="19"/>
-          <w:lang w:eastAsia="en-US"/>
-        </w:rPr>
-        <w:t>.</w:t>
-      </w:r>
-    </w:p>
-    <w:p>
-      <w:pPr>
-        <w:keepNext/>
-        <w:widowControl/>
-        <w:jc w:val="left"/>
-        <w:rPr>
-          <w:color w:val="FF0000"/>
-          <w:highlight w:val="yellow"/>
-        </w:rPr>
-      </w:pPr>
-      <w:proofErr w:type="gramStart"/>
-      <w:r>
-        <w:rPr>
-          <w:color w:val="FF0000"/>
-          <w:highlight w:val="yellow"/>
-        </w:rPr>
-        <w:t>virtual</w:t>
-      </w:r>
-      <w:proofErr w:type="gramEnd"/>
-      <w:r>
-        <w:rPr>
-          <w:color w:val="FF0000"/>
-          <w:highlight w:val="yellow"/>
-        </w:rPr>
-        <w:t xml:space="preserve"> time += actual run time * weight (become faster or slower)</w:t>
-      </w:r>
-    </w:p>
-    <w:p>
-      <w:pPr>
-        <w:keepNext/>
-        <w:widowControl/>
-        <w:jc w:val="left"/>
-        <w:rPr>
-          <w:color w:val="FF0000"/>
-        </w:rPr>
-      </w:pPr>
-      <w:proofErr w:type="gramStart"/>
-      <w:r>
-        <w:rPr>
-          <w:color w:val="FF0000"/>
-          <w:highlight w:val="yellow"/>
-        </w:rPr>
-        <w:t>nice</w:t>
-      </w:r>
-      <w:proofErr w:type="gramEnd"/>
-      <w:r>
-        <w:rPr>
-          <w:color w:val="FF0000"/>
-          <w:highlight w:val="yellow"/>
-        </w:rPr>
-        <w:t xml:space="preserve"> = &gt;  weight =&gt;</w:t>
-      </w:r>
-      <w:r>
-        <w:rPr>
-          <w:color w:val="FF0000"/>
-        </w:rPr>
-        <w:t xml:space="preserve"> </w:t>
-      </w:r>
-    </w:p>
-    <w:p>
-      <w:r>
-        <w:rPr>
-          <w:rFonts w:ascii="Tahoma" w:hAnsi="Tahoma" w:cs="Tahoma"/>
-          <w:color w:val="000000"/>
-          <w:sz w:val="19"/>
-          <w:szCs w:val="19"/>
-          <w:highlight w:val="yellow"/>
-        </w:rPr>
-        <w:t xml:space="preserve">Virtual </w:t>
-      </w:r>
-      <w:proofErr w:type="spellStart"/>
-      <w:r>
-        <w:rPr>
-          <w:rFonts w:ascii="Tahoma" w:hAnsi="Tahoma" w:cs="Tahoma"/>
-          <w:color w:val="000000"/>
-          <w:sz w:val="19"/>
-          <w:szCs w:val="19"/>
-          <w:highlight w:val="yellow"/>
-        </w:rPr>
-        <w:t>RunTime</w:t>
-      </w:r>
-      <w:proofErr w:type="spellEnd"/>
-      <w:r>
-        <w:rPr>
-          <w:rFonts w:ascii="Tahoma" w:hAnsi="Tahoma" w:cs="Tahoma"/>
-          <w:color w:val="000000"/>
-          <w:sz w:val="19"/>
-          <w:szCs w:val="19"/>
-          <w:highlight w:val="yellow"/>
-        </w:rPr>
-        <w:t>會根據</w:t>
-      </w:r>
-      <w:r>
-        <w:rPr>
-          <w:rFonts w:ascii="Tahoma" w:hAnsi="Tahoma" w:cs="Tahoma"/>
-          <w:color w:val="000000"/>
-          <w:sz w:val="19"/>
-          <w:szCs w:val="19"/>
-          <w:highlight w:val="yellow"/>
-        </w:rPr>
-        <w:t>Task</w:t>
-      </w:r>
-      <w:r>
-        <w:rPr>
-          <w:rFonts w:ascii="Tahoma" w:hAnsi="Tahoma" w:cs="Tahoma"/>
-          <w:color w:val="000000"/>
-          <w:sz w:val="19"/>
-          <w:szCs w:val="19"/>
-          <w:highlight w:val="yellow"/>
-        </w:rPr>
-        <w:t>的</w:t>
-      </w:r>
-      <w:r>
-        <w:rPr>
-          <w:rFonts w:ascii="Tahoma" w:hAnsi="Tahoma" w:cs="Tahoma"/>
-          <w:color w:val="000000"/>
-          <w:sz w:val="19"/>
-          <w:szCs w:val="19"/>
-          <w:highlight w:val="yellow"/>
-        </w:rPr>
-        <w:t>Priority</w:t>
-      </w:r>
-      <w:r>
-        <w:rPr>
-          <w:rFonts w:ascii="Tahoma" w:hAnsi="Tahoma" w:cs="Tahoma"/>
-          <w:color w:val="000000"/>
-          <w:sz w:val="19"/>
-          <w:szCs w:val="19"/>
-          <w:highlight w:val="yellow"/>
-        </w:rPr>
-        <w:t>而有增長的差異</w:t>
-      </w:r>
-      <w:r>
-        <w:rPr>
-          <w:rFonts w:ascii="Tahoma" w:hAnsi="Tahoma" w:cs="Tahoma"/>
-          <w:color w:val="000000"/>
-          <w:sz w:val="19"/>
-          <w:szCs w:val="19"/>
-          <w:highlight w:val="yellow"/>
-        </w:rPr>
-        <w:t>,</w:t>
-      </w:r>
-      <w:r>
-        <w:rPr>
-          <w:rFonts w:ascii="Tahoma" w:hAnsi="Tahoma" w:cs="Tahoma"/>
-          <w:color w:val="000000"/>
-          <w:sz w:val="19"/>
-          <w:szCs w:val="19"/>
-          <w:highlight w:val="yellow"/>
-        </w:rPr>
-        <w:t>例如</w:t>
-      </w:r>
-      <w:r>
-        <w:rPr>
-          <w:rFonts w:ascii="Tahoma" w:hAnsi="Tahoma" w:cs="Tahoma"/>
-          <w:color w:val="000000"/>
-          <w:sz w:val="19"/>
-          <w:szCs w:val="19"/>
-          <w:highlight w:val="yellow"/>
-        </w:rPr>
-        <w:t>:Nice Priority</w:t>
-      </w:r>
-      <w:r>
-        <w:rPr>
-          <w:rFonts w:ascii="Tahoma" w:hAnsi="Tahoma" w:cs="Tahoma"/>
-          <w:color w:val="000000"/>
-          <w:sz w:val="19"/>
-          <w:szCs w:val="19"/>
-          <w:highlight w:val="yellow"/>
-        </w:rPr>
-        <w:t>低的</w:t>
-      </w:r>
-      <w:r>
-        <w:rPr>
-          <w:rFonts w:ascii="Tahoma" w:hAnsi="Tahoma" w:cs="Tahoma"/>
-          <w:color w:val="000000"/>
-          <w:sz w:val="19"/>
-          <w:szCs w:val="19"/>
-          <w:highlight w:val="yellow"/>
-        </w:rPr>
-        <w:t xml:space="preserve">Task </w:t>
-      </w:r>
-      <w:proofErr w:type="spellStart"/>
-      <w:r>
-        <w:rPr>
-          <w:rFonts w:ascii="Tahoma" w:hAnsi="Tahoma" w:cs="Tahoma"/>
-          <w:color w:val="000000"/>
-          <w:sz w:val="19"/>
-          <w:szCs w:val="19"/>
-          <w:highlight w:val="yellow"/>
-        </w:rPr>
-        <w:t>Virutal</w:t>
-      </w:r>
-      <w:proofErr w:type="spellEnd"/>
-      <w:r>
-        <w:rPr>
-          <w:rFonts w:ascii="Tahoma" w:hAnsi="Tahoma" w:cs="Tahoma"/>
-          <w:color w:val="000000"/>
-          <w:sz w:val="19"/>
-          <w:szCs w:val="19"/>
-          <w:highlight w:val="yellow"/>
-        </w:rPr>
-        <w:t xml:space="preserve"> </w:t>
-      </w:r>
-      <w:proofErr w:type="spellStart"/>
-      <w:r>
-        <w:rPr>
-          <w:rFonts w:ascii="Tahoma" w:hAnsi="Tahoma" w:cs="Tahoma"/>
-          <w:color w:val="000000"/>
-          <w:sz w:val="19"/>
-          <w:szCs w:val="19"/>
-          <w:highlight w:val="yellow"/>
-        </w:rPr>
-        <w:t>RunTime</w:t>
-      </w:r>
-      <w:proofErr w:type="spellEnd"/>
-      <w:r>
-        <w:rPr>
-          <w:rFonts w:ascii="Tahoma" w:hAnsi="Tahoma" w:cs="Tahoma"/>
-          <w:color w:val="000000"/>
-          <w:sz w:val="19"/>
-          <w:szCs w:val="19"/>
-          <w:highlight w:val="yellow"/>
-        </w:rPr>
-        <w:t>會增長的比較快</w:t>
-      </w:r>
-      <w:r>
-        <w:rPr>
-          <w:rFonts w:ascii="Tahoma" w:hAnsi="Tahoma" w:cs="Tahoma"/>
-          <w:color w:val="000000"/>
-          <w:sz w:val="19"/>
-          <w:szCs w:val="19"/>
-          <w:highlight w:val="yellow"/>
-        </w:rPr>
-        <w:t>,</w:t>
-      </w:r>
-      <w:r>
-        <w:rPr>
-          <w:rFonts w:ascii="Tahoma" w:hAnsi="Tahoma" w:cs="Tahoma"/>
-          <w:color w:val="000000"/>
-          <w:sz w:val="19"/>
-          <w:szCs w:val="19"/>
-          <w:highlight w:val="yellow"/>
-        </w:rPr>
-        <w:t>相對佔據處理器執行的時間就會比較短</w:t>
-      </w:r>
-      <w:r>
-        <w:rPr>
-          <w:rFonts w:ascii="Tahoma" w:hAnsi="Tahoma" w:cs="Tahoma"/>
-          <w:color w:val="000000"/>
-          <w:sz w:val="19"/>
-          <w:szCs w:val="19"/>
-          <w:highlight w:val="yellow"/>
-        </w:rPr>
-        <w:t>,</w:t>
-      </w:r>
-      <w:r>
-        <w:rPr>
-          <w:rFonts w:ascii="Tahoma" w:hAnsi="Tahoma" w:cs="Tahoma"/>
-          <w:color w:val="000000"/>
-          <w:sz w:val="19"/>
-          <w:szCs w:val="19"/>
-          <w:highlight w:val="yellow"/>
-        </w:rPr>
-        <w:t>反之</w:t>
-      </w:r>
-      <w:r>
-        <w:rPr>
-          <w:rFonts w:ascii="Tahoma" w:hAnsi="Tahoma" w:cs="Tahoma"/>
-          <w:color w:val="000000"/>
-          <w:sz w:val="19"/>
-          <w:szCs w:val="19"/>
-          <w:highlight w:val="yellow"/>
-        </w:rPr>
-        <w:t xml:space="preserve">,Nice Priority </w:t>
-      </w:r>
-      <w:r>
-        <w:rPr>
-          <w:rFonts w:ascii="Tahoma" w:hAnsi="Tahoma" w:cs="Tahoma"/>
-          <w:color w:val="000000"/>
-          <w:sz w:val="19"/>
-          <w:szCs w:val="19"/>
-          <w:highlight w:val="yellow"/>
-        </w:rPr>
-        <w:t>高的</w:t>
-      </w:r>
-      <w:r>
-        <w:rPr>
-          <w:rFonts w:ascii="Tahoma" w:hAnsi="Tahoma" w:cs="Tahoma"/>
-          <w:color w:val="000000"/>
-          <w:sz w:val="19"/>
-          <w:szCs w:val="19"/>
-          <w:highlight w:val="yellow"/>
-        </w:rPr>
-        <w:t>Task</w:t>
-      </w:r>
-      <w:r>
-        <w:rPr>
-          <w:rFonts w:ascii="Tahoma" w:hAnsi="Tahoma" w:cs="Tahoma"/>
-          <w:color w:val="000000"/>
-          <w:sz w:val="19"/>
-          <w:szCs w:val="19"/>
-          <w:highlight w:val="yellow"/>
-        </w:rPr>
-        <w:t>會因為</w:t>
-      </w:r>
-      <w:proofErr w:type="spellStart"/>
-      <w:r>
-        <w:rPr>
-          <w:rFonts w:ascii="Tahoma" w:hAnsi="Tahoma" w:cs="Tahoma"/>
-          <w:color w:val="000000"/>
-          <w:sz w:val="19"/>
-          <w:szCs w:val="19"/>
-          <w:highlight w:val="yellow"/>
-        </w:rPr>
-        <w:t>Virutal</w:t>
-      </w:r>
-      <w:proofErr w:type="spellEnd"/>
-      <w:r>
-        <w:rPr>
-          <w:rFonts w:ascii="Tahoma" w:hAnsi="Tahoma" w:cs="Tahoma"/>
-          <w:color w:val="000000"/>
-          <w:sz w:val="19"/>
-          <w:szCs w:val="19"/>
-          <w:highlight w:val="yellow"/>
-        </w:rPr>
-        <w:t xml:space="preserve"> </w:t>
-      </w:r>
-      <w:proofErr w:type="spellStart"/>
-      <w:r>
-        <w:rPr>
-          <w:rFonts w:ascii="Tahoma" w:hAnsi="Tahoma" w:cs="Tahoma"/>
-          <w:color w:val="000000"/>
-          <w:sz w:val="19"/>
-          <w:szCs w:val="19"/>
-          <w:highlight w:val="yellow"/>
-        </w:rPr>
-        <w:t>RunTime</w:t>
-      </w:r>
-      <w:proofErr w:type="spellEnd"/>
-      <w:r>
-        <w:rPr>
-          <w:rFonts w:ascii="Tahoma" w:hAnsi="Tahoma" w:cs="Tahoma"/>
-          <w:color w:val="000000"/>
-          <w:sz w:val="19"/>
-          <w:szCs w:val="19"/>
-          <w:highlight w:val="yellow"/>
-        </w:rPr>
-        <w:t>增長的慢</w:t>
-      </w:r>
-      <w:r>
-        <w:rPr>
-          <w:rFonts w:ascii="Tahoma" w:hAnsi="Tahoma" w:cs="Tahoma"/>
-          <w:color w:val="000000"/>
-          <w:sz w:val="19"/>
-          <w:szCs w:val="19"/>
-          <w:highlight w:val="yellow"/>
-        </w:rPr>
-        <w:t>,</w:t>
-      </w:r>
-      <w:r>
-        <w:rPr>
-          <w:rFonts w:ascii="Tahoma" w:hAnsi="Tahoma" w:cs="Tahoma"/>
-          <w:color w:val="000000"/>
-          <w:sz w:val="19"/>
-          <w:szCs w:val="19"/>
-          <w:highlight w:val="yellow"/>
-        </w:rPr>
-        <w:t>而得到相對比較多實際的處理器執行時間</w:t>
-      </w:r>
-      <w:r>
-        <w:rPr>
-          <w:rFonts w:ascii="Tahoma" w:hAnsi="Tahoma" w:cs="Tahoma"/>
-          <w:color w:val="000000"/>
-          <w:sz w:val="19"/>
-          <w:szCs w:val="19"/>
-          <w:highlight w:val="yellow"/>
-        </w:rPr>
-        <w:t>.</w:t>
-      </w:r>
-    </w:p>
-    <w:p>
-      <w:pPr>
-        <w:rPr>
-          <w:rFonts w:ascii="新細明體" w:hAnsi="新細明體" w:cs="新細明體" w:hint="eastAsia"/>
-          <w:lang w:eastAsia="zh-TW"/>
         </w:rPr>
       </w:pPr>
     </w:p>

</xml_diff>

<commit_message>
Jack's report 100% done.
</commit_message>
<xml_diff>
--- a/MPP_final_report_Jack.docx
+++ b/MPP_final_report_Jack.docx
@@ -59,21 +59,12 @@
           <w:szCs w:val="20"/>
         </w:rPr>
       </w:pPr>
-      <w:proofErr w:type="spellStart"/>
       <w:r>
         <w:rPr>
           <w:sz w:val="20"/>
           <w:szCs w:val="20"/>
         </w:rPr>
-        <w:t>Mincan</w:t>
-      </w:r>
-      <w:proofErr w:type="spellEnd"/>
-      <w:r>
-        <w:rPr>
-          <w:sz w:val="20"/>
-          <w:szCs w:val="20"/>
-        </w:rPr>
-        <w:t xml:space="preserve"> Cao </w:t>
+        <w:t xml:space="preserve">Mincan Cao </w:t>
       </w:r>
       <w:hyperlink r:id="rId7" w:history="1">
         <w:r>
@@ -90,23 +81,7 @@
           <w:sz w:val="20"/>
           <w:szCs w:val="20"/>
         </w:rPr>
-        <w:t>, Ho-</w:t>
-      </w:r>
-      <w:proofErr w:type="spellStart"/>
-      <w:r>
-        <w:rPr>
-          <w:sz w:val="20"/>
-          <w:szCs w:val="20"/>
-        </w:rPr>
-        <w:t>Ren</w:t>
-      </w:r>
-      <w:proofErr w:type="spellEnd"/>
-      <w:r>
-        <w:rPr>
-          <w:sz w:val="20"/>
-          <w:szCs w:val="20"/>
-        </w:rPr>
-        <w:t xml:space="preserve"> Chuang </w:t>
+        <w:t xml:space="preserve">, Ho-Ren Chuang </w:t>
       </w:r>
       <w:hyperlink r:id="rId8" w:history="1">
         <w:r>
@@ -688,11 +663,9 @@
       <w:r>
         <w:t xml:space="preserve"> (</w:t>
       </w:r>
-      <w:proofErr w:type="spellStart"/>
       <w:r>
         <w:t>vruntime</w:t>
       </w:r>
-      <w:proofErr w:type="spellEnd"/>
       <w:r>
         <w:t>)</w:t>
       </w:r>
@@ -745,15 +718,7 @@
         <w:t xml:space="preserve"> </w:t>
       </w:r>
       <w:r>
-        <w:t xml:space="preserve">In addition, a new coming task’s </w:t>
-      </w:r>
-      <w:proofErr w:type="spellStart"/>
-      <w:r>
-        <w:t>vruntime</w:t>
-      </w:r>
-      <w:proofErr w:type="spellEnd"/>
-      <w:r>
-        <w:t xml:space="preserve"> is not always 0. Otherwise, the task will always be selected to </w:t>
+        <w:t xml:space="preserve">In addition, a new coming task’s vruntime is not always 0. Otherwise, the task will always be selected to </w:t>
       </w:r>
       <w:r>
         <w:t>enjoy</w:t>
@@ -765,31 +730,7 @@
         <w:t>CPU resource</w:t>
       </w:r>
       <w:r>
-        <w:t xml:space="preserve">. </w:t>
-      </w:r>
-      <w:proofErr w:type="spellStart"/>
-      <w:r>
-        <w:t>Lunux</w:t>
-      </w:r>
-      <w:proofErr w:type="spellEnd"/>
-      <w:r>
-        <w:t xml:space="preserve"> maintain the least </w:t>
-      </w:r>
-      <w:proofErr w:type="spellStart"/>
-      <w:r>
-        <w:t>vruntime</w:t>
-      </w:r>
-      <w:proofErr w:type="spellEnd"/>
-      <w:r>
-        <w:t xml:space="preserve"> in each </w:t>
-      </w:r>
-      <w:proofErr w:type="spellStart"/>
-      <w:r>
-        <w:t>runqueue</w:t>
-      </w:r>
-      <w:proofErr w:type="spellEnd"/>
-      <w:r>
-        <w:t xml:space="preserve"> as a reference to solve this problem.</w:t>
+        <w:t>. Lunux maintain the least vruntime in each runqueue as a reference to solve this problem.</w:t>
       </w:r>
     </w:p>
     <w:p/>
@@ -797,13 +738,8 @@
       <w:r>
         <w:t xml:space="preserve">CFS </w:t>
       </w:r>
-      <w:proofErr w:type="spellStart"/>
-      <w:r>
-        <w:t>vruntime</w:t>
-      </w:r>
-      <w:proofErr w:type="spellEnd"/>
-      <w:r>
-        <w:t xml:space="preserve"> </w:t>
+      <w:r>
+        <w:t xml:space="preserve">vruntime </w:t>
       </w:r>
       <w:r>
         <w:t>formula:</w:t>
@@ -828,14 +764,12 @@
         </w:rPr>
         <w:t xml:space="preserve"> </w:t>
       </w:r>
-      <w:proofErr w:type="gramStart"/>
       <w:r>
         <w:rPr>
           <w:sz w:val="18"/>
         </w:rPr>
         <w:t>delta</w:t>
       </w:r>
-      <w:proofErr w:type="gramEnd"/>
       <w:r>
         <w:rPr>
           <w:sz w:val="18"/>
@@ -885,35 +819,31 @@
         <w:rPr>
           <w:sz w:val="18"/>
         </w:rPr>
-        <w:t xml:space="preserve">/* </w:t>
-      </w:r>
-      <w:proofErr w:type="spellStart"/>
-      <w:proofErr w:type="gramStart"/>
+        <w:t>/* weight</w:t>
+      </w:r>
       <w:r>
         <w:rPr>
           <w:sz w:val="18"/>
         </w:rPr>
-        <w:t>task.weight</w:t>
-      </w:r>
-      <w:proofErr w:type="spellEnd"/>
-      <w:proofErr w:type="gramEnd"/>
+        <w:t>:</w:t>
+      </w:r>
       <w:r>
         <w:rPr>
           <w:sz w:val="18"/>
         </w:rPr>
-        <w:t>:</w:t>
+        <w:t xml:space="preserve"> based on 10% rule,</w:t>
       </w:r>
       <w:r>
         <w:rPr>
           <w:sz w:val="18"/>
         </w:rPr>
-        <w:t xml:space="preserve"> determined by its priority (dynamic nice value)</w:t>
+        <w:t xml:space="preserve"> </w:t>
       </w:r>
       <w:r>
         <w:rPr>
           <w:sz w:val="18"/>
         </w:rPr>
-        <w:t xml:space="preserve"> </w:t>
+        <w:t>roughly equivalent to 1024 * (1.25)^(-nice)</w:t>
       </w:r>
       <w:r>
         <w:rPr>
@@ -934,8 +864,6 @@
           <w:lang w:eastAsia="zh-TW"/>
         </w:rPr>
       </w:pPr>
-      <w:proofErr w:type="spellStart"/>
-      <w:proofErr w:type="gramStart"/>
       <w:r>
         <w:rPr>
           <w:rFonts w:ascii="新細明體" w:hAnsi="新細明體" w:cs="新細明體"/>
@@ -945,10 +873,8 @@
           <w:szCs w:val="18"/>
           <w:lang w:eastAsia="zh-TW"/>
         </w:rPr>
-        <w:t>vruntime</w:t>
-      </w:r>
-      <w:proofErr w:type="spellEnd"/>
-      <w:proofErr w:type="gramEnd"/>
+        <w:t>vruntime += delta * (</w:t>
+      </w:r>
       <w:r>
         <w:rPr>
           <w:rFonts w:ascii="新細明體" w:hAnsi="新細明體" w:cs="新細明體"/>
@@ -958,7 +884,7 @@
           <w:szCs w:val="18"/>
           <w:lang w:eastAsia="zh-TW"/>
         </w:rPr>
-        <w:t xml:space="preserve"> += delta * (1024/</w:t>
+        <w:t xml:space="preserve">nice </w:t>
       </w:r>
       <w:r>
         <w:rPr>
@@ -969,7 +895,7 @@
           <w:szCs w:val="18"/>
           <w:lang w:eastAsia="zh-TW"/>
         </w:rPr>
-        <w:t>task.</w:t>
+        <w:t>/</w:t>
       </w:r>
       <w:r>
         <w:rPr>
@@ -1004,198 +930,145 @@
         </w:rPr>
         <w:t>);</w:t>
       </w:r>
-      <w:r>
-        <w:rPr>
-          <w:color w:val="FF0000"/>
-          <w:highlight w:val="yellow"/>
-        </w:rPr>
-        <w:t xml:space="preserve"> </w:t>
-      </w:r>
-      <w:r>
-        <w:rPr>
-          <w:color w:val="FF0000"/>
-          <w:highlight w:val="yellow"/>
-        </w:rPr>
-        <w:t>(become faster or slower)</w:t>
-      </w:r>
-      <w:r>
-        <w:rPr>
-          <w:color w:val="FF0000"/>
-          <w:highlight w:val="yellow"/>
-        </w:rPr>
-        <w:t xml:space="preserve">    </w:t>
+    </w:p>
+    <w:p/>
+    <w:p>
+      <w:pPr>
+        <w:rPr>
+          <w:rFonts w:hint="eastAsia"/>
+        </w:rPr>
+      </w:pPr>
+      <w:r>
+        <w:t>To summarize</w:t>
+      </w:r>
+      <w:r>
+        <w:t xml:space="preserve">, </w:t>
+      </w:r>
+      <w:r>
+        <w:t>w</w:t>
+      </w:r>
+      <w:r>
+        <w:t xml:space="preserve">hen </w:t>
+      </w:r>
+      <w:r>
+        <w:t>the</w:t>
+      </w:r>
+      <w:r>
+        <w:t xml:space="preserve"> actual execution time</w:t>
+      </w:r>
+      <w:r>
+        <w:t xml:space="preserve"> is the same</w:t>
+      </w:r>
+      <w:r>
+        <w:t>, the higher nice value a task has, the faster its vruntime increases. As a result, this task’s actual runtime (the time occupying a CPU) is less than a task having a lower nice value.</w:t>
+      </w:r>
+    </w:p>
+    <w:p>
+      <w:bookmarkStart w:id="0" w:name="_GoBack"/>
+      <w:bookmarkEnd w:id="0"/>
+    </w:p>
+    <w:p>
+      <w:pPr>
+        <w:rPr>
+          <w:rFonts w:hint="eastAsia"/>
+        </w:rPr>
+      </w:pPr>
+      <w:r>
+        <w:rPr>
+          <w:rFonts w:ascii="新細明體" w:hAnsi="新細明體" w:cs="新細明體"/>
+          <w:lang w:eastAsia="zh-TW"/>
+        </w:rPr>
+        <w:t xml:space="preserve">After having a CFS scheduler, we based on this try to </w:t>
+      </w:r>
+      <w:r>
+        <w:rPr>
+          <w:rFonts w:ascii="新細明體" w:hAnsi="新細明體" w:cs="新細明體"/>
+          <w:lang w:eastAsia="zh-TW"/>
+        </w:rPr>
+        <w:t xml:space="preserve">check </w:t>
+      </w:r>
+      <w:r>
+        <w:rPr>
+          <w:rFonts w:ascii="新細明體" w:hAnsi="新細明體" w:cs="新細明體"/>
+          <w:lang w:eastAsia="zh-TW"/>
+        </w:rPr>
+        <w:t xml:space="preserve">how these </w:t>
+      </w:r>
+      <w:r>
+        <w:rPr>
+          <w:rFonts w:ascii="新細明體" w:hAnsi="新細明體" w:cs="新細明體"/>
+          <w:lang w:eastAsia="zh-TW"/>
+        </w:rPr>
+        <w:t>two different concurrent data structure</w:t>
+      </w:r>
+      <w:r>
+        <w:rPr>
+          <w:rFonts w:ascii="新細明體" w:hAnsi="新細明體" w:cs="新細明體"/>
+          <w:lang w:eastAsia="zh-TW"/>
+        </w:rPr>
+        <w:t>s (RB-tree, AVL-tree)</w:t>
+      </w:r>
+      <w:r>
+        <w:rPr>
+          <w:rFonts w:ascii="新細明體" w:hAnsi="新細明體" w:cs="新細明體"/>
+          <w:lang w:eastAsia="zh-TW"/>
+        </w:rPr>
+        <w:t xml:space="preserve"> used </w:t>
       </w:r>
       <w:r>
         <w:rPr>
           <w:rFonts w:ascii="新細明體" w:hAnsi="新細明體" w:cs="新細明體" w:hint="eastAsia"/>
-          <w:color w:val="FF0000"/>
-          <w:highlight w:val="yellow"/>
-          <w:lang w:eastAsia="zh-TW"/>
-        </w:rPr>
-        <w:t>jack公視有問題</w:t>
-      </w:r>
-    </w:p>
-    <w:p/>
-    <w:p>
-      <w:pPr>
-        <w:rPr>
-          <w:rFonts w:hint="eastAsia"/>
-        </w:rPr>
-      </w:pPr>
-      <w:r>
-        <w:t>To summarize</w:t>
-      </w:r>
-      <w:r>
-        <w:t xml:space="preserve">, </w:t>
-      </w:r>
-      <w:r>
-        <w:t>w</w:t>
-      </w:r>
-      <w:r>
-        <w:t xml:space="preserve">hen </w:t>
-      </w:r>
-      <w:r>
-        <w:t>the</w:t>
-      </w:r>
-      <w:r>
-        <w:t xml:space="preserve"> actual execution time</w:t>
-      </w:r>
-      <w:r>
-        <w:t xml:space="preserve"> is the same</w:t>
-      </w:r>
-      <w:r>
-        <w:t xml:space="preserve">, the higher nice value a task has, </w:t>
-      </w:r>
-      <w:proofErr w:type="gramStart"/>
-      <w:r>
-        <w:t>the</w:t>
-      </w:r>
-      <w:proofErr w:type="gramEnd"/>
-      <w:r>
-        <w:t xml:space="preserve"> faster its </w:t>
-      </w:r>
-      <w:proofErr w:type="spellStart"/>
-      <w:r>
-        <w:t>vruntime</w:t>
-      </w:r>
-      <w:proofErr w:type="spellEnd"/>
-      <w:r>
-        <w:t xml:space="preserve"> increases. As a result, this task’s actual runtime (the time occupying a CPU) is less than a task having a lower nice value.</w:t>
-      </w:r>
-    </w:p>
-    <w:p/>
-    <w:p/>
-    <w:p/>
-    <w:p/>
-    <w:p/>
-    <w:p/>
-    <w:p/>
-    <w:p/>
-    <w:p/>
-    <w:p/>
-    <w:p/>
-    <w:p>
-      <w:pPr>
-        <w:rPr>
-          <w:rFonts w:hint="eastAsia"/>
-        </w:rPr>
-      </w:pPr>
-      <w:r>
-        <w:rPr>
-          <w:rFonts w:ascii="新細明體" w:hAnsi="新細明體" w:cs="新細明體"/>
-          <w:lang w:eastAsia="zh-TW"/>
-        </w:rPr>
-        <w:t xml:space="preserve">After having a CFS scheduler, we based on this try to </w:t>
-      </w:r>
-      <w:r>
-        <w:rPr>
-          <w:rFonts w:ascii="新細明體" w:hAnsi="新細明體" w:cs="新細明體"/>
-          <w:lang w:eastAsia="zh-TW"/>
-        </w:rPr>
-        <w:t xml:space="preserve">check </w:t>
-      </w:r>
-      <w:r>
-        <w:rPr>
-          <w:rFonts w:ascii="新細明體" w:hAnsi="新細明體" w:cs="新細明體"/>
-          <w:lang w:eastAsia="zh-TW"/>
-        </w:rPr>
-        <w:t xml:space="preserve">how these </w:t>
-      </w:r>
-      <w:r>
-        <w:rPr>
-          <w:rFonts w:ascii="新細明體" w:hAnsi="新細明體" w:cs="新細明體"/>
-          <w:lang w:eastAsia="zh-TW"/>
-        </w:rPr>
-        <w:t>two different concurrent data structure</w:t>
-      </w:r>
-      <w:r>
-        <w:rPr>
-          <w:rFonts w:ascii="新細明體" w:hAnsi="新細明體" w:cs="新細明體"/>
-          <w:lang w:eastAsia="zh-TW"/>
-        </w:rPr>
-        <w:t>s (RB-tree, AVL-tree)</w:t>
-      </w:r>
-      <w:r>
-        <w:rPr>
-          <w:rFonts w:ascii="新細明體" w:hAnsi="新細明體" w:cs="新細明體"/>
-          <w:lang w:eastAsia="zh-TW"/>
-        </w:rPr>
-        <w:t xml:space="preserve"> used </w:t>
+          <w:lang w:eastAsia="zh-TW"/>
+        </w:rPr>
+        <w:t>by</w:t>
+      </w:r>
+      <w:r>
+        <w:rPr>
+          <w:rFonts w:ascii="新細明體" w:hAnsi="新細明體" w:cs="新細明體"/>
+          <w:lang w:eastAsia="zh-TW"/>
+        </w:rPr>
+        <w:t xml:space="preserve"> CFS scheduler</w:t>
+      </w:r>
+      <w:r>
+        <w:rPr>
+          <w:rFonts w:ascii="新細明體" w:hAnsi="新細明體" w:cs="新細明體"/>
+          <w:lang w:eastAsia="zh-TW"/>
+        </w:rPr>
+        <w:t xml:space="preserve"> </w:t>
+      </w:r>
+      <w:r>
+        <w:rPr>
+          <w:rFonts w:ascii="新細明體" w:hAnsi="新細明體" w:cs="新細明體"/>
+          <w:lang w:eastAsia="zh-TW"/>
+        </w:rPr>
+        <w:t>affect</w:t>
+      </w:r>
+      <w:r>
+        <w:rPr>
+          <w:rFonts w:ascii="新細明體" w:hAnsi="新細明體" w:cs="新細明體"/>
+          <w:lang w:eastAsia="zh-TW"/>
+        </w:rPr>
+        <w:t xml:space="preserve"> the system execution time.</w:t>
+      </w:r>
+      <w:r>
+        <w:rPr>
+          <w:rFonts w:ascii="新細明體" w:hAnsi="新細明體" w:cs="新細明體"/>
+          <w:lang w:eastAsia="zh-TW"/>
+        </w:rPr>
+        <w:t xml:space="preserve"> </w:t>
+      </w:r>
+      <w:r>
+        <w:rPr>
+          <w:rFonts w:ascii="新細明體" w:hAnsi="新細明體" w:cs="新細明體"/>
+          <w:lang w:eastAsia="zh-TW"/>
+        </w:rPr>
+        <w:t>In order to make traffic on</w:t>
       </w:r>
       <w:r>
         <w:rPr>
           <w:rFonts w:ascii="新細明體" w:hAnsi="新細明體" w:cs="新細明體" w:hint="eastAsia"/>
           <w:lang w:eastAsia="zh-TW"/>
         </w:rPr>
-        <w:t>by</w:t>
-      </w:r>
-      <w:r>
-        <w:rPr>
-          <w:rFonts w:ascii="新細明體" w:hAnsi="新細明體" w:cs="新細明體"/>
-          <w:lang w:eastAsia="zh-TW"/>
-        </w:rPr>
-        <w:t xml:space="preserve"> CFS scheduler</w:t>
-      </w:r>
-      <w:r>
-        <w:rPr>
-          <w:rFonts w:ascii="新細明體" w:hAnsi="新細明體" w:cs="新細明體"/>
-          <w:lang w:eastAsia="zh-TW"/>
-        </w:rPr>
-        <w:t xml:space="preserve"> </w:t>
-      </w:r>
-      <w:r>
-        <w:rPr>
-          <w:rFonts w:ascii="新細明體" w:hAnsi="新細明體" w:cs="新細明體"/>
-          <w:lang w:eastAsia="zh-TW"/>
-        </w:rPr>
-        <w:t>affect</w:t>
-      </w:r>
-      <w:r>
-        <w:rPr>
-          <w:rFonts w:ascii="新細明體" w:hAnsi="新細明體" w:cs="新細明體"/>
-          <w:lang w:eastAsia="zh-TW"/>
-        </w:rPr>
-        <w:t xml:space="preserve"> the system execution time.</w:t>
-      </w:r>
-      <w:r>
-        <w:rPr>
-          <w:rFonts w:ascii="新細明體" w:hAnsi="新細明體" w:cs="新細明體"/>
-          <w:lang w:eastAsia="zh-TW"/>
-        </w:rPr>
-        <w:t xml:space="preserve"> </w:t>
-      </w:r>
-      <w:r>
-        <w:rPr>
-          <w:rFonts w:ascii="新細明體" w:hAnsi="新細明體" w:cs="新細明體"/>
-          <w:lang w:eastAsia="zh-TW"/>
-        </w:rPr>
-        <w:t>In order to make traffic on</w:t>
-      </w:r>
-      <w:r>
-        <w:rPr>
-          <w:rFonts w:ascii="新細明體" w:hAnsi="新細明體" w:cs="新細明體" w:hint="eastAsia"/>
-          <w:lang w:eastAsia="zh-TW"/>
-        </w:rPr>
         <w:t xml:space="preserve"> </w:t>
       </w:r>
       <w:r>
@@ -1212,7 +1085,6 @@
         </w:rPr>
         <w:t xml:space="preserve"> the </w:t>
       </w:r>
-      <w:proofErr w:type="spellStart"/>
       <w:r>
         <w:rPr>
           <w:rFonts w:ascii="新細明體" w:hAnsi="新細明體" w:cs="新細明體"/>
@@ -1225,15 +1097,7 @@
           <w:rFonts w:ascii="新細明體" w:hAnsi="新細明體" w:cs="新細明體"/>
           <w:lang w:eastAsia="zh-TW"/>
         </w:rPr>
-        <w:t>queue</w:t>
-      </w:r>
-      <w:proofErr w:type="spellEnd"/>
-      <w:r>
-        <w:rPr>
-          <w:rFonts w:ascii="新細明體" w:hAnsi="新細明體" w:cs="新細明體"/>
-          <w:lang w:eastAsia="zh-TW"/>
-        </w:rPr>
-        <w:t xml:space="preserve">, </w:t>
+        <w:t xml:space="preserve">queue, </w:t>
       </w:r>
       <w:r>
         <w:rPr>
@@ -1491,7 +1355,6 @@
         </w:rPr>
         <w:t xml:space="preserve">. </w:t>
       </w:r>
-      <w:proofErr w:type="gramStart"/>
       <w:r>
         <w:rPr>
           <w:rFonts w:ascii="新細明體" w:hAnsi="新細明體" w:cs="新細明體" w:hint="eastAsia"/>
@@ -1501,19 +1364,7 @@
           <w:szCs w:val="19"/>
           <w:lang w:eastAsia="zh-TW"/>
         </w:rPr>
-        <w:t>e</w:t>
-      </w:r>
-      <w:proofErr w:type="gramEnd"/>
-      <w:r>
-        <w:rPr>
-          <w:rFonts w:ascii="新細明體" w:hAnsi="新細明體" w:cs="新細明體" w:hint="eastAsia"/>
-          <w:bCs/>
-          <w:color w:val="auto"/>
-          <w:sz w:val="19"/>
-          <w:szCs w:val="19"/>
-          <w:lang w:eastAsia="zh-TW"/>
-        </w:rPr>
-        <w:t>.g.</w:t>
+        <w:t>e.g.</w:t>
       </w:r>
       <w:r>
         <w:rPr>
@@ -1535,31 +1386,7 @@
           <w:szCs w:val="19"/>
           <w:lang w:eastAsia="zh-TW"/>
         </w:rPr>
-        <w:t xml:space="preserve">huge process(100 tasks) </w:t>
-      </w:r>
-      <w:proofErr w:type="spellStart"/>
-      <w:r>
-        <w:rPr>
-          <w:rFonts w:ascii="‡Ù)ÒˇøÂ'81" w:hAnsi="‡Ù)ÒˇøÂ'81" w:cs="‡Ù)ÒˇøÂ'81"/>
-          <w:bCs/>
-          <w:color w:val="auto"/>
-          <w:sz w:val="19"/>
-          <w:szCs w:val="19"/>
-          <w:lang w:eastAsia="zh-TW"/>
-        </w:rPr>
-        <w:t>vs</w:t>
-      </w:r>
-      <w:proofErr w:type="spellEnd"/>
-      <w:r>
-        <w:rPr>
-          <w:rFonts w:ascii="‡Ù)ÒˇøÂ'81" w:hAnsi="‡Ù)ÒˇøÂ'81" w:cs="‡Ù)ÒˇøÂ'81"/>
-          <w:bCs/>
-          <w:color w:val="auto"/>
-          <w:sz w:val="19"/>
-          <w:szCs w:val="19"/>
-          <w:lang w:eastAsia="zh-TW"/>
-        </w:rPr>
-        <w:t xml:space="preserve"> small process (1tasks)</w:t>
+        <w:t>huge process(100 tasks) vs small process (1tasks)</w:t>
       </w:r>
     </w:p>
     <w:p>
@@ -1597,34 +1424,14 @@
           <w:lang w:eastAsia="zh-TW"/>
         </w:rPr>
       </w:pPr>
-      <w:proofErr w:type="gramStart"/>
       <w:r>
         <w:rPr>
           <w:rFonts w:ascii="新細明體" w:hAnsi="新細明體" w:cs="新細明體"/>
           <w:color w:val="auto"/>
           <w:lang w:eastAsia="zh-TW"/>
         </w:rPr>
-        <w:t>per</w:t>
-      </w:r>
-      <w:proofErr w:type="gramEnd"/>
-      <w:r>
-        <w:rPr>
-          <w:rFonts w:ascii="新細明體" w:hAnsi="新細明體" w:cs="新細明體"/>
-          <w:color w:val="auto"/>
-          <w:lang w:eastAsia="zh-TW"/>
-        </w:rPr>
-        <w:t xml:space="preserve">-CPU </w:t>
-      </w:r>
-      <w:proofErr w:type="spellStart"/>
-      <w:r>
-        <w:rPr>
-          <w:rFonts w:ascii="新細明體" w:hAnsi="新細明體" w:cs="新細明體"/>
-          <w:color w:val="auto"/>
-          <w:lang w:eastAsia="zh-TW"/>
-        </w:rPr>
-        <w:t>runqueue</w:t>
-      </w:r>
-      <w:proofErr w:type="spellEnd"/>
+        <w:t>per-CPU runqueue</w:t>
+      </w:r>
     </w:p>
     <w:p>
       <w:pPr>
@@ -1639,23 +1446,13 @@
           <w:lang w:eastAsia="zh-TW"/>
         </w:rPr>
       </w:pPr>
-      <w:proofErr w:type="gramStart"/>
       <w:r>
         <w:rPr>
           <w:rFonts w:ascii="新細明體" w:hAnsi="新細明體" w:cs="新細明體"/>
           <w:color w:val="auto"/>
           <w:lang w:eastAsia="zh-TW"/>
         </w:rPr>
-        <w:t>fork</w:t>
-      </w:r>
-      <w:proofErr w:type="gramEnd"/>
-      <w:r>
-        <w:rPr>
-          <w:rFonts w:ascii="新細明體" w:hAnsi="新細明體" w:cs="新細明體"/>
-          <w:color w:val="auto"/>
-          <w:lang w:eastAsia="zh-TW"/>
-        </w:rPr>
-        <w:t>()</w:t>
+        <w:t>fork()</w:t>
       </w:r>
     </w:p>
     <w:p>
@@ -1700,39 +1497,7 @@
           <w:sz w:val="18"/>
           <w:szCs w:val="18"/>
         </w:rPr>
-        <w:t xml:space="preserve">As a side, </w:t>
-      </w:r>
-      <w:proofErr w:type="gramStart"/>
-      <w:r>
-        <w:rPr>
-          <w:sz w:val="18"/>
-          <w:szCs w:val="18"/>
-        </w:rPr>
-        <w:t>O(</w:t>
-      </w:r>
-      <w:proofErr w:type="gramEnd"/>
-      <w:r>
-        <w:rPr>
-          <w:sz w:val="18"/>
-          <w:szCs w:val="18"/>
-        </w:rPr>
-        <w:t xml:space="preserve">1) uses a heuristic algorithm (complex calculation) to solve interactive or non-interactive task problem, which performance is not well. CFS is introduced to solve older </w:t>
-      </w:r>
-      <w:proofErr w:type="gramStart"/>
-      <w:r>
-        <w:rPr>
-          <w:sz w:val="18"/>
-          <w:szCs w:val="18"/>
-        </w:rPr>
-        <w:t>O(</w:t>
-      </w:r>
-      <w:proofErr w:type="gramEnd"/>
-      <w:r>
-        <w:rPr>
-          <w:sz w:val="18"/>
-          <w:szCs w:val="18"/>
-        </w:rPr>
-        <w:t>1) scheduler’s performance problem.</w:t>
+        <w:t>As a side, O(1) uses a heuristic algorithm (complex calculation) to solve interactive or non-interactive task problem, which performance is not well. CFS is introduced to solve older O(1) scheduler’s performance problem.</w:t>
       </w:r>
     </w:p>
     <w:p/>
@@ -1908,7 +1673,6 @@
         </w:rPr>
         <w:t xml:space="preserve">r doesn’t consider the real system overhead. This makes us to get ride of interferences from a system. We </w:t>
       </w:r>
-      <w:proofErr w:type="spellStart"/>
       <w:r>
         <w:rPr>
           <w:rFonts w:ascii="Calibri" w:hAnsi="Calibri" w:cs="Times New Roman"/>
@@ -1917,9 +1681,8 @@
           <w:szCs w:val="24"/>
           <w:lang w:eastAsia="zh-CN"/>
         </w:rPr>
-        <w:t>concentratedly</w:t>
-      </w:r>
-      <w:proofErr w:type="spellEnd"/>
+        <w:t xml:space="preserve">concentratedly </w:t>
+      </w:r>
       <w:r>
         <w:rPr>
           <w:rFonts w:ascii="Calibri" w:hAnsi="Calibri" w:cs="Times New Roman"/>
@@ -1928,7 +1691,7 @@
           <w:szCs w:val="24"/>
           <w:lang w:eastAsia="zh-CN"/>
         </w:rPr>
-        <w:t xml:space="preserve"> </w:t>
+        <w:t xml:space="preserve">focus on </w:t>
       </w:r>
       <w:r>
         <w:rPr>
@@ -1938,7 +1701,7 @@
           <w:szCs w:val="24"/>
           <w:lang w:eastAsia="zh-CN"/>
         </w:rPr>
-        <w:t xml:space="preserve">focus on </w:t>
+        <w:t>implement</w:t>
       </w:r>
       <w:r>
         <w:rPr>
@@ -1948,7 +1711,7 @@
           <w:szCs w:val="24"/>
           <w:lang w:eastAsia="zh-CN"/>
         </w:rPr>
-        <w:t>implement</w:t>
+        <w:t xml:space="preserve"> </w:t>
       </w:r>
       <w:r>
         <w:rPr>
@@ -1958,7 +1721,7 @@
           <w:szCs w:val="24"/>
           <w:lang w:eastAsia="zh-CN"/>
         </w:rPr>
-        <w:t xml:space="preserve"> </w:t>
+        <w:t xml:space="preserve">Linux version </w:t>
       </w:r>
       <w:r>
         <w:rPr>
@@ -1968,7 +1731,7 @@
           <w:szCs w:val="24"/>
           <w:lang w:eastAsia="zh-CN"/>
         </w:rPr>
-        <w:t xml:space="preserve">Linux version </w:t>
+        <w:t xml:space="preserve">CFS and </w:t>
       </w:r>
       <w:r>
         <w:rPr>
@@ -1978,7 +1741,7 @@
           <w:szCs w:val="24"/>
           <w:lang w:eastAsia="zh-CN"/>
         </w:rPr>
-        <w:t xml:space="preserve">CFS and </w:t>
+        <w:t xml:space="preserve">use it to </w:t>
       </w:r>
       <w:r>
         <w:rPr>
@@ -1988,7 +1751,7 @@
           <w:szCs w:val="24"/>
           <w:lang w:eastAsia="zh-CN"/>
         </w:rPr>
-        <w:t xml:space="preserve">use it to </w:t>
+        <w:t>compare with different data structure</w:t>
       </w:r>
       <w:r>
         <w:rPr>
@@ -1998,7 +1761,7 @@
           <w:szCs w:val="24"/>
           <w:lang w:eastAsia="zh-CN"/>
         </w:rPr>
-        <w:t>compare with different data structure</w:t>
+        <w:t>s</w:t>
       </w:r>
       <w:r>
         <w:rPr>
@@ -2008,39 +1771,7 @@
           <w:szCs w:val="24"/>
           <w:lang w:eastAsia="zh-CN"/>
         </w:rPr>
-        <w:t>s</w:t>
-      </w:r>
-      <w:r>
-        <w:rPr>
-          <w:rFonts w:ascii="Calibri" w:hAnsi="Calibri" w:cs="Times New Roman"/>
-          <w:color w:val="00000A"/>
-          <w:sz w:val="21"/>
-          <w:szCs w:val="24"/>
-          <w:lang w:eastAsia="zh-CN"/>
-        </w:rPr>
-        <w:t xml:space="preserve"> as its </w:t>
-      </w:r>
-      <w:proofErr w:type="spellStart"/>
-      <w:r>
-        <w:rPr>
-          <w:rFonts w:ascii="Calibri" w:hAnsi="Calibri" w:cs="Times New Roman"/>
-          <w:color w:val="00000A"/>
-          <w:sz w:val="21"/>
-          <w:szCs w:val="24"/>
-          <w:lang w:eastAsia="zh-CN"/>
-        </w:rPr>
-        <w:t>run_queue</w:t>
-      </w:r>
-      <w:proofErr w:type="spellEnd"/>
-      <w:r>
-        <w:rPr>
-          <w:rFonts w:ascii="Calibri" w:hAnsi="Calibri" w:cs="Times New Roman"/>
-          <w:color w:val="00000A"/>
-          <w:sz w:val="21"/>
-          <w:szCs w:val="24"/>
-          <w:lang w:eastAsia="zh-CN"/>
-        </w:rPr>
-        <w:t>.</w:t>
+        <w:t xml:space="preserve"> as its run_queue.</w:t>
       </w:r>
     </w:p>
     <w:p>
@@ -2201,7 +1932,6 @@
           <w:lang w:eastAsia="zh-TW"/>
         </w:rPr>
       </w:pPr>
-      <w:proofErr w:type="gramStart"/>
       <w:r>
         <w:rPr>
           <w:rFonts w:ascii="新細明體" w:hAnsi="新細明體" w:cs="新細明體"/>
@@ -2209,9 +1939,8 @@
           <w:szCs w:val="18"/>
           <w:lang w:eastAsia="zh-TW"/>
         </w:rPr>
-        <w:t>if</w:t>
-      </w:r>
-      <w:proofErr w:type="gramEnd"/>
+        <w:t xml:space="preserve">if delta_exec &gt; ideal_runtime, </w:t>
+      </w:r>
       <w:r>
         <w:rPr>
           <w:rFonts w:ascii="新細明體" w:hAnsi="新細明體" w:cs="新細明體"/>
@@ -2219,87 +1948,7 @@
           <w:szCs w:val="18"/>
           <w:lang w:eastAsia="zh-TW"/>
         </w:rPr>
-        <w:t xml:space="preserve"> </w:t>
-      </w:r>
-      <w:proofErr w:type="spellStart"/>
-      <w:r>
-        <w:rPr>
-          <w:rFonts w:ascii="新細明體" w:hAnsi="新細明體" w:cs="新細明體"/>
-          <w:sz w:val="18"/>
-          <w:szCs w:val="18"/>
-          <w:lang w:eastAsia="zh-TW"/>
-        </w:rPr>
-        <w:t>delta_exec</w:t>
-      </w:r>
-      <w:proofErr w:type="spellEnd"/>
-      <w:r>
-        <w:rPr>
-          <w:rFonts w:ascii="新細明體" w:hAnsi="新細明體" w:cs="新細明體"/>
-          <w:sz w:val="18"/>
-          <w:szCs w:val="18"/>
-          <w:lang w:eastAsia="zh-TW"/>
-        </w:rPr>
-        <w:t xml:space="preserve"> &gt; </w:t>
-      </w:r>
-      <w:proofErr w:type="spellStart"/>
-      <w:r>
-        <w:rPr>
-          <w:rFonts w:ascii="新細明體" w:hAnsi="新細明體" w:cs="新細明體"/>
-          <w:sz w:val="18"/>
-          <w:szCs w:val="18"/>
-          <w:lang w:eastAsia="zh-TW"/>
-        </w:rPr>
-        <w:t>ideal_runtime</w:t>
-      </w:r>
-      <w:proofErr w:type="spellEnd"/>
-      <w:r>
-        <w:rPr>
-          <w:rFonts w:ascii="新細明體" w:hAnsi="新細明體" w:cs="新細明體"/>
-          <w:sz w:val="18"/>
-          <w:szCs w:val="18"/>
-          <w:lang w:eastAsia="zh-TW"/>
-        </w:rPr>
-        <w:t xml:space="preserve">, </w:t>
-      </w:r>
-      <w:proofErr w:type="spellStart"/>
-      <w:r>
-        <w:rPr>
-          <w:rFonts w:ascii="新細明體" w:hAnsi="新細明體" w:cs="新細明體"/>
-          <w:sz w:val="18"/>
-          <w:szCs w:val="18"/>
-          <w:lang w:eastAsia="zh-TW"/>
-        </w:rPr>
-        <w:t>enq</w:t>
-      </w:r>
-      <w:proofErr w:type="spellEnd"/>
-      <w:r>
-        <w:rPr>
-          <w:rFonts w:ascii="新細明體" w:hAnsi="新細明體" w:cs="新細明體"/>
-          <w:sz w:val="18"/>
-          <w:szCs w:val="18"/>
-          <w:lang w:eastAsia="zh-TW"/>
-        </w:rPr>
-        <w:t xml:space="preserve">() and then </w:t>
-      </w:r>
-      <w:proofErr w:type="spellStart"/>
-      <w:r>
-        <w:rPr>
-          <w:rFonts w:ascii="新細明體" w:hAnsi="新細明體" w:cs="新細明體"/>
-          <w:sz w:val="18"/>
-          <w:szCs w:val="18"/>
-          <w:lang w:eastAsia="zh-TW"/>
-        </w:rPr>
-        <w:t>deq</w:t>
-      </w:r>
-      <w:proofErr w:type="spellEnd"/>
-      <w:r>
-        <w:rPr>
-          <w:rFonts w:ascii="新細明體" w:hAnsi="新細明體" w:cs="新細明體"/>
-          <w:sz w:val="18"/>
-          <w:szCs w:val="18"/>
-          <w:lang w:eastAsia="zh-TW"/>
-        </w:rPr>
-        <w:t>()</w:t>
+        <w:t>enq() and then deq()</w:t>
       </w:r>
     </w:p>
     <w:p>
@@ -2316,8 +1965,6 @@
           <w:lang w:eastAsia="zh-TW"/>
         </w:rPr>
       </w:pPr>
-      <w:proofErr w:type="spellStart"/>
-      <w:proofErr w:type="gramStart"/>
       <w:r>
         <w:rPr>
           <w:rFonts w:ascii="新細明體" w:hAnsi="新細明體" w:cs="新細明體"/>
@@ -2325,9 +1972,8 @@
           <w:szCs w:val="18"/>
           <w:lang w:eastAsia="zh-TW"/>
         </w:rPr>
-        <w:t>thread</w:t>
-      </w:r>
-      <w:proofErr w:type="gramEnd"/>
+        <w:t>thread_</w:t>
+      </w:r>
       <w:r>
         <w:rPr>
           <w:rFonts w:ascii="新細明體" w:hAnsi="新細明體" w:cs="新細明體"/>
@@ -2335,26 +1981,7 @@
           <w:szCs w:val="18"/>
           <w:lang w:eastAsia="zh-TW"/>
         </w:rPr>
-        <w:t>_</w:t>
-      </w:r>
-      <w:r>
-        <w:rPr>
-          <w:rFonts w:ascii="新細明體" w:hAnsi="新細明體" w:cs="新細明體"/>
-          <w:sz w:val="18"/>
-          <w:szCs w:val="18"/>
-          <w:lang w:eastAsia="zh-TW"/>
-        </w:rPr>
-        <w:t>exit</w:t>
-      </w:r>
-      <w:proofErr w:type="spellEnd"/>
-      <w:r>
-        <w:rPr>
-          <w:rFonts w:ascii="新細明體" w:hAnsi="新細明體" w:cs="新細明體"/>
-          <w:sz w:val="18"/>
-          <w:szCs w:val="18"/>
-          <w:lang w:eastAsia="zh-TW"/>
-        </w:rPr>
-        <w:t>()</w:t>
+        <w:t>exit()</w:t>
       </w:r>
       <w:r>
         <w:rPr>
@@ -2380,8 +2007,6 @@
           <w:lang w:eastAsia="zh-TW"/>
         </w:rPr>
       </w:pPr>
-      <w:proofErr w:type="spellStart"/>
-      <w:proofErr w:type="gramStart"/>
       <w:r>
         <w:rPr>
           <w:rFonts w:ascii="新細明體" w:hAnsi="新細明體" w:cs="新細明體"/>
@@ -2389,9 +2014,8 @@
           <w:szCs w:val="18"/>
           <w:lang w:eastAsia="zh-TW"/>
         </w:rPr>
-        <w:t>thread</w:t>
-      </w:r>
-      <w:proofErr w:type="gramEnd"/>
+        <w:t>thread_</w:t>
+      </w:r>
       <w:r>
         <w:rPr>
           <w:rFonts w:ascii="新細明體" w:hAnsi="新細明體" w:cs="新細明體"/>
@@ -2399,7 +2023,7 @@
           <w:szCs w:val="18"/>
           <w:lang w:eastAsia="zh-TW"/>
         </w:rPr>
-        <w:t>_</w:t>
+        <w:t>creat</w:t>
       </w:r>
       <w:r>
         <w:rPr>
@@ -2408,7 +2032,7 @@
           <w:szCs w:val="18"/>
           <w:lang w:eastAsia="zh-TW"/>
         </w:rPr>
-        <w:t>creat</w:t>
+        <w:t>e</w:t>
       </w:r>
       <w:r>
         <w:rPr>
@@ -2417,29 +2041,8 @@
           <w:szCs w:val="18"/>
           <w:lang w:eastAsia="zh-TW"/>
         </w:rPr>
-        <w:t>e</w:t>
-      </w:r>
-      <w:proofErr w:type="spellEnd"/>
-      <w:r>
-        <w:rPr>
-          <w:rFonts w:ascii="新細明體" w:hAnsi="新細明體" w:cs="新細明體"/>
-          <w:sz w:val="18"/>
-          <w:szCs w:val="18"/>
-          <w:lang w:eastAsia="zh-TW"/>
-        </w:rPr>
-        <w:t xml:space="preserve">() : </w:t>
-      </w:r>
-      <w:proofErr w:type="spellStart"/>
-      <w:r>
-        <w:rPr>
-          <w:rFonts w:ascii="新細明體" w:hAnsi="新細明體" w:cs="新細明體"/>
-          <w:sz w:val="18"/>
-          <w:szCs w:val="18"/>
-          <w:lang w:eastAsia="zh-TW"/>
-        </w:rPr>
-        <w:t>start_time</w:t>
-      </w:r>
-      <w:proofErr w:type="spellEnd"/>
+        <w:t>() : start_time</w:t>
+      </w:r>
     </w:p>
     <w:p/>
     <w:p/>
@@ -2548,6 +2151,7 @@
           <w:noProof/>
           <w:lang w:eastAsia="en-US"/>
         </w:rPr>
+        <w:lastRenderedPageBreak/>
         <w:drawing>
           <wp:inline distT="0" distB="0" distL="0" distR="0" wp14:anchorId="34157F34" wp14:editId="0A01FC95">
             <wp:extent cx="4912094" cy="737191"/>
@@ -2860,15 +2464,7 @@
         <w:t>n</w:t>
       </w:r>
       <w:r>
-        <w:t xml:space="preserve">’t use color or marker to make additional </w:t>
-      </w:r>
-      <w:proofErr w:type="gramStart"/>
-      <w:r>
-        <w:t>information,</w:t>
-      </w:r>
-      <w:proofErr w:type="gramEnd"/>
-      <w:r>
-        <w:t xml:space="preserve"> its</w:t>
+        <w:t>’t use color or marker to make additional information, its</w:t>
       </w:r>
       <w:r>
         <w:t xml:space="preserve"> rotation </w:t>
@@ -3000,15 +2596,7 @@
         <w:t xml:space="preserve"> </w:t>
       </w:r>
       <w:r>
-        <w:t>RB-</w:t>
-      </w:r>
-      <w:proofErr w:type="gramStart"/>
-      <w:r>
-        <w:t>tree</w:t>
-      </w:r>
-      <w:proofErr w:type="gramEnd"/>
-      <w:r>
-        <w:t xml:space="preserve"> as queue data structure</w:t>
+        <w:t>RB-tree as queue data structure</w:t>
       </w:r>
       <w:r>
         <w:t xml:space="preserve"> is that both data </w:t>
@@ -3079,6 +2667,7 @@
     <w:p/>
     <w:p>
       <w:r>
+        <w:lastRenderedPageBreak/>
         <w:t>Our</w:t>
       </w:r>
       <w:r>
@@ -3145,10 +2734,7 @@
         <w:t>Implementing Linux-like CFS simulators (single-threaded and ideal version, multi-threaded and concurrent version)</w:t>
       </w:r>
     </w:p>
-    <w:p>
-      <w:bookmarkStart w:id="0" w:name="_GoBack"/>
-      <w:bookmarkEnd w:id="0"/>
-    </w:p>
+    <w:p/>
     <w:p>
       <w:pPr>
         <w:rPr>
@@ -3178,100 +2764,43 @@
           <w:sz w:val="18"/>
           <w:szCs w:val="18"/>
         </w:rPr>
-        <w:t>[1] Molnar, Ingo. "Modular scheduler core and completely fair scheduler [</w:t>
-      </w:r>
-      <w:proofErr w:type="spellStart"/>
-      <w:r>
+        <w:t>[1] Molnar, Ingo. "Modular scheduler core and completely fair scheduler [cfs]."Linux-Kernel mailing list (2007).</w:t>
+      </w:r>
+    </w:p>
+    <w:p>
+      <w:pPr>
         <w:rPr>
           <w:sz w:val="18"/>
           <w:szCs w:val="18"/>
         </w:rPr>
-        <w:t>cfs</w:t>
-      </w:r>
-      <w:proofErr w:type="spellEnd"/>
+      </w:pPr>
       <w:r>
         <w:rPr>
           <w:sz w:val="18"/>
           <w:szCs w:val="18"/>
         </w:rPr>
-        <w:t>]."</w:t>
-      </w:r>
-      <w:proofErr w:type="gramStart"/>
-      <w:r>
+        <w:t>[2] Kim, Jong Ho, Helen Cameron, and Peter Graham. "Lock-free red-black trees using cas." Concurrency and Computation: Practice and Experience(2006): 1-40.</w:t>
+      </w:r>
+    </w:p>
+    <w:p>
+      <w:pPr>
         <w:rPr>
           <w:sz w:val="18"/>
           <w:szCs w:val="18"/>
         </w:rPr>
-        <w:t>Linux-Kernel mailing list (2007).</w:t>
-      </w:r>
-      <w:proofErr w:type="gramEnd"/>
-    </w:p>
-    <w:p>
-      <w:pPr>
+      </w:pPr>
+      <w:r>
         <w:rPr>
           <w:sz w:val="18"/>
           <w:szCs w:val="18"/>
         </w:rPr>
-      </w:pPr>
+        <w:t xml:space="preserve">[3] </w:t>
+      </w:r>
       <w:r>
         <w:rPr>
           <w:sz w:val="18"/>
           <w:szCs w:val="18"/>
         </w:rPr>
-        <w:t xml:space="preserve">[2] Kim, Jong Ho, Helen Cameron, and Peter Graham. "Lock-free red-black trees using </w:t>
-      </w:r>
-      <w:proofErr w:type="spellStart"/>
-      <w:r>
-        <w:rPr>
-          <w:sz w:val="18"/>
-          <w:szCs w:val="18"/>
-        </w:rPr>
-        <w:t>cas</w:t>
-      </w:r>
-      <w:proofErr w:type="spellEnd"/>
-      <w:r>
-        <w:rPr>
-          <w:sz w:val="18"/>
-          <w:szCs w:val="18"/>
-        </w:rPr>
-        <w:t xml:space="preserve">." Concurrency and Computation: Practice and </w:t>
-      </w:r>
-      <w:proofErr w:type="gramStart"/>
-      <w:r>
-        <w:rPr>
-          <w:sz w:val="18"/>
-          <w:szCs w:val="18"/>
-        </w:rPr>
-        <w:t>Experience(</w:t>
-      </w:r>
-      <w:proofErr w:type="gramEnd"/>
-      <w:r>
-        <w:rPr>
-          <w:sz w:val="18"/>
-          <w:szCs w:val="18"/>
-        </w:rPr>
-        <w:t>2006): 1-40.</w:t>
-      </w:r>
-    </w:p>
-    <w:p>
-      <w:pPr>
-        <w:rPr>
-          <w:sz w:val="18"/>
-          <w:szCs w:val="18"/>
-        </w:rPr>
-      </w:pPr>
-      <w:r>
-        <w:rPr>
-          <w:sz w:val="18"/>
-          <w:szCs w:val="18"/>
-        </w:rPr>
-        <w:t xml:space="preserve">[3] </w:t>
-      </w:r>
-      <w:r>
-        <w:rPr>
-          <w:sz w:val="18"/>
-          <w:szCs w:val="18"/>
-        </w:rPr>
         <w:t>Love, Robert. Linux system programming: talking directly to the kernel and C library. " O'Reilly Media, Inc.", 2013.</w:t>
       </w:r>
     </w:p>
@@ -3381,21 +2910,7 @@
         <w:rPr>
           <w:b/>
         </w:rPr>
-        <w:t xml:space="preserve">ose one </w:t>
-      </w:r>
-      <w:proofErr w:type="spellStart"/>
-      <w:r>
-        <w:rPr>
-          <w:b/>
-        </w:rPr>
-        <w:t>run_queue</w:t>
-      </w:r>
-      <w:proofErr w:type="spellEnd"/>
-      <w:r>
-        <w:rPr>
-          <w:b/>
-        </w:rPr>
-        <w:t xml:space="preserve"> data structure</w:t>
+        <w:t>ose one run_queue data structure</w:t>
       </w:r>
     </w:p>
     <w:p>
@@ -3413,7 +2928,6 @@
           <w:szCs w:val="20"/>
         </w:rPr>
       </w:pPr>
-      <w:proofErr w:type="gramStart"/>
       <w:r>
         <w:rPr>
           <w:rFonts w:ascii="Monaco" w:hAnsi="Monaco" w:cs="Monaco"/>
@@ -3425,7 +2939,6 @@
         </w:rPr>
         <w:t>static</w:t>
       </w:r>
-      <w:proofErr w:type="gramEnd"/>
       <w:r>
         <w:rPr>
           <w:rFonts w:ascii="Monaco" w:hAnsi="Monaco" w:cs="Monaco"/>
@@ -3436,7 +2949,6 @@
         </w:rPr>
         <w:t xml:space="preserve"> </w:t>
       </w:r>
-      <w:proofErr w:type="spellStart"/>
       <w:r>
         <w:rPr>
           <w:rFonts w:ascii="Monaco" w:hAnsi="Monaco" w:cs="Monaco"/>
@@ -3448,7 +2960,6 @@
         </w:rPr>
         <w:t>boolean</w:t>
       </w:r>
-      <w:proofErr w:type="spellEnd"/>
       <w:r>
         <w:rPr>
           <w:rFonts w:ascii="Monaco" w:hAnsi="Monaco" w:cs="Monaco"/>
@@ -3530,20 +3041,8 @@
           <w:sz w:val="20"/>
           <w:szCs w:val="20"/>
         </w:rPr>
-        <w:t xml:space="preserve">run with </w:t>
-      </w:r>
-      <w:proofErr w:type="spellStart"/>
-      <w:r>
-        <w:rPr>
-          <w:rFonts w:ascii="Monaco" w:hAnsi="Monaco" w:cs="Monaco"/>
-          <w:b/>
-          <w:color w:val="3F7F5F"/>
-          <w:sz w:val="20"/>
-          <w:szCs w:val="20"/>
-        </w:rPr>
-        <w:t>AVLTree</w:t>
-      </w:r>
-      <w:proofErr w:type="spellEnd"/>
+        <w:t>run with AVLTree</w:t>
+      </w:r>
     </w:p>
     <w:p>
       <w:pPr>
@@ -3560,7 +3059,6 @@
           <w:szCs w:val="20"/>
         </w:rPr>
       </w:pPr>
-      <w:proofErr w:type="gramStart"/>
       <w:r>
         <w:rPr>
           <w:rFonts w:ascii="Monaco" w:hAnsi="Monaco" w:cs="Monaco"/>
@@ -3572,7 +3070,6 @@
         </w:rPr>
         <w:t>static</w:t>
       </w:r>
-      <w:proofErr w:type="gramEnd"/>
       <w:r>
         <w:rPr>
           <w:rFonts w:ascii="Monaco" w:hAnsi="Monaco" w:cs="Monaco"/>
@@ -3583,7 +3080,6 @@
         </w:rPr>
         <w:t xml:space="preserve"> </w:t>
       </w:r>
-      <w:proofErr w:type="spellStart"/>
       <w:r>
         <w:rPr>
           <w:rFonts w:ascii="Monaco" w:hAnsi="Monaco" w:cs="Monaco"/>
@@ -3595,7 +3091,6 @@
         </w:rPr>
         <w:t>boolean</w:t>
       </w:r>
-      <w:proofErr w:type="spellEnd"/>
       <w:r>
         <w:rPr>
           <w:rFonts w:ascii="Monaco" w:hAnsi="Monaco" w:cs="Monaco"/>
@@ -3667,20 +3162,8 @@
           <w:sz w:val="20"/>
           <w:szCs w:val="20"/>
         </w:rPr>
-        <w:t xml:space="preserve">// run with </w:t>
-      </w:r>
-      <w:proofErr w:type="spellStart"/>
-      <w:r>
-        <w:rPr>
-          <w:rFonts w:ascii="Monaco" w:hAnsi="Monaco" w:cs="Monaco"/>
-          <w:b/>
-          <w:color w:val="3F7F5F"/>
-          <w:sz w:val="20"/>
-          <w:szCs w:val="20"/>
-        </w:rPr>
-        <w:t>RBTree</w:t>
-      </w:r>
-      <w:proofErr w:type="spellEnd"/>
+        <w:t>// run with RBTree</w:t>
+      </w:r>
     </w:p>
     <w:p/>
     <w:p>
@@ -3728,7 +3211,6 @@
           <w:szCs w:val="16"/>
         </w:rPr>
       </w:pPr>
-      <w:proofErr w:type="gramStart"/>
       <w:r>
         <w:rPr>
           <w:rFonts w:ascii="Monaco" w:hAnsi="Monaco" w:cs="Monaco"/>
@@ -3740,7 +3222,6 @@
         </w:rPr>
         <w:t>static</w:t>
       </w:r>
-      <w:proofErr w:type="gramEnd"/>
       <w:r>
         <w:rPr>
           <w:rFonts w:ascii="Monaco" w:hAnsi="Monaco" w:cs="Monaco"/>
@@ -3750,7 +3231,6 @@
         </w:rPr>
         <w:t xml:space="preserve"> </w:t>
       </w:r>
-      <w:proofErr w:type="spellStart"/>
       <w:r>
         <w:rPr>
           <w:rFonts w:ascii="Monaco" w:hAnsi="Monaco" w:cs="Monaco"/>
@@ -3762,7 +3242,6 @@
         </w:rPr>
         <w:t>int</w:t>
       </w:r>
-      <w:proofErr w:type="spellEnd"/>
       <w:r>
         <w:rPr>
           <w:rFonts w:ascii="Monaco" w:hAnsi="Monaco" w:cs="Monaco"/>
@@ -3879,7 +3358,6 @@
           <w:szCs w:val="16"/>
         </w:rPr>
       </w:pPr>
-      <w:proofErr w:type="gramStart"/>
       <w:r>
         <w:rPr>
           <w:rFonts w:ascii="Monaco" w:hAnsi="Monaco" w:cs="Monaco"/>
@@ -3891,7 +3369,6 @@
         </w:rPr>
         <w:t>static</w:t>
       </w:r>
-      <w:proofErr w:type="gramEnd"/>
       <w:r>
         <w:rPr>
           <w:rFonts w:ascii="Monaco" w:hAnsi="Monaco" w:cs="Monaco"/>
@@ -3901,7 +3378,6 @@
         </w:rPr>
         <w:t xml:space="preserve"> </w:t>
       </w:r>
-      <w:proofErr w:type="spellStart"/>
       <w:r>
         <w:rPr>
           <w:rFonts w:ascii="Monaco" w:hAnsi="Monaco" w:cs="Monaco"/>
@@ -3913,7 +3389,6 @@
         </w:rPr>
         <w:t>int</w:t>
       </w:r>
-      <w:proofErr w:type="spellEnd"/>
       <w:r>
         <w:rPr>
           <w:rFonts w:ascii="Monaco" w:hAnsi="Monaco" w:cs="Monaco"/>
@@ -3923,7 +3398,6 @@
         </w:rPr>
         <w:t xml:space="preserve"> </w:t>
       </w:r>
-      <w:proofErr w:type="spellStart"/>
       <w:r>
         <w:rPr>
           <w:rFonts w:ascii="Monaco" w:hAnsi="Monaco" w:cs="Monaco"/>
@@ -3935,7 +3409,6 @@
         </w:rPr>
         <w:t>TimerIntThreshold</w:t>
       </w:r>
-      <w:proofErr w:type="spellEnd"/>
       <w:r>
         <w:rPr>
           <w:rFonts w:ascii="Monaco" w:hAnsi="Monaco" w:cs="Monaco"/>
@@ -3996,7 +3469,6 @@
           <w:szCs w:val="16"/>
         </w:rPr>
       </w:pPr>
-      <w:proofErr w:type="gramStart"/>
       <w:r>
         <w:rPr>
           <w:rFonts w:ascii="Monaco" w:hAnsi="Monaco" w:cs="Monaco"/>
@@ -4008,7 +3480,6 @@
         </w:rPr>
         <w:t>static</w:t>
       </w:r>
-      <w:proofErr w:type="gramEnd"/>
       <w:r>
         <w:rPr>
           <w:rFonts w:ascii="Monaco" w:hAnsi="Monaco" w:cs="Monaco"/>
@@ -4018,7 +3489,6 @@
         </w:rPr>
         <w:t xml:space="preserve"> </w:t>
       </w:r>
-      <w:proofErr w:type="spellStart"/>
       <w:r>
         <w:rPr>
           <w:rFonts w:ascii="Monaco" w:hAnsi="Monaco" w:cs="Monaco"/>
@@ -4030,7 +3500,6 @@
         </w:rPr>
         <w:t>int</w:t>
       </w:r>
-      <w:proofErr w:type="spellEnd"/>
       <w:r>
         <w:rPr>
           <w:rFonts w:ascii="Monaco" w:hAnsi="Monaco" w:cs="Monaco"/>
@@ -4040,7 +3509,6 @@
         </w:rPr>
         <w:t xml:space="preserve"> </w:t>
       </w:r>
-      <w:proofErr w:type="spellStart"/>
       <w:r>
         <w:rPr>
           <w:rFonts w:ascii="Monaco" w:hAnsi="Monaco" w:cs="Monaco"/>
@@ -4052,7 +3520,6 @@
         </w:rPr>
         <w:t>min_granunarity</w:t>
       </w:r>
-      <w:proofErr w:type="spellEnd"/>
       <w:r>
         <w:rPr>
           <w:rFonts w:ascii="Monaco" w:hAnsi="Monaco" w:cs="Monaco"/>
@@ -4097,7 +3564,6 @@
           <w:szCs w:val="16"/>
         </w:rPr>
       </w:pPr>
-      <w:proofErr w:type="gramStart"/>
       <w:r>
         <w:rPr>
           <w:rFonts w:ascii="Monaco" w:hAnsi="Monaco" w:cs="Monaco"/>
@@ -4109,7 +3575,6 @@
         </w:rPr>
         <w:t>static</w:t>
       </w:r>
-      <w:proofErr w:type="gramEnd"/>
       <w:r>
         <w:rPr>
           <w:rFonts w:ascii="Monaco" w:hAnsi="Monaco" w:cs="Monaco"/>
@@ -4119,7 +3584,6 @@
         </w:rPr>
         <w:t xml:space="preserve"> </w:t>
       </w:r>
-      <w:proofErr w:type="spellStart"/>
       <w:r>
         <w:rPr>
           <w:rFonts w:ascii="Monaco" w:hAnsi="Monaco" w:cs="Monaco"/>
@@ -4131,7 +3595,6 @@
         </w:rPr>
         <w:t>int</w:t>
       </w:r>
-      <w:proofErr w:type="spellEnd"/>
       <w:r>
         <w:rPr>
           <w:rFonts w:ascii="Monaco" w:hAnsi="Monaco" w:cs="Monaco"/>
@@ -4141,7 +3604,6 @@
         </w:rPr>
         <w:t xml:space="preserve"> </w:t>
       </w:r>
-      <w:proofErr w:type="spellStart"/>
       <w:r>
         <w:rPr>
           <w:rFonts w:ascii="Monaco" w:hAnsi="Monaco" w:cs="Monaco"/>
@@ -4153,7 +3615,6 @@
         </w:rPr>
         <w:t>dynaic_nice_rang</w:t>
       </w:r>
-      <w:proofErr w:type="spellEnd"/>
       <w:r>
         <w:rPr>
           <w:rFonts w:ascii="Monaco" w:hAnsi="Monaco" w:cs="Monaco"/>
@@ -4206,9 +3667,8 @@
           <w:sz w:val="16"/>
           <w:szCs w:val="16"/>
         </w:rPr>
-        <w:t>)=</w:t>
-      </w:r>
-      <w:proofErr w:type="spellStart"/>
+        <w:t>)=original_nice</w:t>
+      </w:r>
       <w:r>
         <w:rPr>
           <w:rFonts w:ascii="Monaco" w:hAnsi="Monaco" w:cs="Monaco"/>
@@ -4216,9 +3676,8 @@
           <w:sz w:val="16"/>
           <w:szCs w:val="16"/>
         </w:rPr>
-        <w:t>original_nice</w:t>
-      </w:r>
-      <w:proofErr w:type="spellEnd"/>
+        <w:t>+-</w:t>
+      </w:r>
       <w:r>
         <w:rPr>
           <w:rFonts w:ascii="Monaco" w:hAnsi="Monaco" w:cs="Monaco"/>
@@ -4226,19 +3685,8 @@
           <w:sz w:val="16"/>
           <w:szCs w:val="16"/>
         </w:rPr>
-        <w:t>+-</w:t>
-      </w:r>
-      <w:proofErr w:type="spellStart"/>
-      <w:r>
-        <w:rPr>
-          <w:rFonts w:ascii="Monaco" w:hAnsi="Monaco" w:cs="Monaco"/>
-          <w:color w:val="3F7F5F"/>
-          <w:sz w:val="16"/>
-          <w:szCs w:val="16"/>
-        </w:rPr>
         <w:t>dynaic_nice_rang</w:t>
       </w:r>
-      <w:proofErr w:type="spellEnd"/>
     </w:p>
     <w:p>
       <w:pPr>
@@ -4288,81 +3736,53 @@
         <w:rPr>
           <w:color w:val="0000FF"/>
         </w:rPr>
-        <w:t xml:space="preserve">$ </w:t>
-      </w:r>
-      <w:proofErr w:type="gramStart"/>
+        <w:t xml:space="preserve">$ vi </w:t>
+      </w:r>
       <w:r>
         <w:rPr>
           <w:color w:val="0000FF"/>
         </w:rPr>
-        <w:t>vi</w:t>
-      </w:r>
-      <w:proofErr w:type="gramEnd"/>
-      <w:r>
+        <w:t>in_single.txt</w:t>
+      </w:r>
+    </w:p>
+    <w:p>
+      <w:r>
+        <w:t xml:space="preserve">Assign </w:t>
+      </w:r>
+      <w:r>
+        <w:t>Tasks</w:t>
+      </w:r>
+      <w:r>
+        <w:t xml:space="preserve"> </w:t>
+      </w:r>
+      <w:r>
+        <w:t>(Jobs)</w:t>
+      </w:r>
+      <w:r>
+        <w:t xml:space="preserve"> for multi-thread</w:t>
+      </w:r>
+      <w:r>
+        <w:t>ed</w:t>
+      </w:r>
+      <w:r>
+        <w:t xml:space="preserve"> simulator</w:t>
+      </w:r>
+      <w:r>
+        <w:t>:</w:t>
+      </w:r>
+    </w:p>
+    <w:p>
+      <w:pPr>
+        <w:ind w:left="420" w:firstLine="420"/>
         <w:rPr>
           <w:color w:val="0000FF"/>
         </w:rPr>
-        <w:t xml:space="preserve"> </w:t>
-      </w:r>
+      </w:pPr>
       <w:r>
         <w:rPr>
           <w:color w:val="0000FF"/>
         </w:rPr>
-        <w:t>in_single.txt</w:t>
-      </w:r>
-    </w:p>
-    <w:p>
-      <w:r>
-        <w:t xml:space="preserve">Assign </w:t>
-      </w:r>
-      <w:r>
-        <w:t>Tasks</w:t>
-      </w:r>
-      <w:r>
-        <w:t xml:space="preserve"> </w:t>
-      </w:r>
-      <w:r>
-        <w:t>(Jobs)</w:t>
-      </w:r>
-      <w:r>
-        <w:t xml:space="preserve"> for multi-thread</w:t>
-      </w:r>
-      <w:r>
-        <w:t>ed</w:t>
-      </w:r>
-      <w:r>
-        <w:t xml:space="preserve"> simulator</w:t>
-      </w:r>
-      <w:r>
-        <w:t>:</w:t>
-      </w:r>
-    </w:p>
-    <w:p>
-      <w:pPr>
-        <w:ind w:left="420" w:firstLine="420"/>
-        <w:rPr>
-          <w:color w:val="0000FF"/>
-        </w:rPr>
-      </w:pPr>
-      <w:r>
-        <w:rPr>
-          <w:color w:val="0000FF"/>
-        </w:rPr>
-        <w:t xml:space="preserve">$ </w:t>
-      </w:r>
-      <w:proofErr w:type="gramStart"/>
-      <w:r>
-        <w:rPr>
-          <w:color w:val="0000FF"/>
-        </w:rPr>
-        <w:t>vi</w:t>
-      </w:r>
-      <w:proofErr w:type="gramEnd"/>
-      <w:r>
-        <w:rPr>
-          <w:color w:val="0000FF"/>
-        </w:rPr>
-        <w:t xml:space="preserve"> </w:t>
+        <w:t xml:space="preserve">$ vi </w:t>
       </w:r>
       <w:r>
         <w:rPr>

</xml_diff>